<commit_message>
main file structure + README
</commit_message>
<xml_diff>
--- a/IFT2821_Projet_Session.docx
+++ b/IFT2821_Projet_Session.docx
@@ -218,7 +218,7 @@
                     </pic:cNvPicPr>
                   </pic:nvPicPr>
                   <pic:blipFill>
-                    <a:blip r:embed="rId7">
+                    <a:blip r:embed="rId8">
                       <a:extLst>
                         <a:ext uri="{28A0092B-C50C-407E-A947-70E740481C1C}">
                           <a14:useLocalDpi xmlns:a14="http://schemas.microsoft.com/office/drawing/2010/main" val="0"/>
@@ -356,6 +356,428 @@
     </w:p>
     <w:p>
       <w:pPr>
+        <w:pStyle w:val="Titre3"/>
+        <w:jc w:val="center"/>
+      </w:pPr>
+      <w:r>
+        <w:lastRenderedPageBreak/>
+        <w:t>Reformulation</w:t>
+      </w:r>
+    </w:p>
+    <w:p>
+      <w:pPr>
+        <w:rPr>
+          <w:b/>
+          <w:bCs/>
+        </w:rPr>
+      </w:pPr>
+      <w:r>
+        <w:rPr>
+          <w:b/>
+          <w:bCs/>
+        </w:rPr>
+        <w:t>Exigences fonctionnelles</w:t>
+      </w:r>
+    </w:p>
+    <w:p>
+      <w:pPr>
+        <w:numPr>
+          <w:ilvl w:val="0"/>
+          <w:numId w:val="1"/>
+        </w:numPr>
+      </w:pPr>
+      <w:r>
+        <w:rPr>
+          <w:b/>
+          <w:bCs/>
+        </w:rPr>
+        <w:t>Gestion des bénévoles</w:t>
+      </w:r>
+    </w:p>
+    <w:p>
+      <w:pPr>
+        <w:numPr>
+          <w:ilvl w:val="1"/>
+          <w:numId w:val="1"/>
+        </w:numPr>
+      </w:pPr>
+      <w:r>
+        <w:t>Chaque bénévole doit être enregistré avec ses informations personnelles (nom, prénom, coordonnées, etc.).</w:t>
+      </w:r>
+    </w:p>
+    <w:p>
+      <w:pPr>
+        <w:numPr>
+          <w:ilvl w:val="1"/>
+          <w:numId w:val="1"/>
+        </w:numPr>
+      </w:pPr>
+      <w:r>
+        <w:t>Un bénévole peut être classé en deux catégories :</w:t>
+      </w:r>
+    </w:p>
+    <w:p>
+      <w:pPr>
+        <w:numPr>
+          <w:ilvl w:val="2"/>
+          <w:numId w:val="1"/>
+        </w:numPr>
+      </w:pPr>
+      <w:r>
+        <w:t>Avec voiture</w:t>
+      </w:r>
+    </w:p>
+    <w:p>
+      <w:pPr>
+        <w:numPr>
+          <w:ilvl w:val="2"/>
+          <w:numId w:val="1"/>
+        </w:numPr>
+      </w:pPr>
+      <w:r>
+        <w:t>Sans voiture</w:t>
+      </w:r>
+    </w:p>
+    <w:p>
+      <w:pPr>
+        <w:numPr>
+          <w:ilvl w:val="1"/>
+          <w:numId w:val="1"/>
+        </w:numPr>
+      </w:pPr>
+      <w:r>
+        <w:t>Les bénévoles sont assignés à un secteur de la ville (leur secteur de résidence).</w:t>
+      </w:r>
+    </w:p>
+    <w:p>
+      <w:pPr>
+        <w:numPr>
+          <w:ilvl w:val="0"/>
+          <w:numId w:val="1"/>
+        </w:numPr>
+      </w:pPr>
+      <w:r>
+        <w:rPr>
+          <w:b/>
+          <w:bCs/>
+        </w:rPr>
+        <w:t>Gestion des bénéficiaires</w:t>
+      </w:r>
+    </w:p>
+    <w:p>
+      <w:pPr>
+        <w:numPr>
+          <w:ilvl w:val="1"/>
+          <w:numId w:val="1"/>
+        </w:numPr>
+      </w:pPr>
+      <w:r>
+        <w:t>Chaque bénéficiaire doit être identifié avec ses informations personnelles et son adresse (secteur de résidence).</w:t>
+      </w:r>
+    </w:p>
+    <w:p>
+      <w:pPr>
+        <w:numPr>
+          <w:ilvl w:val="1"/>
+          <w:numId w:val="1"/>
+        </w:numPr>
+      </w:pPr>
+      <w:r>
+        <w:t>Un bénéficiaire peut faire une demande d’accompagnement en précisant son besoin spécifique.</w:t>
+      </w:r>
+    </w:p>
+    <w:p>
+      <w:pPr>
+        <w:numPr>
+          <w:ilvl w:val="0"/>
+          <w:numId w:val="1"/>
+        </w:numPr>
+      </w:pPr>
+      <w:r>
+        <w:rPr>
+          <w:b/>
+          <w:bCs/>
+        </w:rPr>
+        <w:t>Gestion des équipes de bénévoles</w:t>
+      </w:r>
+    </w:p>
+    <w:p>
+      <w:pPr>
+        <w:numPr>
+          <w:ilvl w:val="1"/>
+          <w:numId w:val="1"/>
+        </w:numPr>
+      </w:pPr>
+      <w:r>
+        <w:t>Une équipe est composée de deux bénévoles.</w:t>
+      </w:r>
+    </w:p>
+    <w:p>
+      <w:pPr>
+        <w:numPr>
+          <w:ilvl w:val="1"/>
+          <w:numId w:val="1"/>
+        </w:numPr>
+      </w:pPr>
+      <w:r>
+        <w:t>Une équipe doit toujours inclure au moins un bénévole avec une voiture.</w:t>
+      </w:r>
+    </w:p>
+    <w:p>
+      <w:pPr>
+        <w:numPr>
+          <w:ilvl w:val="1"/>
+          <w:numId w:val="1"/>
+        </w:numPr>
+      </w:pPr>
+      <w:r>
+        <w:t>Certaines équipes peuvent être préétablies, tandis que d’autres sont formées à la demande.</w:t>
+      </w:r>
+    </w:p>
+    <w:p>
+      <w:pPr>
+        <w:numPr>
+          <w:ilvl w:val="1"/>
+          <w:numId w:val="1"/>
+        </w:numPr>
+      </w:pPr>
+      <w:r>
+        <w:t>Une équipe doit être constituée en priorisant des bénévoles proches l’un de l’autre et du bénéficiaire.</w:t>
+      </w:r>
+    </w:p>
+    <w:p>
+      <w:pPr>
+        <w:numPr>
+          <w:ilvl w:val="0"/>
+          <w:numId w:val="1"/>
+        </w:numPr>
+      </w:pPr>
+      <w:r>
+        <w:rPr>
+          <w:b/>
+          <w:bCs/>
+        </w:rPr>
+        <w:t>Gestion des interventions</w:t>
+      </w:r>
+    </w:p>
+    <w:p>
+      <w:pPr>
+        <w:numPr>
+          <w:ilvl w:val="1"/>
+          <w:numId w:val="1"/>
+        </w:numPr>
+      </w:pPr>
+      <w:r>
+        <w:t>Chaque accompagnement doit être enregistré avec :</w:t>
+      </w:r>
+    </w:p>
+    <w:p>
+      <w:pPr>
+        <w:numPr>
+          <w:ilvl w:val="2"/>
+          <w:numId w:val="1"/>
+        </w:numPr>
+      </w:pPr>
+      <w:r>
+        <w:t>La date et l’heure</w:t>
+      </w:r>
+    </w:p>
+    <w:p>
+      <w:pPr>
+        <w:numPr>
+          <w:ilvl w:val="2"/>
+          <w:numId w:val="1"/>
+        </w:numPr>
+      </w:pPr>
+      <w:r>
+        <w:t>L’équipe assignée</w:t>
+      </w:r>
+    </w:p>
+    <w:p>
+      <w:pPr>
+        <w:numPr>
+          <w:ilvl w:val="2"/>
+          <w:numId w:val="1"/>
+        </w:numPr>
+      </w:pPr>
+      <w:r>
+        <w:t>Le bénéficiaire concerné</w:t>
+      </w:r>
+    </w:p>
+    <w:p>
+      <w:pPr>
+        <w:numPr>
+          <w:ilvl w:val="2"/>
+          <w:numId w:val="1"/>
+        </w:numPr>
+      </w:pPr>
+      <w:r>
+        <w:t>Le type d’aide fourni</w:t>
+      </w:r>
+    </w:p>
+    <w:p>
+      <w:pPr>
+        <w:numPr>
+          <w:ilvl w:val="2"/>
+          <w:numId w:val="1"/>
+        </w:numPr>
+      </w:pPr>
+      <w:r>
+        <w:t>Le statut de l’intervention (en cours, terminée, annulée, etc.)</w:t>
+      </w:r>
+    </w:p>
+    <w:p>
+      <w:pPr>
+        <w:numPr>
+          <w:ilvl w:val="1"/>
+          <w:numId w:val="1"/>
+        </w:numPr>
+      </w:pPr>
+      <w:r>
+        <w:t>Il faut suivre la position (secteur) des équipes actives pour réassignation rapide après la fin d’une intervention.</w:t>
+      </w:r>
+    </w:p>
+    <w:p>
+      <w:pPr>
+        <w:numPr>
+          <w:ilvl w:val="0"/>
+          <w:numId w:val="1"/>
+        </w:numPr>
+      </w:pPr>
+      <w:r>
+        <w:rPr>
+          <w:b/>
+          <w:bCs/>
+        </w:rPr>
+        <w:lastRenderedPageBreak/>
+        <w:t>Gestion des incidents et suivis</w:t>
+      </w:r>
+    </w:p>
+    <w:p>
+      <w:pPr>
+        <w:numPr>
+          <w:ilvl w:val="1"/>
+          <w:numId w:val="1"/>
+        </w:numPr>
+      </w:pPr>
+      <w:r>
+        <w:t>Un historique des accompagnements doit être conservé pour :</w:t>
+      </w:r>
+    </w:p>
+    <w:p>
+      <w:pPr>
+        <w:numPr>
+          <w:ilvl w:val="2"/>
+          <w:numId w:val="1"/>
+        </w:numPr>
+      </w:pPr>
+      <w:r>
+        <w:t>Analyser la fréquence des demandes</w:t>
+      </w:r>
+    </w:p>
+    <w:p>
+      <w:pPr>
+        <w:numPr>
+          <w:ilvl w:val="2"/>
+          <w:numId w:val="1"/>
+        </w:numPr>
+      </w:pPr>
+      <w:r>
+        <w:t>Gérer les plaintes et abus potentiels</w:t>
+      </w:r>
+    </w:p>
+    <w:p>
+      <w:pPr>
+        <w:numPr>
+          <w:ilvl w:val="2"/>
+          <w:numId w:val="1"/>
+        </w:numPr>
+      </w:pPr>
+      <w:r>
+        <w:t>Améliorer l’efficacité du service</w:t>
+      </w:r>
+    </w:p>
+    <w:p>
+      <w:pPr>
+        <w:rPr>
+          <w:b/>
+          <w:bCs/>
+        </w:rPr>
+      </w:pPr>
+      <w:r>
+        <w:rPr>
+          <w:b/>
+          <w:bCs/>
+        </w:rPr>
+        <w:t>Objectif de la base de données</w:t>
+      </w:r>
+    </w:p>
+    <w:p>
+      <w:r>
+        <w:t>Cette base de données doit permettre :</w:t>
+      </w:r>
+    </w:p>
+    <w:p>
+      <w:pPr>
+        <w:numPr>
+          <w:ilvl w:val="0"/>
+          <w:numId w:val="2"/>
+        </w:numPr>
+      </w:pPr>
+      <w:r>
+        <w:t>L’enregistrement et la gestion des bénévoles et bénéficiaires</w:t>
+      </w:r>
+    </w:p>
+    <w:p>
+      <w:pPr>
+        <w:numPr>
+          <w:ilvl w:val="0"/>
+          <w:numId w:val="2"/>
+        </w:numPr>
+      </w:pPr>
+      <w:r>
+        <w:t>La formation et l’assignation des équipes</w:t>
+      </w:r>
+    </w:p>
+    <w:p>
+      <w:pPr>
+        <w:numPr>
+          <w:ilvl w:val="0"/>
+          <w:numId w:val="2"/>
+        </w:numPr>
+      </w:pPr>
+      <w:r>
+        <w:t>Le suivi en temps réel des interventions</w:t>
+      </w:r>
+    </w:p>
+    <w:p>
+      <w:pPr>
+        <w:numPr>
+          <w:ilvl w:val="0"/>
+          <w:numId w:val="2"/>
+        </w:numPr>
+      </w:pPr>
+      <w:r>
+        <w:t>L’analyse des données pour optimiser le service</w:t>
+      </w:r>
+    </w:p>
+    <w:p>
+      <w:pPr>
+        <w:rPr>
+          <w:caps/>
+          <w:spacing w:val="15"/>
+        </w:rPr>
+      </w:pPr>
+      <w:r>
+        <w:rPr>
+          <w:caps/>
+          <w:spacing w:val="15"/>
+        </w:rPr>
+        <w:br w:type="page"/>
+      </w:r>
+    </w:p>
+    <w:p>
+      <w:pPr>
         <w:pStyle w:val="Titre2"/>
         <w:jc w:val="center"/>
       </w:pPr>
@@ -439,7 +861,7 @@
       </w:r>
     </w:p>
     <w:sectPr>
-      <w:footerReference w:type="default" r:id="rId8"/>
+      <w:footerReference w:type="default" r:id="rId9"/>
       <w:pgSz w:w="12240" w:h="15840"/>
       <w:pgMar w:top="1440" w:right="1800" w:bottom="1440" w:left="1800" w:header="708" w:footer="708" w:gutter="0"/>
       <w:cols w:space="708"/>
@@ -554,6 +976,287 @@
     </w:p>
   </w:footnote>
 </w:footnotes>
+</file>
+
+<file path=word/numbering.xml><?xml version="1.0" encoding="utf-8"?>
+<w:numbering xmlns:wpc="http://schemas.microsoft.com/office/word/2010/wordprocessingCanvas" xmlns:cx="http://schemas.microsoft.com/office/drawing/2014/chartex" xmlns:cx1="http://schemas.microsoft.com/office/drawing/2015/9/8/chartex" xmlns:cx2="http://schemas.microsoft.com/office/drawing/2015/10/21/chartex" xmlns:cx3="http://schemas.microsoft.com/office/drawing/2016/5/9/chartex" xmlns:cx4="http://schemas.microsoft.com/office/drawing/2016/5/10/chartex" xmlns:cx5="http://schemas.microsoft.com/office/drawing/2016/5/11/chartex" xmlns:cx6="http://schemas.microsoft.com/office/drawing/2016/5/12/chartex" xmlns:cx7="http://schemas.microsoft.com/office/drawing/2016/5/13/chartex" xmlns:cx8="http://schemas.microsoft.com/office/drawing/2016/5/14/chartex" xmlns:mc="http://schemas.openxmlformats.org/markup-compatibility/2006" xmlns:aink="http://schemas.microsoft.com/office/drawing/2016/ink" xmlns:am3d="http://schemas.microsoft.com/office/drawing/2017/model3d" xmlns:o="urn:schemas-microsoft-com:office:office" xmlns:oel="http://schemas.microsoft.com/office/2019/extlst" xmlns:r="http://schemas.openxmlformats.org/officeDocument/2006/relationships" xmlns:m="http://schemas.openxmlformats.org/officeDocument/2006/math" xmlns:v="urn:schemas-microsoft-com:vml" xmlns:wp14="http://schemas.microsoft.com/office/word/2010/wordprocessingDrawing" xmlns:wp="http://schemas.openxmlformats.org/drawingml/2006/wordprocessingDrawing" xmlns:w10="urn:schemas-microsoft-com:office:word" xmlns:w="http://schemas.openxmlformats.org/wordprocessingml/2006/main" xmlns:w14="http://schemas.microsoft.com/office/word/2010/wordml" xmlns:w15="http://schemas.microsoft.com/office/word/2012/wordml" xmlns:w16cex="http://schemas.microsoft.com/office/word/2018/wordml/cex" xmlns:w16cid="http://schemas.microsoft.com/office/word/2016/wordml/cid" xmlns:w16="http://schemas.microsoft.com/office/word/2018/wordml" xmlns:w16du="http://schemas.microsoft.com/office/word/2023/wordml/word16du" xmlns:w16sdtdh="http://schemas.microsoft.com/office/word/2020/wordml/sdtdatahash" xmlns:w16sdtfl="http://schemas.microsoft.com/office/word/2024/wordml/sdtformatlock" xmlns:w16se="http://schemas.microsoft.com/office/word/2015/wordml/symex" xmlns:wpg="http://schemas.microsoft.com/office/word/2010/wordprocessingGroup" xmlns:wpi="http://schemas.microsoft.com/office/word/2010/wordprocessingInk" xmlns:wne="http://schemas.microsoft.com/office/word/2006/wordml" xmlns:wps="http://schemas.microsoft.com/office/word/2010/wordprocessingShape" mc:Ignorable="w14 w15 w16se w16cid w16 w16cex w16sdtdh w16sdtfl w16du wp14">
+  <w:abstractNum w:abstractNumId="0" w15:restartNumberingAfterBreak="0">
+    <w:nsid w:val="63DD6F43"/>
+    <w:multiLevelType w:val="multilevel"/>
+    <w:tmpl w:val="57CCC218"/>
+    <w:lvl w:ilvl="0">
+      <w:start w:val="1"/>
+      <w:numFmt w:val="bullet"/>
+      <w:lvlText w:val=""/>
+      <w:lvlJc w:val="left"/>
+      <w:pPr>
+        <w:tabs>
+          <w:tab w:val="num" w:pos="720"/>
+        </w:tabs>
+        <w:ind w:left="720" w:hanging="360"/>
+      </w:pPr>
+      <w:rPr>
+        <w:rFonts w:ascii="Symbol" w:hAnsi="Symbol" w:hint="default"/>
+        <w:sz w:val="20"/>
+      </w:rPr>
+    </w:lvl>
+    <w:lvl w:ilvl="1" w:tentative="1">
+      <w:start w:val="1"/>
+      <w:numFmt w:val="bullet"/>
+      <w:lvlText w:val="o"/>
+      <w:lvlJc w:val="left"/>
+      <w:pPr>
+        <w:tabs>
+          <w:tab w:val="num" w:pos="1440"/>
+        </w:tabs>
+        <w:ind w:left="1440" w:hanging="360"/>
+      </w:pPr>
+      <w:rPr>
+        <w:rFonts w:ascii="Courier New" w:hAnsi="Courier New" w:hint="default"/>
+        <w:sz w:val="20"/>
+      </w:rPr>
+    </w:lvl>
+    <w:lvl w:ilvl="2" w:tentative="1">
+      <w:start w:val="1"/>
+      <w:numFmt w:val="bullet"/>
+      <w:lvlText w:val=""/>
+      <w:lvlJc w:val="left"/>
+      <w:pPr>
+        <w:tabs>
+          <w:tab w:val="num" w:pos="2160"/>
+        </w:tabs>
+        <w:ind w:left="2160" w:hanging="360"/>
+      </w:pPr>
+      <w:rPr>
+        <w:rFonts w:ascii="Wingdings" w:hAnsi="Wingdings" w:hint="default"/>
+        <w:sz w:val="20"/>
+      </w:rPr>
+    </w:lvl>
+    <w:lvl w:ilvl="3" w:tentative="1">
+      <w:start w:val="1"/>
+      <w:numFmt w:val="bullet"/>
+      <w:lvlText w:val=""/>
+      <w:lvlJc w:val="left"/>
+      <w:pPr>
+        <w:tabs>
+          <w:tab w:val="num" w:pos="2880"/>
+        </w:tabs>
+        <w:ind w:left="2880" w:hanging="360"/>
+      </w:pPr>
+      <w:rPr>
+        <w:rFonts w:ascii="Wingdings" w:hAnsi="Wingdings" w:hint="default"/>
+        <w:sz w:val="20"/>
+      </w:rPr>
+    </w:lvl>
+    <w:lvl w:ilvl="4" w:tentative="1">
+      <w:start w:val="1"/>
+      <w:numFmt w:val="bullet"/>
+      <w:lvlText w:val=""/>
+      <w:lvlJc w:val="left"/>
+      <w:pPr>
+        <w:tabs>
+          <w:tab w:val="num" w:pos="3600"/>
+        </w:tabs>
+        <w:ind w:left="3600" w:hanging="360"/>
+      </w:pPr>
+      <w:rPr>
+        <w:rFonts w:ascii="Wingdings" w:hAnsi="Wingdings" w:hint="default"/>
+        <w:sz w:val="20"/>
+      </w:rPr>
+    </w:lvl>
+    <w:lvl w:ilvl="5" w:tentative="1">
+      <w:start w:val="1"/>
+      <w:numFmt w:val="bullet"/>
+      <w:lvlText w:val=""/>
+      <w:lvlJc w:val="left"/>
+      <w:pPr>
+        <w:tabs>
+          <w:tab w:val="num" w:pos="4320"/>
+        </w:tabs>
+        <w:ind w:left="4320" w:hanging="360"/>
+      </w:pPr>
+      <w:rPr>
+        <w:rFonts w:ascii="Wingdings" w:hAnsi="Wingdings" w:hint="default"/>
+        <w:sz w:val="20"/>
+      </w:rPr>
+    </w:lvl>
+    <w:lvl w:ilvl="6" w:tentative="1">
+      <w:start w:val="1"/>
+      <w:numFmt w:val="bullet"/>
+      <w:lvlText w:val=""/>
+      <w:lvlJc w:val="left"/>
+      <w:pPr>
+        <w:tabs>
+          <w:tab w:val="num" w:pos="5040"/>
+        </w:tabs>
+        <w:ind w:left="5040" w:hanging="360"/>
+      </w:pPr>
+      <w:rPr>
+        <w:rFonts w:ascii="Wingdings" w:hAnsi="Wingdings" w:hint="default"/>
+        <w:sz w:val="20"/>
+      </w:rPr>
+    </w:lvl>
+    <w:lvl w:ilvl="7" w:tentative="1">
+      <w:start w:val="1"/>
+      <w:numFmt w:val="bullet"/>
+      <w:lvlText w:val=""/>
+      <w:lvlJc w:val="left"/>
+      <w:pPr>
+        <w:tabs>
+          <w:tab w:val="num" w:pos="5760"/>
+        </w:tabs>
+        <w:ind w:left="5760" w:hanging="360"/>
+      </w:pPr>
+      <w:rPr>
+        <w:rFonts w:ascii="Wingdings" w:hAnsi="Wingdings" w:hint="default"/>
+        <w:sz w:val="20"/>
+      </w:rPr>
+    </w:lvl>
+    <w:lvl w:ilvl="8" w:tentative="1">
+      <w:start w:val="1"/>
+      <w:numFmt w:val="bullet"/>
+      <w:lvlText w:val=""/>
+      <w:lvlJc w:val="left"/>
+      <w:pPr>
+        <w:tabs>
+          <w:tab w:val="num" w:pos="6480"/>
+        </w:tabs>
+        <w:ind w:left="6480" w:hanging="360"/>
+      </w:pPr>
+      <w:rPr>
+        <w:rFonts w:ascii="Wingdings" w:hAnsi="Wingdings" w:hint="default"/>
+        <w:sz w:val="20"/>
+      </w:rPr>
+    </w:lvl>
+  </w:abstractNum>
+  <w:abstractNum w:abstractNumId="1" w15:restartNumberingAfterBreak="0">
+    <w:nsid w:val="7A236C9B"/>
+    <w:multiLevelType w:val="multilevel"/>
+    <w:tmpl w:val="9C4222C2"/>
+    <w:lvl w:ilvl="0">
+      <w:start w:val="1"/>
+      <w:numFmt w:val="decimal"/>
+      <w:lvlText w:val="%1."/>
+      <w:lvlJc w:val="left"/>
+      <w:pPr>
+        <w:tabs>
+          <w:tab w:val="num" w:pos="720"/>
+        </w:tabs>
+        <w:ind w:left="720" w:hanging="360"/>
+      </w:pPr>
+    </w:lvl>
+    <w:lvl w:ilvl="1">
+      <w:start w:val="1"/>
+      <w:numFmt w:val="bullet"/>
+      <w:lvlText w:val="o"/>
+      <w:lvlJc w:val="left"/>
+      <w:pPr>
+        <w:tabs>
+          <w:tab w:val="num" w:pos="1440"/>
+        </w:tabs>
+        <w:ind w:left="1440" w:hanging="360"/>
+      </w:pPr>
+      <w:rPr>
+        <w:rFonts w:ascii="Courier New" w:hAnsi="Courier New" w:hint="default"/>
+        <w:sz w:val="20"/>
+      </w:rPr>
+    </w:lvl>
+    <w:lvl w:ilvl="2">
+      <w:start w:val="1"/>
+      <w:numFmt w:val="bullet"/>
+      <w:lvlText w:val=""/>
+      <w:lvlJc w:val="left"/>
+      <w:pPr>
+        <w:tabs>
+          <w:tab w:val="num" w:pos="2160"/>
+        </w:tabs>
+        <w:ind w:left="2160" w:hanging="360"/>
+      </w:pPr>
+      <w:rPr>
+        <w:rFonts w:ascii="Wingdings" w:hAnsi="Wingdings" w:hint="default"/>
+        <w:sz w:val="20"/>
+      </w:rPr>
+    </w:lvl>
+    <w:lvl w:ilvl="3" w:tentative="1">
+      <w:start w:val="1"/>
+      <w:numFmt w:val="decimal"/>
+      <w:lvlText w:val="%4."/>
+      <w:lvlJc w:val="left"/>
+      <w:pPr>
+        <w:tabs>
+          <w:tab w:val="num" w:pos="2880"/>
+        </w:tabs>
+        <w:ind w:left="2880" w:hanging="360"/>
+      </w:pPr>
+    </w:lvl>
+    <w:lvl w:ilvl="4" w:tentative="1">
+      <w:start w:val="1"/>
+      <w:numFmt w:val="decimal"/>
+      <w:lvlText w:val="%5."/>
+      <w:lvlJc w:val="left"/>
+      <w:pPr>
+        <w:tabs>
+          <w:tab w:val="num" w:pos="3600"/>
+        </w:tabs>
+        <w:ind w:left="3600" w:hanging="360"/>
+      </w:pPr>
+    </w:lvl>
+    <w:lvl w:ilvl="5" w:tentative="1">
+      <w:start w:val="1"/>
+      <w:numFmt w:val="decimal"/>
+      <w:lvlText w:val="%6."/>
+      <w:lvlJc w:val="left"/>
+      <w:pPr>
+        <w:tabs>
+          <w:tab w:val="num" w:pos="4320"/>
+        </w:tabs>
+        <w:ind w:left="4320" w:hanging="360"/>
+      </w:pPr>
+    </w:lvl>
+    <w:lvl w:ilvl="6" w:tentative="1">
+      <w:start w:val="1"/>
+      <w:numFmt w:val="decimal"/>
+      <w:lvlText w:val="%7."/>
+      <w:lvlJc w:val="left"/>
+      <w:pPr>
+        <w:tabs>
+          <w:tab w:val="num" w:pos="5040"/>
+        </w:tabs>
+        <w:ind w:left="5040" w:hanging="360"/>
+      </w:pPr>
+    </w:lvl>
+    <w:lvl w:ilvl="7" w:tentative="1">
+      <w:start w:val="1"/>
+      <w:numFmt w:val="decimal"/>
+      <w:lvlText w:val="%8."/>
+      <w:lvlJc w:val="left"/>
+      <w:pPr>
+        <w:tabs>
+          <w:tab w:val="num" w:pos="5760"/>
+        </w:tabs>
+        <w:ind w:left="5760" w:hanging="360"/>
+      </w:pPr>
+    </w:lvl>
+    <w:lvl w:ilvl="8" w:tentative="1">
+      <w:start w:val="1"/>
+      <w:numFmt w:val="decimal"/>
+      <w:lvlText w:val="%9."/>
+      <w:lvlJc w:val="left"/>
+      <w:pPr>
+        <w:tabs>
+          <w:tab w:val="num" w:pos="6480"/>
+        </w:tabs>
+        <w:ind w:left="6480" w:hanging="360"/>
+      </w:pPr>
+    </w:lvl>
+  </w:abstractNum>
+  <w:num w:numId="1" w16cid:durableId="1504781923">
+    <w:abstractNumId w:val="1"/>
+  </w:num>
+  <w:num w:numId="2" w16cid:durableId="1337879428">
+    <w:abstractNumId w:val="0"/>
+  </w:num>
+</w:numbering>
 </file>
 
 <file path=word/styles.xml><?xml version="1.0" encoding="utf-8"?>

</xml_diff>

<commit_message>
Debut of database SQL code
</commit_message>
<xml_diff>
--- a/IFT2821_Projet_Session.docx
+++ b/IFT2821_Projet_Session.docx
@@ -837,7 +837,13 @@
         <w:t xml:space="preserve"> </w:t>
       </w:r>
       <w:r>
-        <w:t>premom,</w:t>
+        <w:t>pre</w:t>
+      </w:r>
+      <w:r>
+        <w:t>n</w:t>
+      </w:r>
+      <w:r>
+        <w:t>om,</w:t>
       </w:r>
       <w:r>
         <w:t xml:space="preserve"> </w:t>
@@ -922,12 +928,24 @@
         <w:rPr>
           <w:lang w:val="en-CA"/>
         </w:rPr>
-        <w:t xml:space="preserve"> status,</w:t>
+        <w:t xml:space="preserve"> </w:t>
       </w:r>
       <w:r>
         <w:rPr>
           <w:lang w:val="en-CA"/>
         </w:rPr>
+        <w:t>est_disponible</w:t>
+      </w:r>
+      <w:r>
+        <w:rPr>
+          <w:lang w:val="en-CA"/>
+        </w:rPr>
+        <w:t>,</w:t>
+      </w:r>
+      <w:r>
+        <w:rPr>
+          <w:lang w:val="en-CA"/>
+        </w:rPr>
         <w:t xml:space="preserve"> #benevole_id</w:t>
       </w:r>
       <w:r>
@@ -946,13 +964,7 @@
         <w:rPr>
           <w:lang w:val="en-CA"/>
         </w:rPr>
-        <w:t>_</w:t>
-      </w:r>
-      <w:r>
-        <w:rPr>
-          <w:lang w:val="en-CA"/>
-        </w:rPr>
-        <w:t>2</w:t>
+        <w:t>_2</w:t>
       </w:r>
       <w:r>
         <w:rPr>

</xml_diff>

<commit_message>
Added name to word
</commit_message>
<xml_diff>
--- a/IFT2821_Projet_Session.docx
+++ b/IFT2821_Projet_Session.docx
@@ -4,7 +4,7 @@
   <w:body>
     <w:p>
       <w:pPr>
-        <w:pStyle w:val="Titre1"/>
+        <w:pStyle w:val="Heading1"/>
         <w:jc w:val="center"/>
         <w:rPr>
           <w:sz w:val="36"/>
@@ -24,14 +24,14 @@
       <w:pPr>
         <w:jc w:val="center"/>
         <w:rPr>
-          <w:rStyle w:val="Accentuationintense"/>
+          <w:rStyle w:val="IntenseEmphasis"/>
           <w:sz w:val="32"/>
           <w:szCs w:val="32"/>
         </w:rPr>
       </w:pPr>
       <w:r>
         <w:rPr>
-          <w:rStyle w:val="Accentuationintense"/>
+          <w:rStyle w:val="IntenseEmphasis"/>
           <w:sz w:val="32"/>
           <w:szCs w:val="32"/>
         </w:rPr>
@@ -39,7 +39,7 @@
       </w:r>
       <w:r>
         <w:rPr>
-          <w:rStyle w:val="Accentuationintense"/>
+          <w:rStyle w:val="IntenseEmphasis"/>
           <w:sz w:val="32"/>
           <w:szCs w:val="32"/>
         </w:rPr>
@@ -47,7 +47,7 @@
       </w:r>
       <w:r>
         <w:rPr>
-          <w:rStyle w:val="Accentuationintense"/>
+          <w:rStyle w:val="IntenseEmphasis"/>
           <w:sz w:val="32"/>
           <w:szCs w:val="32"/>
         </w:rPr>
@@ -55,7 +55,7 @@
       </w:r>
       <w:r>
         <w:rPr>
-          <w:rStyle w:val="Accentuationintense"/>
+          <w:rStyle w:val="IntenseEmphasis"/>
           <w:sz w:val="32"/>
           <w:szCs w:val="32"/>
         </w:rPr>
@@ -63,7 +63,7 @@
       </w:r>
       <w:r>
         <w:rPr>
-          <w:rStyle w:val="Accentuationintense"/>
+          <w:rStyle w:val="IntenseEmphasis"/>
           <w:sz w:val="32"/>
           <w:szCs w:val="32"/>
         </w:rPr>
@@ -83,7 +83,7 @@
       </w:r>
       <w:r>
         <w:rPr>
-          <w:rStyle w:val="Accentuationintense"/>
+          <w:rStyle w:val="IntenseEmphasis"/>
           <w:sz w:val="32"/>
           <w:szCs w:val="32"/>
         </w:rPr>
@@ -94,32 +94,32 @@
       <w:pPr>
         <w:jc w:val="center"/>
         <w:rPr>
-          <w:rStyle w:val="Accentuationintense"/>
+          <w:rStyle w:val="IntenseEmphasis"/>
           <w:sz w:val="32"/>
           <w:szCs w:val="32"/>
         </w:rPr>
       </w:pPr>
       <w:r>
         <w:rPr>
-          <w:rStyle w:val="Accentuationintense"/>
+          <w:rStyle w:val="IntenseEmphasis"/>
           <w:sz w:val="32"/>
           <w:szCs w:val="32"/>
         </w:rPr>
-        <w:t>-</w:t>
+        <w:t>Yonah Lahlou – [1043965]</w:t>
       </w:r>
     </w:p>
     <w:p>
       <w:pPr>
         <w:jc w:val="center"/>
         <w:rPr>
-          <w:rStyle w:val="Accentuationintense"/>
+          <w:rStyle w:val="IntenseEmphasis"/>
           <w:sz w:val="32"/>
           <w:szCs w:val="32"/>
         </w:rPr>
       </w:pPr>
       <w:r>
         <w:rPr>
-          <w:rStyle w:val="Accentuationintense"/>
+          <w:rStyle w:val="IntenseEmphasis"/>
           <w:sz w:val="32"/>
           <w:szCs w:val="32"/>
         </w:rPr>
@@ -130,14 +130,14 @@
       <w:pPr>
         <w:jc w:val="center"/>
         <w:rPr>
-          <w:rStyle w:val="Accentuationintense"/>
+          <w:rStyle w:val="IntenseEmphasis"/>
           <w:sz w:val="32"/>
           <w:szCs w:val="32"/>
         </w:rPr>
       </w:pPr>
       <w:r>
         <w:rPr>
-          <w:rStyle w:val="Accentuationintense"/>
+          <w:rStyle w:val="IntenseEmphasis"/>
           <w:sz w:val="32"/>
           <w:szCs w:val="32"/>
         </w:rPr>
@@ -160,7 +160,7 @@
     </w:p>
     <w:p>
       <w:pPr>
-        <w:pStyle w:val="Titre1"/>
+        <w:pStyle w:val="Heading1"/>
         <w:jc w:val="center"/>
       </w:pPr>
       <w:r>
@@ -268,7 +268,7 @@
     </w:p>
     <w:p>
       <w:pPr>
-        <w:pStyle w:val="Titre2"/>
+        <w:pStyle w:val="Heading2"/>
         <w:jc w:val="center"/>
       </w:pPr>
       <w:r>
@@ -288,7 +288,15 @@
         <w:jc w:val="both"/>
       </w:pPr>
       <w:r>
-        <w:t>On a deux types de bénévoles : avec voiture ou sans voiture. Chaque équipe de deux bénévoles doit avoir une voiture. Certaines équipes sont formées à l’avance alors que d’autres devront être formées sur demande.</w:t>
+        <w:t xml:space="preserve">On a deux types de bénévoles : avec voiture ou sans voiture. Chaque équipe de deux bénévoles doit </w:t>
+      </w:r>
+      <w:proofErr w:type="gramStart"/>
+      <w:r>
+        <w:t>avoir</w:t>
+      </w:r>
+      <w:proofErr w:type="gramEnd"/>
+      <w:r>
+        <w:t xml:space="preserve"> une voiture. Certaines équipes sont formées à l’avance alors que d’autres devront être formées sur demande.</w:t>
       </w:r>
     </w:p>
     <w:p>
@@ -309,7 +317,7 @@
     </w:p>
     <w:p>
       <w:pPr>
-        <w:pStyle w:val="Sous-titre"/>
+        <w:pStyle w:val="Subtitle"/>
         <w:rPr>
           <w:sz w:val="16"/>
           <w:szCs w:val="16"/>
@@ -325,7 +333,7 @@
     </w:p>
     <w:p>
       <w:pPr>
-        <w:pStyle w:val="Sous-titre"/>
+        <w:pStyle w:val="Subtitle"/>
         <w:rPr>
           <w:sz w:val="16"/>
           <w:szCs w:val="16"/>
@@ -356,7 +364,7 @@
     </w:p>
     <w:p>
       <w:pPr>
-        <w:pStyle w:val="Titre3"/>
+        <w:pStyle w:val="Heading3"/>
         <w:jc w:val="center"/>
       </w:pPr>
       <w:r>
@@ -784,7 +792,7 @@
     </w:p>
     <w:p>
       <w:pPr>
-        <w:pStyle w:val="Titre2"/>
+        <w:pStyle w:val="Heading2"/>
         <w:jc w:val="center"/>
       </w:pPr>
       <w:r>
@@ -801,7 +809,7 @@
     <w:p/>
     <w:p>
       <w:pPr>
-        <w:pStyle w:val="Titre2"/>
+        <w:pStyle w:val="Heading2"/>
         <w:jc w:val="center"/>
       </w:pPr>
       <w:r>
@@ -815,15 +823,19 @@
       </w:r>
     </w:p>
     <w:p>
+      <w:proofErr w:type="gramStart"/>
       <w:r>
         <w:t>Usager(</w:t>
       </w:r>
+      <w:proofErr w:type="spellStart"/>
+      <w:proofErr w:type="gramEnd"/>
       <w:r>
         <w:rPr>
           <w:u w:val="single"/>
         </w:rPr>
         <w:t>usager_id</w:t>
       </w:r>
+      <w:proofErr w:type="spellEnd"/>
       <w:r>
         <w:t>,</w:t>
       </w:r>
@@ -836,6 +848,7 @@
       <w:r>
         <w:t xml:space="preserve"> </w:t>
       </w:r>
+      <w:proofErr w:type="spellStart"/>
       <w:r>
         <w:t>pre</w:t>
       </w:r>
@@ -843,13 +856,22 @@
         <w:t>n</w:t>
       </w:r>
       <w:r>
-        <w:t>om,</w:t>
+        <w:t>om</w:t>
+      </w:r>
+      <w:proofErr w:type="spellEnd"/>
+      <w:r>
+        <w:t>,</w:t>
       </w:r>
       <w:r>
         <w:t xml:space="preserve"> </w:t>
       </w:r>
-      <w:r>
-        <w:t xml:space="preserve">telephone, </w:t>
+      <w:proofErr w:type="spellStart"/>
+      <w:r>
+        <w:t>telephone</w:t>
+      </w:r>
+      <w:proofErr w:type="spellEnd"/>
+      <w:r>
+        <w:t xml:space="preserve">, </w:t>
       </w:r>
       <w:r>
         <w:t>courriel, adresse</w:t>
@@ -871,27 +893,54 @@
       </w:r>
     </w:p>
     <w:p>
-      <w:r>
-        <w:t>Benevole(</w:t>
-      </w:r>
+      <w:proofErr w:type="spellStart"/>
+      <w:proofErr w:type="gramStart"/>
+      <w:r>
+        <w:t>Benevole</w:t>
+      </w:r>
+      <w:proofErr w:type="spellEnd"/>
+      <w:r>
+        <w:t>(</w:t>
+      </w:r>
+      <w:proofErr w:type="spellStart"/>
+      <w:proofErr w:type="gramEnd"/>
       <w:r>
         <w:rPr>
           <w:u w:val="single"/>
         </w:rPr>
         <w:t>benevole_id</w:t>
       </w:r>
-      <w:r>
-        <w:t xml:space="preserve">, nom, prenom, </w:t>
-      </w:r>
-      <w:r>
-        <w:t xml:space="preserve">telephone, courriel, </w:t>
+      <w:proofErr w:type="spellEnd"/>
+      <w:r>
+        <w:t xml:space="preserve">, nom, </w:t>
+      </w:r>
+      <w:proofErr w:type="spellStart"/>
+      <w:r>
+        <w:t>prenom</w:t>
+      </w:r>
+      <w:proofErr w:type="spellEnd"/>
+      <w:r>
+        <w:t xml:space="preserve">, </w:t>
+      </w:r>
+      <w:proofErr w:type="spellStart"/>
+      <w:r>
+        <w:t>telephone</w:t>
+      </w:r>
+      <w:proofErr w:type="spellEnd"/>
+      <w:r>
+        <w:t xml:space="preserve">, courriel, </w:t>
       </w:r>
       <w:r>
         <w:t>adresse</w:t>
       </w:r>
       <w:r>
-        <w:t>, possede_voiture</w:t>
-      </w:r>
+        <w:t xml:space="preserve">, </w:t>
+      </w:r>
+      <w:proofErr w:type="spellStart"/>
+      <w:r>
+        <w:t>possede_voiture</w:t>
+      </w:r>
+      <w:proofErr w:type="spellEnd"/>
       <w:r>
         <w:t>, #secteur_id</w:t>
       </w:r>
@@ -900,95 +949,65 @@
       </w:r>
     </w:p>
     <w:p>
-      <w:pPr>
-        <w:rPr>
-          <w:lang w:val="en-CA"/>
-        </w:rPr>
-      </w:pPr>
-      <w:r>
-        <w:rPr>
-          <w:lang w:val="en-CA"/>
-        </w:rPr>
-        <w:t>Equipe(</w:t>
-      </w:r>
+      <w:proofErr w:type="spellStart"/>
+      <w:proofErr w:type="gramStart"/>
+      <w:r>
+        <w:t>Equipe</w:t>
+      </w:r>
+      <w:proofErr w:type="spellEnd"/>
+      <w:r>
+        <w:t>(</w:t>
+      </w:r>
+      <w:proofErr w:type="spellStart"/>
+      <w:proofErr w:type="gramEnd"/>
       <w:r>
         <w:rPr>
           <w:u w:val="single"/>
-          <w:lang w:val="en-CA"/>
         </w:rPr>
         <w:t>equipe_id</w:t>
       </w:r>
-      <w:r>
-        <w:rPr>
-          <w:lang w:val="en-CA"/>
-        </w:rPr>
+      <w:proofErr w:type="spellEnd"/>
+      <w:r>
         <w:t>,</w:t>
       </w:r>
       <w:r>
-        <w:rPr>
-          <w:lang w:val="en-CA"/>
-        </w:rPr>
         <w:t xml:space="preserve"> </w:t>
       </w:r>
-      <w:r>
-        <w:rPr>
-          <w:lang w:val="en-CA"/>
-        </w:rPr>
+      <w:proofErr w:type="spellStart"/>
+      <w:r>
         <w:t>est_disponible</w:t>
       </w:r>
-      <w:r>
-        <w:rPr>
-          <w:lang w:val="en-CA"/>
-        </w:rPr>
+      <w:proofErr w:type="spellEnd"/>
+      <w:r>
         <w:t>,</w:t>
       </w:r>
       <w:r>
-        <w:rPr>
-          <w:lang w:val="en-CA"/>
-        </w:rPr>
         <w:t xml:space="preserve"> #benevole_id</w:t>
       </w:r>
       <w:r>
-        <w:rPr>
-          <w:lang w:val="en-CA"/>
-        </w:rPr>
-        <w:t xml:space="preserve">_1, </w:t>
-      </w:r>
-      <w:r>
-        <w:rPr>
-          <w:lang w:val="en-CA"/>
-        </w:rPr>
-        <w:t>#benevole_id</w:t>
-      </w:r>
-      <w:r>
-        <w:rPr>
-          <w:lang w:val="en-CA"/>
-        </w:rPr>
-        <w:t>_2</w:t>
-      </w:r>
-      <w:r>
-        <w:rPr>
-          <w:lang w:val="en-CA"/>
-        </w:rPr>
+        <w:t>_1, #benevole_id_2</w:t>
+      </w:r>
+      <w:r>
         <w:t>, #secteur_id</w:t>
       </w:r>
       <w:r>
-        <w:rPr>
-          <w:lang w:val="en-CA"/>
-        </w:rPr>
         <w:t>)</w:t>
       </w:r>
     </w:p>
     <w:p>
+      <w:proofErr w:type="gramStart"/>
       <w:r>
         <w:t>Secteur(</w:t>
       </w:r>
+      <w:proofErr w:type="spellStart"/>
+      <w:proofErr w:type="gramEnd"/>
       <w:r>
         <w:rPr>
           <w:u w:val="single"/>
         </w:rPr>
         <w:t>secteur_id</w:t>
       </w:r>
+      <w:proofErr w:type="spellEnd"/>
       <w:r>
         <w:t>,</w:t>
       </w:r>
@@ -1000,15 +1019,19 @@
       </w:r>
     </w:p>
     <w:p>
+      <w:proofErr w:type="gramStart"/>
       <w:r>
         <w:t>Intervention(</w:t>
       </w:r>
+      <w:proofErr w:type="spellStart"/>
+      <w:proofErr w:type="gramEnd"/>
       <w:r>
         <w:rPr>
           <w:u w:val="single"/>
         </w:rPr>
         <w:t>intervention_id</w:t>
       </w:r>
+      <w:proofErr w:type="spellEnd"/>
       <w:r>
         <w:t>,</w:t>
       </w:r>
@@ -1033,35 +1056,56 @@
       <w:r>
         <w:t xml:space="preserve">, </w:t>
       </w:r>
-      <w:r>
-        <w:t xml:space="preserve">date_demande, </w:t>
-      </w:r>
+      <w:proofErr w:type="spellStart"/>
+      <w:r>
+        <w:t>date_demande</w:t>
+      </w:r>
+      <w:proofErr w:type="spellEnd"/>
+      <w:r>
+        <w:t xml:space="preserve">, </w:t>
+      </w:r>
+      <w:proofErr w:type="spellStart"/>
       <w:r>
         <w:t>date</w:t>
       </w:r>
       <w:r>
         <w:t>_intervention</w:t>
       </w:r>
-      <w:r>
-        <w:t>, type_aide</w:t>
-      </w:r>
-      <w:r>
-        <w:t>, status</w:t>
-      </w:r>
+      <w:proofErr w:type="spellEnd"/>
+      <w:r>
+        <w:t xml:space="preserve">, </w:t>
+      </w:r>
+      <w:proofErr w:type="spellStart"/>
+      <w:r>
+        <w:t>type_aide</w:t>
+      </w:r>
+      <w:proofErr w:type="spellEnd"/>
+      <w:r>
+        <w:t xml:space="preserve">, </w:t>
+      </w:r>
+      <w:proofErr w:type="spellStart"/>
+      <w:r>
+        <w:t>status</w:t>
+      </w:r>
+      <w:proofErr w:type="spellEnd"/>
       <w:r>
         <w:t>)</w:t>
       </w:r>
     </w:p>
     <w:p>
+      <w:proofErr w:type="gramStart"/>
       <w:r>
         <w:t>Plainte(</w:t>
       </w:r>
+      <w:proofErr w:type="spellStart"/>
+      <w:proofErr w:type="gramEnd"/>
       <w:r>
         <w:rPr>
           <w:u w:val="single"/>
         </w:rPr>
         <w:t>plainte_id</w:t>
       </w:r>
+      <w:proofErr w:type="spellEnd"/>
       <w:r>
         <w:t xml:space="preserve">, type, description, </w:t>
       </w:r>
@@ -1074,7 +1118,7 @@
     </w:p>
     <w:p>
       <w:pPr>
-        <w:pStyle w:val="Titre2"/>
+        <w:pStyle w:val="Heading2"/>
         <w:jc w:val="center"/>
       </w:pPr>
       <w:r>
@@ -1083,7 +1127,7 @@
     </w:p>
     <w:p>
       <w:pPr>
-        <w:pStyle w:val="Titre3"/>
+        <w:pStyle w:val="Heading3"/>
         <w:jc w:val="center"/>
       </w:pPr>
       <w:r>
@@ -1096,7 +1140,7 @@
     <w:p/>
     <w:p>
       <w:pPr>
-        <w:pStyle w:val="Titre3"/>
+        <w:pStyle w:val="Heading3"/>
         <w:jc w:val="center"/>
       </w:pPr>
       <w:r>
@@ -1106,7 +1150,7 @@
     <w:p/>
     <w:p>
       <w:pPr>
-        <w:pStyle w:val="Titre3"/>
+        <w:pStyle w:val="Heading3"/>
         <w:jc w:val="center"/>
       </w:pPr>
       <w:r>
@@ -1116,7 +1160,7 @@
     <w:p/>
     <w:p>
       <w:pPr>
-        <w:pStyle w:val="Titre1"/>
+        <w:pStyle w:val="Heading1"/>
         <w:jc w:val="center"/>
       </w:pPr>
       <w:r>
@@ -1172,7 +1216,7 @@
     <w:sdtContent>
       <w:p>
         <w:pPr>
-          <w:pStyle w:val="Pieddepage"/>
+          <w:pStyle w:val="Footer"/>
           <w:jc w:val="right"/>
         </w:pPr>
         <w:r>
@@ -1195,7 +1239,7 @@
   </w:sdt>
   <w:p>
     <w:pPr>
-      <w:pStyle w:val="Pieddepage"/>
+      <w:pStyle w:val="Footer"/>
     </w:pPr>
     <w:r>
       <w:tab/>
@@ -1920,11 +1964,11 @@
     <w:qFormat/>
     <w:rsid w:val="002F2FD0"/>
   </w:style>
-  <w:style w:type="paragraph" w:styleId="Titre1">
+  <w:style w:type="paragraph" w:styleId="Heading1">
     <w:name w:val="heading 1"/>
     <w:basedOn w:val="Normal"/>
     <w:next w:val="Normal"/>
-    <w:link w:val="Titre1Car"/>
+    <w:link w:val="Heading1Char"/>
     <w:uiPriority w:val="9"/>
     <w:qFormat/>
     <w:rsid w:val="002F2FD0"/>
@@ -1947,11 +1991,11 @@
       <w:szCs w:val="22"/>
     </w:rPr>
   </w:style>
-  <w:style w:type="paragraph" w:styleId="Titre2">
+  <w:style w:type="paragraph" w:styleId="Heading2">
     <w:name w:val="heading 2"/>
     <w:basedOn w:val="Normal"/>
     <w:next w:val="Normal"/>
-    <w:link w:val="Titre2Car"/>
+    <w:link w:val="Heading2Char"/>
     <w:uiPriority w:val="9"/>
     <w:unhideWhenUsed/>
     <w:qFormat/>
@@ -1972,11 +2016,11 @@
       <w:spacing w:val="15"/>
     </w:rPr>
   </w:style>
-  <w:style w:type="paragraph" w:styleId="Titre3">
+  <w:style w:type="paragraph" w:styleId="Heading3">
     <w:name w:val="heading 3"/>
     <w:basedOn w:val="Normal"/>
     <w:next w:val="Normal"/>
-    <w:link w:val="Titre3Car"/>
+    <w:link w:val="Heading3Char"/>
     <w:uiPriority w:val="9"/>
     <w:unhideWhenUsed/>
     <w:qFormat/>
@@ -1994,11 +2038,11 @@
       <w:spacing w:val="15"/>
     </w:rPr>
   </w:style>
-  <w:style w:type="paragraph" w:styleId="Titre4">
+  <w:style w:type="paragraph" w:styleId="Heading4">
     <w:name w:val="heading 4"/>
     <w:basedOn w:val="Normal"/>
     <w:next w:val="Normal"/>
-    <w:link w:val="Titre4Car"/>
+    <w:link w:val="Heading4Char"/>
     <w:uiPriority w:val="9"/>
     <w:semiHidden/>
     <w:unhideWhenUsed/>
@@ -2017,11 +2061,11 @@
       <w:spacing w:val="10"/>
     </w:rPr>
   </w:style>
-  <w:style w:type="paragraph" w:styleId="Titre5">
+  <w:style w:type="paragraph" w:styleId="Heading5">
     <w:name w:val="heading 5"/>
     <w:basedOn w:val="Normal"/>
     <w:next w:val="Normal"/>
-    <w:link w:val="Titre5Car"/>
+    <w:link w:val="Heading5Char"/>
     <w:uiPriority w:val="9"/>
     <w:semiHidden/>
     <w:unhideWhenUsed/>
@@ -2040,11 +2084,11 @@
       <w:spacing w:val="10"/>
     </w:rPr>
   </w:style>
-  <w:style w:type="paragraph" w:styleId="Titre6">
+  <w:style w:type="paragraph" w:styleId="Heading6">
     <w:name w:val="heading 6"/>
     <w:basedOn w:val="Normal"/>
     <w:next w:val="Normal"/>
-    <w:link w:val="Titre6Car"/>
+    <w:link w:val="Heading6Char"/>
     <w:uiPriority w:val="9"/>
     <w:semiHidden/>
     <w:unhideWhenUsed/>
@@ -2063,11 +2107,11 @@
       <w:spacing w:val="10"/>
     </w:rPr>
   </w:style>
-  <w:style w:type="paragraph" w:styleId="Titre7">
+  <w:style w:type="paragraph" w:styleId="Heading7">
     <w:name w:val="heading 7"/>
     <w:basedOn w:val="Normal"/>
     <w:next w:val="Normal"/>
-    <w:link w:val="Titre7Car"/>
+    <w:link w:val="Heading7Char"/>
     <w:uiPriority w:val="9"/>
     <w:semiHidden/>
     <w:unhideWhenUsed/>
@@ -2083,11 +2127,11 @@
       <w:spacing w:val="10"/>
     </w:rPr>
   </w:style>
-  <w:style w:type="paragraph" w:styleId="Titre8">
+  <w:style w:type="paragraph" w:styleId="Heading8">
     <w:name w:val="heading 8"/>
     <w:basedOn w:val="Normal"/>
     <w:next w:val="Normal"/>
-    <w:link w:val="Titre8Car"/>
+    <w:link w:val="Heading8Char"/>
     <w:uiPriority w:val="9"/>
     <w:semiHidden/>
     <w:unhideWhenUsed/>
@@ -2104,11 +2148,11 @@
       <w:szCs w:val="18"/>
     </w:rPr>
   </w:style>
-  <w:style w:type="paragraph" w:styleId="Titre9">
+  <w:style w:type="paragraph" w:styleId="Heading9">
     <w:name w:val="heading 9"/>
     <w:basedOn w:val="Normal"/>
     <w:next w:val="Normal"/>
-    <w:link w:val="Titre9Car"/>
+    <w:link w:val="Heading9Char"/>
     <w:uiPriority w:val="9"/>
     <w:semiHidden/>
     <w:unhideWhenUsed/>
@@ -2127,13 +2171,13 @@
       <w:szCs w:val="18"/>
     </w:rPr>
   </w:style>
-  <w:style w:type="character" w:default="1" w:styleId="Policepardfaut">
+  <w:style w:type="character" w:default="1" w:styleId="DefaultParagraphFont">
     <w:name w:val="Default Paragraph Font"/>
     <w:uiPriority w:val="1"/>
     <w:semiHidden/>
     <w:unhideWhenUsed/>
   </w:style>
-  <w:style w:type="table" w:default="1" w:styleId="TableauNormal">
+  <w:style w:type="table" w:default="1" w:styleId="TableNormal">
     <w:name w:val="Normal Table"/>
     <w:uiPriority w:val="99"/>
     <w:semiHidden/>
@@ -2148,16 +2192,16 @@
       </w:tblCellMar>
     </w:tblPr>
   </w:style>
-  <w:style w:type="numbering" w:default="1" w:styleId="Aucuneliste">
+  <w:style w:type="numbering" w:default="1" w:styleId="NoList">
     <w:name w:val="No List"/>
     <w:uiPriority w:val="99"/>
     <w:semiHidden/>
     <w:unhideWhenUsed/>
   </w:style>
-  <w:style w:type="character" w:customStyle="1" w:styleId="Titre1Car">
-    <w:name w:val="Titre 1 Car"/>
-    <w:basedOn w:val="Policepardfaut"/>
-    <w:link w:val="Titre1"/>
+  <w:style w:type="character" w:customStyle="1" w:styleId="Heading1Char">
+    <w:name w:val="Heading 1 Char"/>
+    <w:basedOn w:val="DefaultParagraphFont"/>
+    <w:link w:val="Heading1"/>
     <w:uiPriority w:val="9"/>
     <w:rsid w:val="002F2FD0"/>
     <w:rPr>
@@ -2169,10 +2213,10 @@
       <w:shd w:val="clear" w:color="auto" w:fill="156082" w:themeFill="accent1"/>
     </w:rPr>
   </w:style>
-  <w:style w:type="character" w:customStyle="1" w:styleId="Titre2Car">
-    <w:name w:val="Titre 2 Car"/>
-    <w:basedOn w:val="Policepardfaut"/>
-    <w:link w:val="Titre2"/>
+  <w:style w:type="character" w:customStyle="1" w:styleId="Heading2Char">
+    <w:name w:val="Heading 2 Char"/>
+    <w:basedOn w:val="DefaultParagraphFont"/>
+    <w:link w:val="Heading2"/>
     <w:uiPriority w:val="9"/>
     <w:rsid w:val="002F2FD0"/>
     <w:rPr>
@@ -2181,10 +2225,10 @@
       <w:shd w:val="clear" w:color="auto" w:fill="C1E4F5" w:themeFill="accent1" w:themeFillTint="33"/>
     </w:rPr>
   </w:style>
-  <w:style w:type="character" w:customStyle="1" w:styleId="Titre3Car">
-    <w:name w:val="Titre 3 Car"/>
-    <w:basedOn w:val="Policepardfaut"/>
-    <w:link w:val="Titre3"/>
+  <w:style w:type="character" w:customStyle="1" w:styleId="Heading3Char">
+    <w:name w:val="Heading 3 Char"/>
+    <w:basedOn w:val="DefaultParagraphFont"/>
+    <w:link w:val="Heading3"/>
     <w:uiPriority w:val="9"/>
     <w:rsid w:val="002F2FD0"/>
     <w:rPr>
@@ -2193,10 +2237,10 @@
       <w:spacing w:val="15"/>
     </w:rPr>
   </w:style>
-  <w:style w:type="character" w:customStyle="1" w:styleId="Titre4Car">
-    <w:name w:val="Titre 4 Car"/>
-    <w:basedOn w:val="Policepardfaut"/>
-    <w:link w:val="Titre4"/>
+  <w:style w:type="character" w:customStyle="1" w:styleId="Heading4Char">
+    <w:name w:val="Heading 4 Char"/>
+    <w:basedOn w:val="DefaultParagraphFont"/>
+    <w:link w:val="Heading4"/>
     <w:uiPriority w:val="9"/>
     <w:semiHidden/>
     <w:rsid w:val="002F2FD0"/>
@@ -2206,10 +2250,10 @@
       <w:spacing w:val="10"/>
     </w:rPr>
   </w:style>
-  <w:style w:type="character" w:customStyle="1" w:styleId="Titre5Car">
-    <w:name w:val="Titre 5 Car"/>
-    <w:basedOn w:val="Policepardfaut"/>
-    <w:link w:val="Titre5"/>
+  <w:style w:type="character" w:customStyle="1" w:styleId="Heading5Char">
+    <w:name w:val="Heading 5 Char"/>
+    <w:basedOn w:val="DefaultParagraphFont"/>
+    <w:link w:val="Heading5"/>
     <w:uiPriority w:val="9"/>
     <w:semiHidden/>
     <w:rsid w:val="002F2FD0"/>
@@ -2219,10 +2263,10 @@
       <w:spacing w:val="10"/>
     </w:rPr>
   </w:style>
-  <w:style w:type="character" w:customStyle="1" w:styleId="Titre6Car">
-    <w:name w:val="Titre 6 Car"/>
-    <w:basedOn w:val="Policepardfaut"/>
-    <w:link w:val="Titre6"/>
+  <w:style w:type="character" w:customStyle="1" w:styleId="Heading6Char">
+    <w:name w:val="Heading 6 Char"/>
+    <w:basedOn w:val="DefaultParagraphFont"/>
+    <w:link w:val="Heading6"/>
     <w:uiPriority w:val="9"/>
     <w:semiHidden/>
     <w:rsid w:val="002F2FD0"/>
@@ -2232,10 +2276,10 @@
       <w:spacing w:val="10"/>
     </w:rPr>
   </w:style>
-  <w:style w:type="character" w:customStyle="1" w:styleId="Titre7Car">
-    <w:name w:val="Titre 7 Car"/>
-    <w:basedOn w:val="Policepardfaut"/>
-    <w:link w:val="Titre7"/>
+  <w:style w:type="character" w:customStyle="1" w:styleId="Heading7Char">
+    <w:name w:val="Heading 7 Char"/>
+    <w:basedOn w:val="DefaultParagraphFont"/>
+    <w:link w:val="Heading7"/>
     <w:uiPriority w:val="9"/>
     <w:semiHidden/>
     <w:rsid w:val="002F2FD0"/>
@@ -2245,10 +2289,10 @@
       <w:spacing w:val="10"/>
     </w:rPr>
   </w:style>
-  <w:style w:type="character" w:customStyle="1" w:styleId="Titre8Car">
-    <w:name w:val="Titre 8 Car"/>
-    <w:basedOn w:val="Policepardfaut"/>
-    <w:link w:val="Titre8"/>
+  <w:style w:type="character" w:customStyle="1" w:styleId="Heading8Char">
+    <w:name w:val="Heading 8 Char"/>
+    <w:basedOn w:val="DefaultParagraphFont"/>
+    <w:link w:val="Heading8"/>
     <w:uiPriority w:val="9"/>
     <w:semiHidden/>
     <w:rsid w:val="002F2FD0"/>
@@ -2259,10 +2303,10 @@
       <w:szCs w:val="18"/>
     </w:rPr>
   </w:style>
-  <w:style w:type="character" w:customStyle="1" w:styleId="Titre9Car">
-    <w:name w:val="Titre 9 Car"/>
-    <w:basedOn w:val="Policepardfaut"/>
-    <w:link w:val="Titre9"/>
+  <w:style w:type="character" w:customStyle="1" w:styleId="Heading9Char">
+    <w:name w:val="Heading 9 Char"/>
+    <w:basedOn w:val="DefaultParagraphFont"/>
+    <w:link w:val="Heading9"/>
     <w:uiPriority w:val="9"/>
     <w:semiHidden/>
     <w:rsid w:val="002F2FD0"/>
@@ -2275,11 +2319,11 @@
       <w:szCs w:val="18"/>
     </w:rPr>
   </w:style>
-  <w:style w:type="paragraph" w:styleId="Titre">
+  <w:style w:type="paragraph" w:styleId="Title">
     <w:name w:val="Title"/>
     <w:basedOn w:val="Normal"/>
     <w:next w:val="Normal"/>
-    <w:link w:val="TitreCar"/>
+    <w:link w:val="TitleChar"/>
     <w:uiPriority w:val="10"/>
     <w:qFormat/>
     <w:rsid w:val="002F2FD0"/>
@@ -2295,10 +2339,10 @@
       <w:szCs w:val="52"/>
     </w:rPr>
   </w:style>
-  <w:style w:type="character" w:customStyle="1" w:styleId="TitreCar">
-    <w:name w:val="Titre Car"/>
-    <w:basedOn w:val="Policepardfaut"/>
-    <w:link w:val="Titre"/>
+  <w:style w:type="character" w:customStyle="1" w:styleId="TitleChar">
+    <w:name w:val="Title Char"/>
+    <w:basedOn w:val="DefaultParagraphFont"/>
+    <w:link w:val="Title"/>
     <w:uiPriority w:val="10"/>
     <w:rsid w:val="002F2FD0"/>
     <w:rPr>
@@ -2310,11 +2354,11 @@
       <w:szCs w:val="52"/>
     </w:rPr>
   </w:style>
-  <w:style w:type="paragraph" w:styleId="Sous-titre">
+  <w:style w:type="paragraph" w:styleId="Subtitle">
     <w:name w:val="Subtitle"/>
     <w:basedOn w:val="Normal"/>
     <w:next w:val="Normal"/>
-    <w:link w:val="Sous-titreCar"/>
+    <w:link w:val="SubtitleChar"/>
     <w:uiPriority w:val="11"/>
     <w:qFormat/>
     <w:rsid w:val="002F2FD0"/>
@@ -2329,10 +2373,10 @@
       <w:szCs w:val="21"/>
     </w:rPr>
   </w:style>
-  <w:style w:type="character" w:customStyle="1" w:styleId="Sous-titreCar">
-    <w:name w:val="Sous-titre Car"/>
-    <w:basedOn w:val="Policepardfaut"/>
-    <w:link w:val="Sous-titre"/>
+  <w:style w:type="character" w:customStyle="1" w:styleId="SubtitleChar">
+    <w:name w:val="Subtitle Char"/>
+    <w:basedOn w:val="DefaultParagraphFont"/>
+    <w:link w:val="Subtitle"/>
     <w:uiPriority w:val="11"/>
     <w:rsid w:val="002F2FD0"/>
     <w:rPr>
@@ -2343,11 +2387,11 @@
       <w:szCs w:val="21"/>
     </w:rPr>
   </w:style>
-  <w:style w:type="paragraph" w:styleId="Citation">
+  <w:style w:type="paragraph" w:styleId="Quote">
     <w:name w:val="Quote"/>
     <w:basedOn w:val="Normal"/>
     <w:next w:val="Normal"/>
-    <w:link w:val="CitationCar"/>
+    <w:link w:val="QuoteChar"/>
     <w:uiPriority w:val="29"/>
     <w:qFormat/>
     <w:rsid w:val="002F2FD0"/>
@@ -2358,10 +2402,10 @@
       <w:szCs w:val="24"/>
     </w:rPr>
   </w:style>
-  <w:style w:type="character" w:customStyle="1" w:styleId="CitationCar">
-    <w:name w:val="Citation Car"/>
-    <w:basedOn w:val="Policepardfaut"/>
-    <w:link w:val="Citation"/>
+  <w:style w:type="character" w:customStyle="1" w:styleId="QuoteChar">
+    <w:name w:val="Quote Char"/>
+    <w:basedOn w:val="DefaultParagraphFont"/>
+    <w:link w:val="Quote"/>
     <w:uiPriority w:val="29"/>
     <w:rsid w:val="002F2FD0"/>
     <w:rPr>
@@ -2371,7 +2415,7 @@
       <w:szCs w:val="24"/>
     </w:rPr>
   </w:style>
-  <w:style w:type="paragraph" w:styleId="Paragraphedeliste">
+  <w:style w:type="paragraph" w:styleId="ListParagraph">
     <w:name w:val="List Paragraph"/>
     <w:basedOn w:val="Normal"/>
     <w:uiPriority w:val="34"/>
@@ -2382,7 +2426,7 @@
       <w:contextualSpacing/>
     </w:pPr>
   </w:style>
-  <w:style w:type="character" w:styleId="Accentuationintense">
+  <w:style w:type="character" w:styleId="IntenseEmphasis">
     <w:name w:val="Intense Emphasis"/>
     <w:uiPriority w:val="21"/>
     <w:qFormat/>
@@ -2395,11 +2439,11 @@
       <w:spacing w:val="10"/>
     </w:rPr>
   </w:style>
-  <w:style w:type="paragraph" w:styleId="Citationintense">
+  <w:style w:type="paragraph" w:styleId="IntenseQuote">
     <w:name w:val="Intense Quote"/>
     <w:basedOn w:val="Normal"/>
     <w:next w:val="Normal"/>
-    <w:link w:val="CitationintenseCar"/>
+    <w:link w:val="IntenseQuoteChar"/>
     <w:uiPriority w:val="30"/>
     <w:qFormat/>
     <w:rsid w:val="002F2FD0"/>
@@ -2414,10 +2458,10 @@
       <w:szCs w:val="24"/>
     </w:rPr>
   </w:style>
-  <w:style w:type="character" w:customStyle="1" w:styleId="CitationintenseCar">
-    <w:name w:val="Citation intense Car"/>
-    <w:basedOn w:val="Policepardfaut"/>
-    <w:link w:val="Citationintense"/>
+  <w:style w:type="character" w:customStyle="1" w:styleId="IntenseQuoteChar">
+    <w:name w:val="Intense Quote Char"/>
+    <w:basedOn w:val="DefaultParagraphFont"/>
+    <w:link w:val="IntenseQuote"/>
     <w:uiPriority w:val="30"/>
     <w:rsid w:val="002F2FD0"/>
     <w:rPr>
@@ -2426,7 +2470,7 @@
       <w:szCs w:val="24"/>
     </w:rPr>
   </w:style>
-  <w:style w:type="character" w:styleId="Rfrenceintense">
+  <w:style w:type="character" w:styleId="IntenseReference">
     <w:name w:val="Intense Reference"/>
     <w:uiPriority w:val="32"/>
     <w:qFormat/>
@@ -2440,7 +2484,7 @@
       <w:color w:val="156082" w:themeColor="accent1"/>
     </w:rPr>
   </w:style>
-  <w:style w:type="paragraph" w:styleId="Lgende">
+  <w:style w:type="paragraph" w:styleId="Caption">
     <w:name w:val="caption"/>
     <w:basedOn w:val="Normal"/>
     <w:next w:val="Normal"/>
@@ -2457,7 +2501,7 @@
       <w:szCs w:val="16"/>
     </w:rPr>
   </w:style>
-  <w:style w:type="character" w:styleId="lev">
+  <w:style w:type="character" w:styleId="Strong">
     <w:name w:val="Strong"/>
     <w:uiPriority w:val="22"/>
     <w:qFormat/>
@@ -2467,7 +2511,7 @@
       <w:bCs/>
     </w:rPr>
   </w:style>
-  <w:style w:type="character" w:styleId="Accentuation">
+  <w:style w:type="character" w:styleId="Emphasis">
     <w:name w:val="Emphasis"/>
     <w:uiPriority w:val="20"/>
     <w:qFormat/>
@@ -2478,7 +2522,7 @@
       <w:spacing w:val="5"/>
     </w:rPr>
   </w:style>
-  <w:style w:type="paragraph" w:styleId="Sansinterligne">
+  <w:style w:type="paragraph" w:styleId="NoSpacing">
     <w:name w:val="No Spacing"/>
     <w:uiPriority w:val="1"/>
     <w:qFormat/>
@@ -2487,7 +2531,7 @@
       <w:spacing w:after="0" w:line="240" w:lineRule="auto"/>
     </w:pPr>
   </w:style>
-  <w:style w:type="character" w:styleId="Accentuationlgre">
+  <w:style w:type="character" w:styleId="SubtleEmphasis">
     <w:name w:val="Subtle Emphasis"/>
     <w:uiPriority w:val="19"/>
     <w:qFormat/>
@@ -2498,7 +2542,7 @@
       <w:color w:val="0A2F40" w:themeColor="accent1" w:themeShade="7F"/>
     </w:rPr>
   </w:style>
-  <w:style w:type="character" w:styleId="Rfrencelgre">
+  <w:style w:type="character" w:styleId="SubtleReference">
     <w:name w:val="Subtle Reference"/>
     <w:uiPriority w:val="31"/>
     <w:qFormat/>
@@ -2509,7 +2553,7 @@
       <w:color w:val="156082" w:themeColor="accent1"/>
     </w:rPr>
   </w:style>
-  <w:style w:type="character" w:styleId="Titredulivre">
+  <w:style w:type="character" w:styleId="BookTitle">
     <w:name w:val="Book Title"/>
     <w:uiPriority w:val="33"/>
     <w:qFormat/>
@@ -2522,9 +2566,9 @@
       <w:spacing w:val="0"/>
     </w:rPr>
   </w:style>
-  <w:style w:type="paragraph" w:styleId="En-ttedetabledesmatires">
+  <w:style w:type="paragraph" w:styleId="TOCHeading">
     <w:name w:val="TOC Heading"/>
-    <w:basedOn w:val="Titre1"/>
+    <w:basedOn w:val="Heading1"/>
     <w:next w:val="Normal"/>
     <w:uiPriority w:val="39"/>
     <w:semiHidden/>
@@ -2535,10 +2579,10 @@
       <w:outlineLvl w:val="9"/>
     </w:pPr>
   </w:style>
-  <w:style w:type="paragraph" w:styleId="En-tte">
+  <w:style w:type="paragraph" w:styleId="Header">
     <w:name w:val="header"/>
     <w:basedOn w:val="Normal"/>
-    <w:link w:val="En-tteCar"/>
+    <w:link w:val="HeaderChar"/>
     <w:uiPriority w:val="99"/>
     <w:unhideWhenUsed/>
     <w:rsid w:val="00061C1C"/>
@@ -2550,17 +2594,17 @@
       <w:spacing w:before="0" w:after="0" w:line="240" w:lineRule="auto"/>
     </w:pPr>
   </w:style>
-  <w:style w:type="character" w:customStyle="1" w:styleId="En-tteCar">
-    <w:name w:val="En-tête Car"/>
-    <w:basedOn w:val="Policepardfaut"/>
-    <w:link w:val="En-tte"/>
+  <w:style w:type="character" w:customStyle="1" w:styleId="HeaderChar">
+    <w:name w:val="Header Char"/>
+    <w:basedOn w:val="DefaultParagraphFont"/>
+    <w:link w:val="Header"/>
     <w:uiPriority w:val="99"/>
     <w:rsid w:val="00061C1C"/>
   </w:style>
-  <w:style w:type="paragraph" w:styleId="Pieddepage">
+  <w:style w:type="paragraph" w:styleId="Footer">
     <w:name w:val="footer"/>
     <w:basedOn w:val="Normal"/>
-    <w:link w:val="PieddepageCar"/>
+    <w:link w:val="FooterChar"/>
     <w:uiPriority w:val="99"/>
     <w:unhideWhenUsed/>
     <w:rsid w:val="00061C1C"/>
@@ -2572,10 +2616,10 @@
       <w:spacing w:before="0" w:after="0" w:line="240" w:lineRule="auto"/>
     </w:pPr>
   </w:style>
-  <w:style w:type="character" w:customStyle="1" w:styleId="PieddepageCar">
-    <w:name w:val="Pied de page Car"/>
-    <w:basedOn w:val="Policepardfaut"/>
-    <w:link w:val="Pieddepage"/>
+  <w:style w:type="character" w:customStyle="1" w:styleId="FooterChar">
+    <w:name w:val="Footer Char"/>
+    <w:basedOn w:val="DefaultParagraphFont"/>
+    <w:link w:val="Footer"/>
     <w:uiPriority w:val="99"/>
     <w:rsid w:val="00061C1C"/>
   </w:style>

</xml_diff>

<commit_message>
Update word intervention ordre
</commit_message>
<xml_diff>
--- a/IFT2821_Projet_Session.docx
+++ b/IFT2821_Projet_Session.docx
@@ -288,7 +288,15 @@
         <w:jc w:val="both"/>
       </w:pPr>
       <w:r>
-        <w:t>On a deux types de bénévoles : avec voiture ou sans voiture. Chaque équipe de deux bénévoles doit avoir une voiture. Certaines équipes sont formées à l’avance alors que d’autres devront être formées sur demande.</w:t>
+        <w:t xml:space="preserve">On a deux types de bénévoles : avec voiture ou sans voiture. Chaque équipe de deux bénévoles doit </w:t>
+      </w:r>
+      <w:proofErr w:type="gramStart"/>
+      <w:r>
+        <w:t>avoir</w:t>
+      </w:r>
+      <w:proofErr w:type="gramEnd"/>
+      <w:r>
+        <w:t xml:space="preserve"> une voiture. Certaines équipes sont formées à l’avance alors que d’autres devront être formées sur demande.</w:t>
       </w:r>
     </w:p>
     <w:p>
@@ -821,15 +829,19 @@
       </w:r>
     </w:p>
     <w:p>
+      <w:proofErr w:type="gramStart"/>
       <w:r>
         <w:t>Usager(</w:t>
       </w:r>
+      <w:proofErr w:type="spellStart"/>
+      <w:proofErr w:type="gramEnd"/>
       <w:r>
         <w:rPr>
           <w:u w:val="single"/>
         </w:rPr>
         <w:t>usager_id</w:t>
       </w:r>
+      <w:proofErr w:type="spellEnd"/>
       <w:r>
         <w:t>,</w:t>
       </w:r>
@@ -842,6 +854,7 @@
       <w:r>
         <w:t xml:space="preserve"> </w:t>
       </w:r>
+      <w:proofErr w:type="spellStart"/>
       <w:r>
         <w:t>pre</w:t>
       </w:r>
@@ -849,13 +862,22 @@
         <w:t>n</w:t>
       </w:r>
       <w:r>
-        <w:t>om,</w:t>
+        <w:t>om</w:t>
+      </w:r>
+      <w:proofErr w:type="spellEnd"/>
+      <w:r>
+        <w:t>,</w:t>
       </w:r>
       <w:r>
         <w:t xml:space="preserve"> </w:t>
       </w:r>
-      <w:r>
-        <w:t xml:space="preserve">telephone, </w:t>
+      <w:proofErr w:type="spellStart"/>
+      <w:r>
+        <w:t>telephone</w:t>
+      </w:r>
+      <w:proofErr w:type="spellEnd"/>
+      <w:r>
+        <w:t xml:space="preserve">, </w:t>
       </w:r>
       <w:r>
         <w:t>courriel, adresse</w:t>
@@ -877,27 +899,54 @@
       </w:r>
     </w:p>
     <w:p>
-      <w:r>
-        <w:t>Benevole(</w:t>
-      </w:r>
+      <w:proofErr w:type="spellStart"/>
+      <w:proofErr w:type="gramStart"/>
+      <w:r>
+        <w:t>Benevole</w:t>
+      </w:r>
+      <w:proofErr w:type="spellEnd"/>
+      <w:r>
+        <w:t>(</w:t>
+      </w:r>
+      <w:proofErr w:type="spellStart"/>
+      <w:proofErr w:type="gramEnd"/>
       <w:r>
         <w:rPr>
           <w:u w:val="single"/>
         </w:rPr>
         <w:t>benevole_id</w:t>
       </w:r>
-      <w:r>
-        <w:t xml:space="preserve">, nom, prenom, </w:t>
-      </w:r>
-      <w:r>
-        <w:t xml:space="preserve">telephone, courriel, </w:t>
+      <w:proofErr w:type="spellEnd"/>
+      <w:r>
+        <w:t xml:space="preserve">, nom, </w:t>
+      </w:r>
+      <w:proofErr w:type="spellStart"/>
+      <w:r>
+        <w:t>prenom</w:t>
+      </w:r>
+      <w:proofErr w:type="spellEnd"/>
+      <w:r>
+        <w:t xml:space="preserve">, </w:t>
+      </w:r>
+      <w:proofErr w:type="spellStart"/>
+      <w:r>
+        <w:t>telephone</w:t>
+      </w:r>
+      <w:proofErr w:type="spellEnd"/>
+      <w:r>
+        <w:t xml:space="preserve">, courriel, </w:t>
       </w:r>
       <w:r>
         <w:t>adresse</w:t>
       </w:r>
       <w:r>
-        <w:t>, possede_voiture</w:t>
-      </w:r>
+        <w:t xml:space="preserve">, </w:t>
+      </w:r>
+      <w:proofErr w:type="spellStart"/>
+      <w:r>
+        <w:t>possede_voiture</w:t>
+      </w:r>
+      <w:proofErr w:type="spellEnd"/>
       <w:r>
         <w:t>, #secteur_id</w:t>
       </w:r>
@@ -906,27 +955,35 @@
       </w:r>
     </w:p>
     <w:p>
+      <w:proofErr w:type="spellStart"/>
+      <w:proofErr w:type="gramStart"/>
       <w:r>
         <w:t>Unite</w:t>
       </w:r>
+      <w:proofErr w:type="spellEnd"/>
       <w:r>
         <w:t>(</w:t>
       </w:r>
+      <w:proofErr w:type="spellStart"/>
+      <w:proofErr w:type="gramEnd"/>
       <w:r>
         <w:rPr>
           <w:u w:val="single"/>
         </w:rPr>
         <w:t>equipe_id</w:t>
       </w:r>
+      <w:proofErr w:type="spellEnd"/>
       <w:r>
         <w:t>,</w:t>
       </w:r>
       <w:r>
         <w:t xml:space="preserve"> </w:t>
       </w:r>
+      <w:proofErr w:type="spellStart"/>
       <w:r>
         <w:t>est_disponible</w:t>
       </w:r>
+      <w:proofErr w:type="spellEnd"/>
       <w:r>
         <w:t>,</w:t>
       </w:r>
@@ -944,15 +1001,19 @@
       </w:r>
     </w:p>
     <w:p>
+      <w:proofErr w:type="gramStart"/>
       <w:r>
         <w:t>Secteur(</w:t>
       </w:r>
+      <w:proofErr w:type="spellStart"/>
+      <w:proofErr w:type="gramEnd"/>
       <w:r>
         <w:rPr>
           <w:u w:val="single"/>
         </w:rPr>
         <w:t>secteur_id</w:t>
       </w:r>
+      <w:proofErr w:type="spellEnd"/>
       <w:r>
         <w:t>,</w:t>
       </w:r>
@@ -967,23 +1028,64 @@
       <w:r>
         <w:t>Intervention(</w:t>
       </w:r>
+      <w:proofErr w:type="spellStart"/>
       <w:r>
         <w:rPr>
           <w:u w:val="single"/>
         </w:rPr>
         <w:t>intervention_id</w:t>
       </w:r>
+      <w:proofErr w:type="spellEnd"/>
+      <w:r>
+        <w:t xml:space="preserve">, </w:t>
+      </w:r>
+      <w:proofErr w:type="spellStart"/>
+      <w:r>
+        <w:t>date_demande</w:t>
+      </w:r>
+      <w:proofErr w:type="spellEnd"/>
+      <w:r>
+        <w:t xml:space="preserve">, </w:t>
+      </w:r>
+      <w:proofErr w:type="spellStart"/>
+      <w:r>
+        <w:t>date_intervention</w:t>
+      </w:r>
+      <w:proofErr w:type="spellEnd"/>
       <w:r>
         <w:t>,</w:t>
       </w:r>
       <w:r>
         <w:t xml:space="preserve"> </w:t>
       </w:r>
+      <w:proofErr w:type="spellStart"/>
+      <w:r>
+        <w:t>type_aide</w:t>
+      </w:r>
+      <w:proofErr w:type="spellEnd"/>
+      <w:r>
+        <w:t>, statut</w:t>
+      </w:r>
+      <w:r>
+        <w:t xml:space="preserve">, </w:t>
+      </w:r>
+      <w:r>
+        <w:t>#id_usager</w:t>
+      </w:r>
+      <w:r>
+        <w:t xml:space="preserve">, </w:t>
+      </w:r>
       <w:r>
         <w:t>#</w:t>
       </w:r>
       <w:r>
-        <w:t xml:space="preserve">id_equipe, </w:t>
+        <w:t>id_</w:t>
+      </w:r>
+      <w:r>
+        <w:t>unite</w:t>
+      </w:r>
+      <w:r>
+        <w:t xml:space="preserve">, </w:t>
       </w:r>
       <w:r>
         <w:t>#</w:t>
@@ -992,43 +1094,23 @@
         <w:t>id_secteur</w:t>
       </w:r>
       <w:r>
-        <w:t>, #id_usager</w:t>
-      </w:r>
-      <w:r>
-        <w:t xml:space="preserve">, </w:t>
-      </w:r>
-      <w:r>
-        <w:t xml:space="preserve">date_demande, </w:t>
-      </w:r>
-      <w:r>
-        <w:t>date</w:t>
-      </w:r>
-      <w:r>
-        <w:t>_intervention</w:t>
-      </w:r>
-      <w:r>
-        <w:t>, type_aide</w:t>
-      </w:r>
-      <w:r>
-        <w:t>, statu</w:t>
-      </w:r>
-      <w:r>
-        <w:t>t</w:t>
-      </w:r>
-      <w:r>
         <w:t>)</w:t>
       </w:r>
     </w:p>
     <w:p>
+      <w:proofErr w:type="gramStart"/>
       <w:r>
         <w:t>Plainte(</w:t>
       </w:r>
+      <w:proofErr w:type="spellStart"/>
+      <w:proofErr w:type="gramEnd"/>
       <w:r>
         <w:rPr>
           <w:u w:val="single"/>
         </w:rPr>
         <w:t>plainte_id</w:t>
       </w:r>
+      <w:proofErr w:type="spellEnd"/>
       <w:r>
         <w:t xml:space="preserve">, type, description, </w:t>
       </w:r>

</xml_diff>

<commit_message>
ajoute des formes normale et schéma E/A
</commit_message>
<xml_diff>
--- a/IFT2821_Projet_Session.docx
+++ b/IFT2821_Projet_Session.docx
@@ -4,7 +4,7 @@
   <w:body>
     <w:p>
       <w:pPr>
-        <w:pStyle w:val="Heading1"/>
+        <w:pStyle w:val="Titre1"/>
         <w:jc w:val="center"/>
         <w:rPr>
           <w:sz w:val="36"/>
@@ -24,14 +24,14 @@
       <w:pPr>
         <w:jc w:val="center"/>
         <w:rPr>
-          <w:rStyle w:val="IntenseEmphasis"/>
+          <w:rStyle w:val="Accentuationintense"/>
           <w:sz w:val="32"/>
           <w:szCs w:val="32"/>
         </w:rPr>
       </w:pPr>
       <w:r>
         <w:rPr>
-          <w:rStyle w:val="IntenseEmphasis"/>
+          <w:rStyle w:val="Accentuationintense"/>
           <w:sz w:val="32"/>
           <w:szCs w:val="32"/>
         </w:rPr>
@@ -39,7 +39,7 @@
       </w:r>
       <w:r>
         <w:rPr>
-          <w:rStyle w:val="IntenseEmphasis"/>
+          <w:rStyle w:val="Accentuationintense"/>
           <w:sz w:val="32"/>
           <w:szCs w:val="32"/>
         </w:rPr>
@@ -47,7 +47,7 @@
       </w:r>
       <w:r>
         <w:rPr>
-          <w:rStyle w:val="IntenseEmphasis"/>
+          <w:rStyle w:val="Accentuationintense"/>
           <w:sz w:val="32"/>
           <w:szCs w:val="32"/>
         </w:rPr>
@@ -55,7 +55,7 @@
       </w:r>
       <w:r>
         <w:rPr>
-          <w:rStyle w:val="IntenseEmphasis"/>
+          <w:rStyle w:val="Accentuationintense"/>
           <w:sz w:val="32"/>
           <w:szCs w:val="32"/>
         </w:rPr>
@@ -63,7 +63,7 @@
       </w:r>
       <w:r>
         <w:rPr>
-          <w:rStyle w:val="IntenseEmphasis"/>
+          <w:rStyle w:val="Accentuationintense"/>
           <w:sz w:val="32"/>
           <w:szCs w:val="32"/>
         </w:rPr>
@@ -83,7 +83,7 @@
       </w:r>
       <w:r>
         <w:rPr>
-          <w:rStyle w:val="IntenseEmphasis"/>
+          <w:rStyle w:val="Accentuationintense"/>
           <w:sz w:val="32"/>
           <w:szCs w:val="32"/>
         </w:rPr>
@@ -94,14 +94,14 @@
       <w:pPr>
         <w:jc w:val="center"/>
         <w:rPr>
-          <w:rStyle w:val="IntenseEmphasis"/>
+          <w:rStyle w:val="Accentuationintense"/>
           <w:sz w:val="32"/>
           <w:szCs w:val="32"/>
         </w:rPr>
       </w:pPr>
       <w:r>
         <w:rPr>
-          <w:rStyle w:val="IntenseEmphasis"/>
+          <w:rStyle w:val="Accentuationintense"/>
           <w:sz w:val="32"/>
           <w:szCs w:val="32"/>
         </w:rPr>
@@ -112,14 +112,14 @@
       <w:pPr>
         <w:jc w:val="center"/>
         <w:rPr>
-          <w:rStyle w:val="IntenseEmphasis"/>
+          <w:rStyle w:val="Accentuationintense"/>
           <w:sz w:val="32"/>
           <w:szCs w:val="32"/>
         </w:rPr>
       </w:pPr>
       <w:r>
         <w:rPr>
-          <w:rStyle w:val="IntenseEmphasis"/>
+          <w:rStyle w:val="Accentuationintense"/>
           <w:sz w:val="32"/>
           <w:szCs w:val="32"/>
         </w:rPr>
@@ -130,14 +130,14 @@
       <w:pPr>
         <w:jc w:val="center"/>
         <w:rPr>
-          <w:rStyle w:val="IntenseEmphasis"/>
+          <w:rStyle w:val="Accentuationintense"/>
           <w:sz w:val="32"/>
           <w:szCs w:val="32"/>
         </w:rPr>
       </w:pPr>
       <w:r>
         <w:rPr>
-          <w:rStyle w:val="IntenseEmphasis"/>
+          <w:rStyle w:val="Accentuationintense"/>
           <w:sz w:val="32"/>
           <w:szCs w:val="32"/>
         </w:rPr>
@@ -160,7 +160,7 @@
     </w:p>
     <w:p>
       <w:pPr>
-        <w:pStyle w:val="Heading1"/>
+        <w:pStyle w:val="Titre1"/>
         <w:jc w:val="center"/>
       </w:pPr>
       <w:r>
@@ -268,7 +268,7 @@
     </w:p>
     <w:p>
       <w:pPr>
-        <w:pStyle w:val="Heading2"/>
+        <w:pStyle w:val="Titre2"/>
         <w:jc w:val="center"/>
       </w:pPr>
       <w:r>
@@ -317,7 +317,7 @@
     </w:p>
     <w:p>
       <w:pPr>
-        <w:pStyle w:val="Subtitle"/>
+        <w:pStyle w:val="Sous-titre"/>
         <w:rPr>
           <w:sz w:val="16"/>
           <w:szCs w:val="16"/>
@@ -333,7 +333,7 @@
     </w:p>
     <w:p>
       <w:pPr>
-        <w:pStyle w:val="Subtitle"/>
+        <w:pStyle w:val="Sous-titre"/>
         <w:rPr>
           <w:sz w:val="16"/>
           <w:szCs w:val="16"/>
@@ -364,7 +364,7 @@
     </w:p>
     <w:p>
       <w:pPr>
-        <w:pStyle w:val="Heading3"/>
+        <w:pStyle w:val="Titre3"/>
         <w:jc w:val="center"/>
       </w:pPr>
       <w:r>
@@ -798,7 +798,7 @@
     </w:p>
     <w:p>
       <w:pPr>
-        <w:pStyle w:val="Heading2"/>
+        <w:pStyle w:val="Titre2"/>
         <w:jc w:val="center"/>
       </w:pPr>
       <w:r>
@@ -812,368 +812,1151 @@
         <w:t>héma Entité-Association</w:t>
       </w:r>
     </w:p>
+    <w:p>
+      <w:r>
+        <w:rPr>
+          <w:noProof/>
+        </w:rPr>
+        <w:drawing>
+          <wp:inline distT="0" distB="0" distL="0" distR="0" wp14:anchorId="4B4779CF" wp14:editId="51C5F2CD">
+            <wp:extent cx="5486400" cy="3881755"/>
+            <wp:effectExtent l="0" t="0" r="0" b="4445"/>
+            <wp:docPr id="2066924616" name="Image 1"/>
+            <wp:cNvGraphicFramePr>
+              <a:graphicFrameLocks xmlns:a="http://schemas.openxmlformats.org/drawingml/2006/main" noChangeAspect="1"/>
+            </wp:cNvGraphicFramePr>
+            <a:graphic xmlns:a="http://schemas.openxmlformats.org/drawingml/2006/main">
+              <a:graphicData uri="http://schemas.openxmlformats.org/drawingml/2006/picture">
+                <pic:pic xmlns:pic="http://schemas.openxmlformats.org/drawingml/2006/picture">
+                  <pic:nvPicPr>
+                    <pic:cNvPr id="0" name="Picture 1"/>
+                    <pic:cNvPicPr>
+                      <a:picLocks noChangeAspect="1" noChangeArrowheads="1"/>
+                    </pic:cNvPicPr>
+                  </pic:nvPicPr>
+                  <pic:blipFill>
+                    <a:blip r:embed="rId9">
+                      <a:extLst>
+                        <a:ext uri="{28A0092B-C50C-407E-A947-70E740481C1C}">
+                          <a14:useLocalDpi xmlns:a14="http://schemas.microsoft.com/office/drawing/2010/main" val="0"/>
+                        </a:ext>
+                      </a:extLst>
+                    </a:blip>
+                    <a:srcRect/>
+                    <a:stretch>
+                      <a:fillRect/>
+                    </a:stretch>
+                  </pic:blipFill>
+                  <pic:spPr bwMode="auto">
+                    <a:xfrm>
+                      <a:off x="0" y="0"/>
+                      <a:ext cx="5486400" cy="3881755"/>
+                    </a:xfrm>
+                    <a:prstGeom prst="rect">
+                      <a:avLst/>
+                    </a:prstGeom>
+                    <a:noFill/>
+                    <a:ln>
+                      <a:noFill/>
+                    </a:ln>
+                  </pic:spPr>
+                </pic:pic>
+              </a:graphicData>
+            </a:graphic>
+          </wp:inline>
+        </w:drawing>
+      </w:r>
+    </w:p>
+    <w:p>
+      <w:pPr>
+        <w:pStyle w:val="Titre2"/>
+        <w:jc w:val="center"/>
+      </w:pPr>
+      <w:r>
+        <w:t>S</w:t>
+      </w:r>
+      <w:r>
+        <w:t>c</w:t>
+      </w:r>
+      <w:r>
+        <w:t>héma Relationnel</w:t>
+      </w:r>
+    </w:p>
+    <w:p>
+      <w:proofErr w:type="gramStart"/>
+      <w:r>
+        <w:t>Usager(</w:t>
+      </w:r>
+      <w:proofErr w:type="gramEnd"/>
+      <w:r>
+        <w:rPr>
+          <w:u w:val="single"/>
+        </w:rPr>
+        <w:t>usager_id</w:t>
+      </w:r>
+      <w:r>
+        <w:t>,</w:t>
+      </w:r>
+      <w:r>
+        <w:t xml:space="preserve"> </w:t>
+      </w:r>
+      <w:r>
+        <w:t>nom,</w:t>
+      </w:r>
+      <w:r>
+        <w:t xml:space="preserve"> </w:t>
+      </w:r>
+      <w:r>
+        <w:t>pre</w:t>
+      </w:r>
+      <w:r>
+        <w:t>n</w:t>
+      </w:r>
+      <w:r>
+        <w:t>om,</w:t>
+      </w:r>
+      <w:r>
+        <w:t xml:space="preserve"> </w:t>
+      </w:r>
+      <w:proofErr w:type="spellStart"/>
+      <w:r>
+        <w:t>telephone</w:t>
+      </w:r>
+      <w:proofErr w:type="spellEnd"/>
+      <w:r>
+        <w:t xml:space="preserve">, </w:t>
+      </w:r>
+      <w:r>
+        <w:t>courriel, adresse</w:t>
+      </w:r>
+      <w:r>
+        <w:t>,</w:t>
+      </w:r>
+      <w:r>
+        <w:t xml:space="preserve"> </w:t>
+      </w:r>
+      <w:r>
+        <w:t>#</w:t>
+      </w:r>
+      <w:r>
+        <w:t>secteur_id</w:t>
+      </w:r>
+      <w:r>
+        <w:t>)</w:t>
+      </w:r>
+    </w:p>
+    <w:p>
+      <w:proofErr w:type="gramStart"/>
+      <w:r>
+        <w:t>Benevole(</w:t>
+      </w:r>
+      <w:proofErr w:type="gramEnd"/>
+      <w:r>
+        <w:rPr>
+          <w:u w:val="single"/>
+        </w:rPr>
+        <w:t>benevole_id</w:t>
+      </w:r>
+      <w:r>
+        <w:t xml:space="preserve">, nom, prenom, </w:t>
+      </w:r>
+      <w:proofErr w:type="spellStart"/>
+      <w:r>
+        <w:t>telephone</w:t>
+      </w:r>
+      <w:proofErr w:type="spellEnd"/>
+      <w:r>
+        <w:t xml:space="preserve">, courriel, </w:t>
+      </w:r>
+      <w:r>
+        <w:t>adresse</w:t>
+      </w:r>
+      <w:r>
+        <w:t>, possede_voiture</w:t>
+      </w:r>
+      <w:r>
+        <w:t>, #secteur_id</w:t>
+      </w:r>
+      <w:r>
+        <w:t>)</w:t>
+      </w:r>
+    </w:p>
+    <w:p>
+      <w:proofErr w:type="gramStart"/>
+      <w:r>
+        <w:t>Unite</w:t>
+      </w:r>
+      <w:r>
+        <w:t>(</w:t>
+      </w:r>
+      <w:proofErr w:type="gramEnd"/>
+      <w:r>
+        <w:rPr>
+          <w:u w:val="single"/>
+        </w:rPr>
+        <w:t>equipe_id</w:t>
+      </w:r>
+      <w:r>
+        <w:t>,</w:t>
+      </w:r>
+      <w:r>
+        <w:t xml:space="preserve"> </w:t>
+      </w:r>
+      <w:r>
+        <w:t>est_disponible</w:t>
+      </w:r>
+      <w:r>
+        <w:t>,</w:t>
+      </w:r>
+      <w:r>
+        <w:t xml:space="preserve"> #benevole_id</w:t>
+      </w:r>
+      <w:r>
+        <w:t>_1, #benevole_id_2</w:t>
+      </w:r>
+      <w:r>
+        <w:t>, #secteur_id</w:t>
+      </w:r>
+      <w:r>
+        <w:t>)</w:t>
+      </w:r>
+    </w:p>
+    <w:p>
+      <w:proofErr w:type="gramStart"/>
+      <w:r>
+        <w:t>Secteur(</w:t>
+      </w:r>
+      <w:proofErr w:type="gramEnd"/>
+      <w:r>
+        <w:rPr>
+          <w:u w:val="single"/>
+        </w:rPr>
+        <w:t>secteur_id</w:t>
+      </w:r>
+      <w:r>
+        <w:t>,</w:t>
+      </w:r>
+      <w:r>
+        <w:t xml:space="preserve"> nom</w:t>
+      </w:r>
+      <w:r>
+        <w:t>)</w:t>
+      </w:r>
+    </w:p>
+    <w:p>
+      <w:proofErr w:type="gramStart"/>
+      <w:r>
+        <w:t>Intervention(</w:t>
+      </w:r>
+      <w:proofErr w:type="gramEnd"/>
+      <w:r>
+        <w:rPr>
+          <w:u w:val="single"/>
+        </w:rPr>
+        <w:t>intervention_id</w:t>
+      </w:r>
+      <w:r>
+        <w:t>, date_demande, date_intervention</w:t>
+      </w:r>
+      <w:r>
+        <w:t>,</w:t>
+      </w:r>
+      <w:r>
+        <w:t xml:space="preserve"> </w:t>
+      </w:r>
+      <w:r>
+        <w:t xml:space="preserve">type_aide, statut, #id_usager, </w:t>
+      </w:r>
+      <w:r>
+        <w:t>#</w:t>
+      </w:r>
+      <w:r>
+        <w:t>id_</w:t>
+      </w:r>
+      <w:r>
+        <w:t>unite</w:t>
+      </w:r>
+      <w:r>
+        <w:t xml:space="preserve">, </w:t>
+      </w:r>
+      <w:r>
+        <w:t>#</w:t>
+      </w:r>
+      <w:r>
+        <w:t>id_secteur</w:t>
+      </w:r>
+      <w:r>
+        <w:t>)</w:t>
+      </w:r>
+    </w:p>
+    <w:p>
+      <w:proofErr w:type="gramStart"/>
+      <w:r>
+        <w:t>Plainte(</w:t>
+      </w:r>
+      <w:proofErr w:type="gramEnd"/>
+      <w:r>
+        <w:rPr>
+          <w:u w:val="single"/>
+        </w:rPr>
+        <w:t>plainte_id</w:t>
+      </w:r>
+      <w:r>
+        <w:t xml:space="preserve">, type, description, </w:t>
+      </w:r>
+      <w:r>
+        <w:t>#intervention_id</w:t>
+      </w:r>
+      <w:r>
+        <w:t>)</w:t>
+      </w:r>
+    </w:p>
+    <w:p>
+      <w:r>
+        <w:br w:type="page"/>
+      </w:r>
+    </w:p>
+    <w:p>
+      <w:pPr>
+        <w:pStyle w:val="Titre2"/>
+        <w:jc w:val="center"/>
+      </w:pPr>
+      <w:r>
+        <w:lastRenderedPageBreak/>
+        <w:t>Normalisation</w:t>
+      </w:r>
+    </w:p>
+    <w:p>
+      <w:pPr>
+        <w:pStyle w:val="Titre3"/>
+        <w:jc w:val="center"/>
+      </w:pPr>
+      <w:r>
+        <w:t xml:space="preserve">Forme Normale </w:t>
+      </w:r>
+      <w:r>
+        <w:t>1</w:t>
+      </w:r>
+    </w:p>
+    <w:p>
+      <w:pPr>
+        <w:rPr>
+          <w:b/>
+          <w:bCs/>
+        </w:rPr>
+      </w:pPr>
+      <w:r>
+        <w:rPr>
+          <w:rFonts w:ascii="Segoe UI Emoji" w:hAnsi="Segoe UI Emoji" w:cs="Segoe UI Emoji"/>
+          <w:b/>
+          <w:bCs/>
+        </w:rPr>
+        <w:t>✅</w:t>
+      </w:r>
+      <w:r>
+        <w:rPr>
+          <w:b/>
+          <w:bCs/>
+        </w:rPr>
+        <w:t xml:space="preserve"> 1NF (Première Forme Normale)</w:t>
+      </w:r>
+    </w:p>
+    <w:p>
+      <w:r>
+        <w:t>Une relation est en 1NF si :</w:t>
+      </w:r>
+    </w:p>
+    <w:p>
+      <w:pPr>
+        <w:numPr>
+          <w:ilvl w:val="0"/>
+          <w:numId w:val="3"/>
+        </w:numPr>
+      </w:pPr>
+      <w:r>
+        <w:t>Tous les attributs sont atomiques (pas de multivalués ou de champs répétitifs),</w:t>
+      </w:r>
+    </w:p>
+    <w:p>
+      <w:pPr>
+        <w:numPr>
+          <w:ilvl w:val="0"/>
+          <w:numId w:val="3"/>
+        </w:numPr>
+      </w:pPr>
+      <w:r>
+        <w:t>Il n’y a pas de groupes imbriqués.</w:t>
+      </w:r>
+    </w:p>
+    <w:p>
+      <w:r>
+        <w:t xml:space="preserve">→ </w:t>
+      </w:r>
+      <w:r>
+        <w:rPr>
+          <w:b/>
+          <w:bCs/>
+        </w:rPr>
+        <w:t>Toutes tes relations sont en 1NF</w:t>
+      </w:r>
+      <w:r>
+        <w:t xml:space="preserve"> : tous les attributs sont atomiques, pas de listes ou ensembles dans les champs.</w:t>
+      </w:r>
+    </w:p>
     <w:p/>
     <w:p>
       <w:pPr>
-        <w:pStyle w:val="Heading2"/>
+        <w:pStyle w:val="Titre3"/>
         <w:jc w:val="center"/>
       </w:pPr>
       <w:r>
-        <w:t>S</w:t>
-      </w:r>
-      <w:r>
-        <w:t>c</w:t>
-      </w:r>
-      <w:r>
-        <w:t>héma Relationnel</w:t>
-      </w:r>
-    </w:p>
-    <w:p>
+        <w:t>Forme Normale 2</w:t>
+      </w:r>
+    </w:p>
+    <w:p>
+      <w:pPr>
+        <w:rPr>
+          <w:b/>
+          <w:bCs/>
+        </w:rPr>
+      </w:pPr>
+      <w:r>
+        <w:rPr>
+          <w:rFonts w:ascii="Segoe UI Emoji" w:hAnsi="Segoe UI Emoji" w:cs="Segoe UI Emoji"/>
+          <w:b/>
+          <w:bCs/>
+        </w:rPr>
+        <w:t>✅</w:t>
+      </w:r>
+      <w:r>
+        <w:rPr>
+          <w:b/>
+          <w:bCs/>
+        </w:rPr>
+        <w:t xml:space="preserve"> 2NF (Deuxième Forme Normale)</w:t>
+      </w:r>
+    </w:p>
+    <w:p>
+      <w:r>
+        <w:t>Une relation est en 2NF si :</w:t>
+      </w:r>
+    </w:p>
+    <w:p>
+      <w:pPr>
+        <w:numPr>
+          <w:ilvl w:val="0"/>
+          <w:numId w:val="4"/>
+        </w:numPr>
+      </w:pPr>
+      <w:r>
+        <w:t>Elle est en 1NF,</w:t>
+      </w:r>
+    </w:p>
+    <w:p>
+      <w:pPr>
+        <w:numPr>
+          <w:ilvl w:val="0"/>
+          <w:numId w:val="4"/>
+        </w:numPr>
+      </w:pPr>
+      <w:r>
+        <w:t xml:space="preserve">Et </w:t>
+      </w:r>
+      <w:r>
+        <w:rPr>
+          <w:b/>
+          <w:bCs/>
+        </w:rPr>
+        <w:t>tous les attributs non clés dépendent entièrement de la clé primaire</w:t>
+      </w:r>
+      <w:r>
+        <w:t xml:space="preserve"> (pas de dépendance partielle si la clé est composée).</w:t>
+      </w:r>
+    </w:p>
+    <w:p>
+      <w:pPr>
+        <w:rPr>
+          <w:b/>
+          <w:bCs/>
+        </w:rPr>
+      </w:pPr>
+      <w:r>
+        <w:rPr>
+          <w:b/>
+          <w:bCs/>
+        </w:rPr>
+        <w:t>Usager(usager_id, nom, prenom, téléphone, courriel, adresse, #secteur_id)</w:t>
+      </w:r>
+    </w:p>
+    <w:p>
+      <w:pPr>
+        <w:numPr>
+          <w:ilvl w:val="0"/>
+          <w:numId w:val="5"/>
+        </w:numPr>
+      </w:pPr>
+      <w:r>
+        <w:t>Clé primaire : usager_id</w:t>
+      </w:r>
+    </w:p>
+    <w:p>
+      <w:pPr>
+        <w:numPr>
+          <w:ilvl w:val="0"/>
+          <w:numId w:val="5"/>
+        </w:numPr>
+      </w:pPr>
+      <w:r>
+        <w:t>Tous les attributs dépendent de usager_id.</w:t>
+      </w:r>
+      <w:r>
+        <w:br/>
+      </w:r>
+      <w:r>
+        <w:rPr>
+          <w:rFonts w:ascii="Segoe UI Emoji" w:hAnsi="Segoe UI Emoji" w:cs="Segoe UI Emoji"/>
+        </w:rPr>
+        <w:t>✅</w:t>
+      </w:r>
+      <w:r>
+        <w:t xml:space="preserve"> En 2NF.</w:t>
+      </w:r>
+    </w:p>
+    <w:p>
+      <w:pPr>
+        <w:rPr>
+          <w:b/>
+          <w:bCs/>
+        </w:rPr>
+      </w:pPr>
+      <w:r>
+        <w:rPr>
+          <w:b/>
+          <w:bCs/>
+        </w:rPr>
+        <w:t>Benevole(benevole_id, nom, prenom, téléphone, courriel, adresse, possede_voiture, #secteur_id)</w:t>
+      </w:r>
+    </w:p>
+    <w:p>
+      <w:pPr>
+        <w:numPr>
+          <w:ilvl w:val="0"/>
+          <w:numId w:val="6"/>
+        </w:numPr>
+      </w:pPr>
+      <w:r>
+        <w:t>Clé primaire : benevole_id</w:t>
+      </w:r>
+    </w:p>
+    <w:p>
+      <w:pPr>
+        <w:numPr>
+          <w:ilvl w:val="0"/>
+          <w:numId w:val="6"/>
+        </w:numPr>
+      </w:pPr>
+      <w:r>
+        <w:t>Tous les attributs dépendent de benevole_id.</w:t>
+      </w:r>
+      <w:r>
+        <w:br/>
+      </w:r>
+      <w:r>
+        <w:rPr>
+          <w:rFonts w:ascii="Segoe UI Emoji" w:hAnsi="Segoe UI Emoji" w:cs="Segoe UI Emoji"/>
+        </w:rPr>
+        <w:t>✅</w:t>
+      </w:r>
+      <w:r>
+        <w:t xml:space="preserve"> En 2NF.</w:t>
+      </w:r>
+    </w:p>
+    <w:p>
+      <w:pPr>
+        <w:rPr>
+          <w:b/>
+          <w:bCs/>
+        </w:rPr>
+      </w:pPr>
+      <w:r>
+        <w:rPr>
+          <w:b/>
+          <w:bCs/>
+        </w:rPr>
+        <w:t>Unite(equipe_id, est_disponible, #benevole_id_1, #benevole_id_2, #secteur_id)</w:t>
+      </w:r>
+    </w:p>
+    <w:p>
+      <w:pPr>
+        <w:numPr>
+          <w:ilvl w:val="0"/>
+          <w:numId w:val="7"/>
+        </w:numPr>
+      </w:pPr>
+      <w:r>
+        <w:t>Clé primaire : equipe_id</w:t>
+      </w:r>
+    </w:p>
+    <w:p>
+      <w:pPr>
+        <w:numPr>
+          <w:ilvl w:val="0"/>
+          <w:numId w:val="7"/>
+        </w:numPr>
+      </w:pPr>
+      <w:r>
+        <w:t>Tous les attributs dépendent de equipe_id.</w:t>
+      </w:r>
+      <w:r>
+        <w:br/>
+      </w:r>
+      <w:r>
+        <w:rPr>
+          <w:rFonts w:ascii="Segoe UI Emoji" w:hAnsi="Segoe UI Emoji" w:cs="Segoe UI Emoji"/>
+        </w:rPr>
+        <w:t>✅</w:t>
+      </w:r>
+      <w:r>
+        <w:t xml:space="preserve"> En 2NF.</w:t>
+      </w:r>
+    </w:p>
+    <w:p>
+      <w:pPr>
+        <w:rPr>
+          <w:b/>
+          <w:bCs/>
+        </w:rPr>
+      </w:pPr>
+      <w:r>
+        <w:rPr>
+          <w:b/>
+          <w:bCs/>
+        </w:rPr>
+        <w:lastRenderedPageBreak/>
+        <w:t>Secteur(secteur_id, nom)</w:t>
+      </w:r>
+    </w:p>
+    <w:p>
+      <w:pPr>
+        <w:numPr>
+          <w:ilvl w:val="0"/>
+          <w:numId w:val="8"/>
+        </w:numPr>
+      </w:pPr>
+      <w:r>
+        <w:t>Clé primaire : secteur_id</w:t>
+      </w:r>
+    </w:p>
+    <w:p>
+      <w:pPr>
+        <w:numPr>
+          <w:ilvl w:val="0"/>
+          <w:numId w:val="8"/>
+        </w:numPr>
+      </w:pPr>
+      <w:r>
+        <w:t>Tous les attributs dépendent de secteur_id.</w:t>
+      </w:r>
+      <w:r>
+        <w:br/>
+      </w:r>
+      <w:r>
+        <w:rPr>
+          <w:rFonts w:ascii="Segoe UI Emoji" w:hAnsi="Segoe UI Emoji" w:cs="Segoe UI Emoji"/>
+        </w:rPr>
+        <w:t>✅</w:t>
+      </w:r>
+      <w:r>
+        <w:t xml:space="preserve"> En 2NF.</w:t>
+      </w:r>
+    </w:p>
+    <w:p>
+      <w:pPr>
+        <w:rPr>
+          <w:b/>
+          <w:bCs/>
+        </w:rPr>
+      </w:pPr>
+      <w:r>
+        <w:rPr>
+          <w:b/>
+          <w:bCs/>
+        </w:rPr>
+        <w:t>Intervention(intervention_id, date_demande, date_intervention, type_aide, statut, #id_usager, #id_unite, #id_secteur)</w:t>
+      </w:r>
+    </w:p>
+    <w:p>
+      <w:pPr>
+        <w:numPr>
+          <w:ilvl w:val="0"/>
+          <w:numId w:val="9"/>
+        </w:numPr>
+      </w:pPr>
+      <w:r>
+        <w:t>Clé primaire : intervention_id</w:t>
+      </w:r>
+    </w:p>
+    <w:p>
+      <w:pPr>
+        <w:numPr>
+          <w:ilvl w:val="0"/>
+          <w:numId w:val="9"/>
+        </w:numPr>
+      </w:pPr>
+      <w:r>
+        <w:t>Tous les attributs dépendent de intervention_id.</w:t>
+      </w:r>
+      <w:r>
+        <w:br/>
+      </w:r>
+      <w:r>
+        <w:rPr>
+          <w:rFonts w:ascii="Segoe UI Emoji" w:hAnsi="Segoe UI Emoji" w:cs="Segoe UI Emoji"/>
+        </w:rPr>
+        <w:t>✅</w:t>
+      </w:r>
+      <w:r>
+        <w:t xml:space="preserve"> En 2NF.</w:t>
+      </w:r>
+    </w:p>
+    <w:p>
+      <w:pPr>
+        <w:rPr>
+          <w:b/>
+          <w:bCs/>
+        </w:rPr>
+      </w:pPr>
+      <w:r>
+        <w:rPr>
+          <w:b/>
+          <w:bCs/>
+        </w:rPr>
+        <w:t>Plainte(plainte_id, type, description, #intervention_id)</w:t>
+      </w:r>
+    </w:p>
+    <w:p>
+      <w:pPr>
+        <w:numPr>
+          <w:ilvl w:val="0"/>
+          <w:numId w:val="10"/>
+        </w:numPr>
+      </w:pPr>
+      <w:r>
+        <w:t>Clé primaire : plainte_id</w:t>
+      </w:r>
+    </w:p>
+    <w:p>
+      <w:pPr>
+        <w:numPr>
+          <w:ilvl w:val="0"/>
+          <w:numId w:val="10"/>
+        </w:numPr>
+      </w:pPr>
+      <w:r>
+        <w:t>Tous les attributs dépendent de plainte_id.</w:t>
+      </w:r>
+      <w:r>
+        <w:br/>
+      </w:r>
+      <w:r>
+        <w:rPr>
+          <w:rFonts w:ascii="Segoe UI Emoji" w:hAnsi="Segoe UI Emoji" w:cs="Segoe UI Emoji"/>
+        </w:rPr>
+        <w:t>✅</w:t>
+      </w:r>
+      <w:r>
+        <w:t xml:space="preserve"> En 2NF.</w:t>
+      </w:r>
+    </w:p>
+    <w:p/>
+    <w:p>
+      <w:pPr>
+        <w:pStyle w:val="Titre3"/>
+        <w:jc w:val="center"/>
+      </w:pPr>
+      <w:r>
+        <w:t>Forme Normale 3</w:t>
+      </w:r>
+    </w:p>
+    <w:p>
+      <w:pPr>
+        <w:rPr>
+          <w:b/>
+          <w:bCs/>
+        </w:rPr>
+      </w:pPr>
+      <w:r>
+        <w:rPr>
+          <w:rFonts w:ascii="Segoe UI Emoji" w:hAnsi="Segoe UI Emoji" w:cs="Segoe UI Emoji"/>
+          <w:b/>
+          <w:bCs/>
+        </w:rPr>
+        <w:t>✅</w:t>
+      </w:r>
+      <w:r>
+        <w:rPr>
+          <w:b/>
+          <w:bCs/>
+        </w:rPr>
+        <w:t xml:space="preserve"> 3NF (Troisième Forme Normale)</w:t>
+      </w:r>
+    </w:p>
+    <w:p>
+      <w:r>
+        <w:t>Une relation est en 3NF si :</w:t>
+      </w:r>
+    </w:p>
+    <w:p>
+      <w:pPr>
+        <w:numPr>
+          <w:ilvl w:val="0"/>
+          <w:numId w:val="11"/>
+        </w:numPr>
+      </w:pPr>
+      <w:r>
+        <w:t>Elle est en 2NF,</w:t>
+      </w:r>
+    </w:p>
+    <w:p>
+      <w:pPr>
+        <w:numPr>
+          <w:ilvl w:val="0"/>
+          <w:numId w:val="11"/>
+        </w:numPr>
+      </w:pPr>
+      <w:r>
+        <w:t>Aucun attribut non-clé ne dépend transitivement de la clé primaire.</w:t>
+      </w:r>
+    </w:p>
+    <w:p>
+      <w:pPr>
+        <w:rPr>
+          <w:b/>
+          <w:bCs/>
+        </w:rPr>
+      </w:pPr>
+      <w:r>
+        <w:rPr>
+          <w:b/>
+          <w:bCs/>
+        </w:rPr>
+        <w:t>Usager</w:t>
+      </w:r>
+    </w:p>
+    <w:p>
+      <w:pPr>
+        <w:numPr>
+          <w:ilvl w:val="0"/>
+          <w:numId w:val="12"/>
+        </w:numPr>
+      </w:pPr>
+      <w:r>
+        <w:t xml:space="preserve">secteur_id est une </w:t>
+      </w:r>
+      <w:r>
+        <w:rPr>
+          <w:b/>
+          <w:bCs/>
+        </w:rPr>
+        <w:t>clé étrangère</w:t>
+      </w:r>
+      <w:r>
+        <w:t>, donc il n’y a pas de dépendance fonctionnelle de type : usager_id → secteur.nom</w:t>
+      </w:r>
+      <w:r>
+        <w:br/>
+      </w:r>
+      <w:r>
+        <w:rPr>
+          <w:rFonts w:ascii="Segoe UI Emoji" w:hAnsi="Segoe UI Emoji" w:cs="Segoe UI Emoji"/>
+        </w:rPr>
+        <w:t>✅</w:t>
+      </w:r>
+      <w:r>
+        <w:t xml:space="preserve"> Pas de d</w:t>
+      </w:r>
+      <w:r>
+        <w:rPr>
+          <w:rFonts w:ascii="Aptos" w:hAnsi="Aptos" w:cs="Aptos"/>
+        </w:rPr>
+        <w:t>é</w:t>
+      </w:r>
+      <w:r>
+        <w:t>pendance transitive. En 3NF.</w:t>
+      </w:r>
+    </w:p>
+    <w:p>
+      <w:pPr>
+        <w:rPr>
+          <w:b/>
+          <w:bCs/>
+        </w:rPr>
+      </w:pPr>
+      <w:r>
+        <w:rPr>
+          <w:b/>
+          <w:bCs/>
+        </w:rPr>
+        <w:t>Benevole</w:t>
+      </w:r>
+    </w:p>
+    <w:p>
+      <w:pPr>
+        <w:numPr>
+          <w:ilvl w:val="0"/>
+          <w:numId w:val="13"/>
+        </w:numPr>
+      </w:pPr>
+      <w:r>
+        <w:t>Même logique que pour Usager, la clé étrangère secteur_id ne cause pas de dépendance transitive.</w:t>
+      </w:r>
+      <w:r>
+        <w:br/>
+      </w:r>
+      <w:r>
+        <w:rPr>
+          <w:rFonts w:ascii="Segoe UI Emoji" w:hAnsi="Segoe UI Emoji" w:cs="Segoe UI Emoji"/>
+        </w:rPr>
+        <w:t>✅</w:t>
+      </w:r>
+      <w:r>
+        <w:t xml:space="preserve"> En 3NF.</w:t>
+      </w:r>
+    </w:p>
+    <w:p>
+      <w:pPr>
+        <w:rPr>
+          <w:b/>
+          <w:bCs/>
+        </w:rPr>
+      </w:pPr>
+      <w:r>
+        <w:rPr>
+          <w:b/>
+          <w:bCs/>
+        </w:rPr>
+        <w:t>Unite</w:t>
+      </w:r>
+    </w:p>
+    <w:p>
+      <w:pPr>
+        <w:numPr>
+          <w:ilvl w:val="0"/>
+          <w:numId w:val="14"/>
+        </w:numPr>
+      </w:pPr>
       <w:proofErr w:type="gramStart"/>
       <w:r>
-        <w:t>Usager(</w:t>
-      </w:r>
-      <w:proofErr w:type="spellStart"/>
+        <w:t>equipe</w:t>
+      </w:r>
       <w:proofErr w:type="gramEnd"/>
       <w:r>
-        <w:rPr>
-          <w:u w:val="single"/>
-        </w:rPr>
-        <w:t>usager_id</w:t>
-      </w:r>
-      <w:proofErr w:type="spellEnd"/>
-      <w:r>
-        <w:t>,</w:t>
-      </w:r>
-      <w:r>
-        <w:t xml:space="preserve"> </w:t>
-      </w:r>
-      <w:r>
-        <w:t>nom,</w:t>
-      </w:r>
-      <w:r>
-        <w:t xml:space="preserve"> </w:t>
-      </w:r>
-      <w:proofErr w:type="spellStart"/>
-      <w:r>
-        <w:t>pre</w:t>
-      </w:r>
-      <w:r>
-        <w:t>n</w:t>
-      </w:r>
-      <w:r>
-        <w:t>om</w:t>
-      </w:r>
-      <w:proofErr w:type="spellEnd"/>
-      <w:r>
-        <w:t>,</w:t>
-      </w:r>
-      <w:r>
-        <w:t xml:space="preserve"> </w:t>
-      </w:r>
-      <w:proofErr w:type="spellStart"/>
-      <w:r>
-        <w:t>telephone</w:t>
-      </w:r>
-      <w:proofErr w:type="spellEnd"/>
+        <w:t>_id → tout le reste. Pas de dépendance transitive apparente.</w:t>
+      </w:r>
+      <w:r>
+        <w:br/>
+      </w:r>
+      <w:r>
+        <w:rPr>
+          <w:rFonts w:ascii="Segoe UI Emoji" w:hAnsi="Segoe UI Emoji" w:cs="Segoe UI Emoji"/>
+        </w:rPr>
+        <w:t>✅</w:t>
+      </w:r>
+      <w:r>
+        <w:t xml:space="preserve"> En 3NF.</w:t>
+      </w:r>
+    </w:p>
+    <w:p>
+      <w:pPr>
+        <w:rPr>
+          <w:b/>
+          <w:bCs/>
+        </w:rPr>
+      </w:pPr>
+      <w:r>
+        <w:rPr>
+          <w:b/>
+          <w:bCs/>
+        </w:rPr>
+        <w:lastRenderedPageBreak/>
+        <w:t>Secteur</w:t>
+      </w:r>
+    </w:p>
+    <w:p>
+      <w:pPr>
+        <w:numPr>
+          <w:ilvl w:val="0"/>
+          <w:numId w:val="15"/>
+        </w:numPr>
+      </w:pPr>
+      <w:r>
+        <w:t>Simple, pas de transitive ici.</w:t>
+      </w:r>
+      <w:r>
+        <w:br/>
+      </w:r>
+      <w:r>
+        <w:rPr>
+          <w:rFonts w:ascii="Segoe UI Emoji" w:hAnsi="Segoe UI Emoji" w:cs="Segoe UI Emoji"/>
+        </w:rPr>
+        <w:t>✅</w:t>
+      </w:r>
+      <w:r>
+        <w:t xml:space="preserve"> En 3NF.</w:t>
+      </w:r>
+    </w:p>
+    <w:p>
+      <w:pPr>
+        <w:rPr>
+          <w:b/>
+          <w:bCs/>
+        </w:rPr>
+      </w:pPr>
+      <w:r>
+        <w:rPr>
+          <w:b/>
+          <w:bCs/>
+        </w:rPr>
+        <w:t>Intervention</w:t>
+      </w:r>
+    </w:p>
+    <w:p>
+      <w:pPr>
+        <w:numPr>
+          <w:ilvl w:val="0"/>
+          <w:numId w:val="16"/>
+        </w:numPr>
+      </w:pPr>
+      <w:r>
+        <w:t>Tous les attributs dépendent directement de intervention_id. Même si id_usager, id_unite, ou id_secteur sont des clés étrangères, elles ne provoquent pas de dépendances transitives sur d’autres attributs de cette table.</w:t>
+      </w:r>
+      <w:r>
+        <w:br/>
+      </w:r>
+      <w:r>
+        <w:rPr>
+          <w:rFonts w:ascii="Segoe UI Emoji" w:hAnsi="Segoe UI Emoji" w:cs="Segoe UI Emoji"/>
+        </w:rPr>
+        <w:t>✅</w:t>
+      </w:r>
+      <w:r>
+        <w:t xml:space="preserve"> En 3NF.</w:t>
+      </w:r>
+    </w:p>
+    <w:p>
+      <w:pPr>
+        <w:rPr>
+          <w:b/>
+          <w:bCs/>
+        </w:rPr>
+      </w:pPr>
+      <w:r>
+        <w:rPr>
+          <w:b/>
+          <w:bCs/>
+        </w:rPr>
+        <w:t>Plainte</w:t>
+      </w:r>
+    </w:p>
+    <w:p>
+      <w:pPr>
+        <w:numPr>
+          <w:ilvl w:val="0"/>
+          <w:numId w:val="17"/>
+        </w:numPr>
+      </w:pPr>
+      <w:r>
+        <w:t>Tous les attributs dépendent de plainte_id.</w:t>
+      </w:r>
+      <w:r>
+        <w:br/>
+      </w:r>
+      <w:r>
+        <w:rPr>
+          <w:rFonts w:ascii="Segoe UI Emoji" w:hAnsi="Segoe UI Emoji" w:cs="Segoe UI Emoji"/>
+        </w:rPr>
+        <w:t>✅</w:t>
+      </w:r>
+      <w:r>
+        <w:t xml:space="preserve"> En 3NF.</w:t>
+      </w:r>
+    </w:p>
+    <w:p>
+      <w:r>
+        <w:pict w14:anchorId="4CD08BB3">
+          <v:rect id="_x0000_i1038" style="width:0;height:1.5pt" o:hralign="center" o:hrstd="t" o:hr="t" fillcolor="#a0a0a0" stroked="f"/>
+        </w:pict>
+      </w:r>
+    </w:p>
+    <w:p>
+      <w:pPr>
+        <w:rPr>
+          <w:b/>
+          <w:bCs/>
+        </w:rPr>
+      </w:pPr>
+      <w:r>
+        <w:rPr>
+          <w:rFonts w:ascii="Segoe UI Emoji" w:hAnsi="Segoe UI Emoji" w:cs="Segoe UI Emoji"/>
+          <w:b/>
+          <w:bCs/>
+        </w:rPr>
+        <w:t>✅</w:t>
+      </w:r>
+      <w:r>
+        <w:rPr>
+          <w:b/>
+          <w:bCs/>
+        </w:rPr>
+        <w:t xml:space="preserve"> Conclusion finale</w:t>
+      </w:r>
+    </w:p>
+    <w:p>
+      <w:r>
+        <w:t xml:space="preserve">Toutes tes relations sont en </w:t>
+      </w:r>
+      <w:r>
+        <w:rPr>
+          <w:b/>
+          <w:bCs/>
+        </w:rPr>
+        <w:t>1NF</w:t>
+      </w:r>
       <w:r>
         <w:t xml:space="preserve">, </w:t>
       </w:r>
       <w:r>
-        <w:t>courriel, adresse</w:t>
-      </w:r>
-      <w:r>
-        <w:t>,</w:t>
-      </w:r>
-      <w:r>
-        <w:t xml:space="preserve"> </w:t>
-      </w:r>
-      <w:r>
-        <w:t>#</w:t>
-      </w:r>
-      <w:r>
-        <w:t>secteur_id</w:t>
-      </w:r>
-      <w:r>
-        <w:t>)</w:t>
-      </w:r>
-    </w:p>
-    <w:p>
-      <w:proofErr w:type="spellStart"/>
-      <w:proofErr w:type="gramStart"/>
-      <w:r>
-        <w:t>Benevole</w:t>
-      </w:r>
-      <w:proofErr w:type="spellEnd"/>
-      <w:r>
-        <w:t>(</w:t>
-      </w:r>
-      <w:proofErr w:type="spellStart"/>
-      <w:proofErr w:type="gramEnd"/>
-      <w:r>
-        <w:rPr>
-          <w:u w:val="single"/>
-        </w:rPr>
-        <w:t>benevole_id</w:t>
-      </w:r>
-      <w:proofErr w:type="spellEnd"/>
-      <w:r>
-        <w:t xml:space="preserve">, nom, </w:t>
-      </w:r>
-      <w:proofErr w:type="spellStart"/>
-      <w:r>
-        <w:t>prenom</w:t>
-      </w:r>
-      <w:proofErr w:type="spellEnd"/>
-      <w:r>
-        <w:t xml:space="preserve">, </w:t>
-      </w:r>
-      <w:proofErr w:type="spellStart"/>
-      <w:r>
-        <w:t>telephone</w:t>
-      </w:r>
-      <w:proofErr w:type="spellEnd"/>
-      <w:r>
-        <w:t xml:space="preserve">, courriel, </w:t>
-      </w:r>
-      <w:r>
-        <w:t>adresse</w:t>
-      </w:r>
-      <w:r>
-        <w:t xml:space="preserve">, </w:t>
-      </w:r>
-      <w:proofErr w:type="spellStart"/>
-      <w:r>
-        <w:t>possede_voiture</w:t>
-      </w:r>
-      <w:proofErr w:type="spellEnd"/>
-      <w:r>
-        <w:t>, #secteur_id</w:t>
-      </w:r>
-      <w:r>
-        <w:t>)</w:t>
-      </w:r>
-    </w:p>
-    <w:p>
-      <w:proofErr w:type="spellStart"/>
-      <w:proofErr w:type="gramStart"/>
-      <w:r>
-        <w:t>Unite</w:t>
-      </w:r>
-      <w:proofErr w:type="spellEnd"/>
-      <w:r>
-        <w:t>(</w:t>
-      </w:r>
-      <w:proofErr w:type="spellStart"/>
-      <w:proofErr w:type="gramEnd"/>
-      <w:r>
-        <w:rPr>
-          <w:u w:val="single"/>
-        </w:rPr>
-        <w:t>equipe_id</w:t>
-      </w:r>
-      <w:proofErr w:type="spellEnd"/>
-      <w:r>
-        <w:t>,</w:t>
-      </w:r>
-      <w:r>
-        <w:t xml:space="preserve"> </w:t>
-      </w:r>
-      <w:proofErr w:type="spellStart"/>
-      <w:r>
-        <w:t>est_disponible</w:t>
-      </w:r>
-      <w:proofErr w:type="spellEnd"/>
-      <w:r>
-        <w:t>,</w:t>
-      </w:r>
-      <w:r>
-        <w:t xml:space="preserve"> #benevole_id</w:t>
-      </w:r>
-      <w:r>
-        <w:t>_1, #benevole_id_2</w:t>
-      </w:r>
-      <w:r>
-        <w:t>, #secteur_id</w:t>
-      </w:r>
-      <w:r>
-        <w:t>)</w:t>
-      </w:r>
-    </w:p>
-    <w:p>
-      <w:proofErr w:type="gramStart"/>
-      <w:r>
-        <w:t>Secteur(</w:t>
-      </w:r>
-      <w:proofErr w:type="spellStart"/>
-      <w:proofErr w:type="gramEnd"/>
-      <w:r>
-        <w:rPr>
-          <w:u w:val="single"/>
-        </w:rPr>
-        <w:t>secteur_id</w:t>
-      </w:r>
-      <w:proofErr w:type="spellEnd"/>
-      <w:r>
-        <w:t>,</w:t>
-      </w:r>
-      <w:r>
-        <w:t xml:space="preserve"> nom</w:t>
-      </w:r>
-      <w:r>
-        <w:t>)</w:t>
-      </w:r>
-    </w:p>
-    <w:p>
-      <w:r>
-        <w:t>Intervention(</w:t>
-      </w:r>
-      <w:proofErr w:type="spellStart"/>
-      <w:r>
-        <w:rPr>
-          <w:u w:val="single"/>
-        </w:rPr>
-        <w:t>intervention_id</w:t>
-      </w:r>
-      <w:proofErr w:type="spellEnd"/>
-      <w:r>
-        <w:t xml:space="preserve">, </w:t>
-      </w:r>
-      <w:proofErr w:type="spellStart"/>
-      <w:r>
-        <w:t>date_demande</w:t>
-      </w:r>
-      <w:proofErr w:type="spellEnd"/>
-      <w:r>
-        <w:t xml:space="preserve">, </w:t>
-      </w:r>
-      <w:proofErr w:type="spellStart"/>
-      <w:r>
-        <w:t>date_intervention</w:t>
-      </w:r>
-      <w:proofErr w:type="spellEnd"/>
-      <w:r>
-        <w:t>,</w:t>
-      </w:r>
-      <w:r>
-        <w:t xml:space="preserve"> </w:t>
-      </w:r>
-      <w:proofErr w:type="spellStart"/>
-      <w:r>
-        <w:t>type_aide</w:t>
-      </w:r>
-      <w:proofErr w:type="spellEnd"/>
-      <w:r>
-        <w:t>, statut</w:t>
-      </w:r>
-      <w:r>
-        <w:t xml:space="preserve">, </w:t>
-      </w:r>
-      <w:r>
-        <w:t>#id_usager</w:t>
-      </w:r>
-      <w:r>
-        <w:t xml:space="preserve">, </w:t>
-      </w:r>
-      <w:r>
-        <w:t>#</w:t>
-      </w:r>
-      <w:r>
-        <w:t>id_</w:t>
-      </w:r>
-      <w:r>
-        <w:t>unite</w:t>
-      </w:r>
-      <w:r>
-        <w:t xml:space="preserve">, </w:t>
-      </w:r>
-      <w:r>
-        <w:t>#</w:t>
-      </w:r>
-      <w:r>
-        <w:t>id_secteur</w:t>
-      </w:r>
-      <w:r>
-        <w:t>)</w:t>
-      </w:r>
-    </w:p>
-    <w:p>
-      <w:proofErr w:type="gramStart"/>
-      <w:r>
-        <w:t>Plainte(</w:t>
-      </w:r>
-      <w:proofErr w:type="spellStart"/>
-      <w:proofErr w:type="gramEnd"/>
-      <w:r>
-        <w:rPr>
-          <w:u w:val="single"/>
-        </w:rPr>
-        <w:t>plainte_id</w:t>
-      </w:r>
-      <w:proofErr w:type="spellEnd"/>
-      <w:r>
-        <w:t xml:space="preserve">, type, description, </w:t>
-      </w:r>
-      <w:r>
-        <w:t>#intervention_id</w:t>
-      </w:r>
-      <w:r>
-        <w:t>)</w:t>
-      </w:r>
-    </w:p>
-    <w:p>
-      <w:pPr>
-        <w:pStyle w:val="Heading2"/>
+        <w:rPr>
+          <w:b/>
+          <w:bCs/>
+        </w:rPr>
+        <w:t>2NF</w:t>
+      </w:r>
+      <w:r>
+        <w:t xml:space="preserve"> et </w:t>
+      </w:r>
+      <w:r>
+        <w:rPr>
+          <w:b/>
+          <w:bCs/>
+        </w:rPr>
+        <w:t>3NF</w:t>
+      </w:r>
+      <w:r>
+        <w:t>.</w:t>
+      </w:r>
+    </w:p>
+    <w:p>
+      <w:pPr>
+        <w:pStyle w:val="Titre1"/>
         <w:jc w:val="center"/>
       </w:pPr>
       <w:r>
-        <w:t>Normalisation</w:t>
-      </w:r>
-    </w:p>
-    <w:p>
-      <w:pPr>
-        <w:pStyle w:val="Heading3"/>
-        <w:jc w:val="center"/>
-      </w:pPr>
-      <w:r>
-        <w:t xml:space="preserve">Forme Normale </w:t>
-      </w:r>
-      <w:r>
-        <w:t>1</w:t>
-      </w:r>
-    </w:p>
-    <w:p/>
-    <w:p>
-      <w:pPr>
-        <w:pStyle w:val="Heading3"/>
-        <w:jc w:val="center"/>
-      </w:pPr>
-      <w:r>
-        <w:t>Forme Normale 2</w:t>
-      </w:r>
-    </w:p>
-    <w:p/>
-    <w:p>
-      <w:pPr>
-        <w:pStyle w:val="Heading3"/>
-        <w:jc w:val="center"/>
-      </w:pPr>
-      <w:r>
-        <w:t>Forme Normale 3</w:t>
-      </w:r>
-    </w:p>
-    <w:p/>
-    <w:p>
-      <w:pPr>
-        <w:pStyle w:val="Heading1"/>
-        <w:jc w:val="center"/>
-      </w:pPr>
-      <w:r>
         <w:t>Application (Capture D’Écran)</w:t>
       </w:r>
     </w:p>
     <w:sectPr>
-      <w:footerReference w:type="default" r:id="rId9"/>
+      <w:footerReference w:type="default" r:id="rId10"/>
       <w:pgSz w:w="12240" w:h="15840"/>
       <w:pgMar w:top="1440" w:right="1800" w:bottom="1440" w:left="1800" w:header="708" w:footer="708" w:gutter="0"/>
       <w:cols w:space="708"/>
@@ -1221,7 +2004,7 @@
     <w:sdtContent>
       <w:p>
         <w:pPr>
-          <w:pStyle w:val="Footer"/>
+          <w:pStyle w:val="Pieddepage"/>
           <w:jc w:val="right"/>
         </w:pPr>
         <w:r>
@@ -1244,7 +2027,7 @@
   </w:sdt>
   <w:p>
     <w:pPr>
-      <w:pStyle w:val="Footer"/>
+      <w:pStyle w:val="Pieddepage"/>
     </w:pPr>
     <w:r>
       <w:tab/>
@@ -1293,6 +2076,1496 @@
 <file path=word/numbering.xml><?xml version="1.0" encoding="utf-8"?>
 <w:numbering xmlns:wpc="http://schemas.microsoft.com/office/word/2010/wordprocessingCanvas" xmlns:cx="http://schemas.microsoft.com/office/drawing/2014/chartex" xmlns:cx1="http://schemas.microsoft.com/office/drawing/2015/9/8/chartex" xmlns:cx2="http://schemas.microsoft.com/office/drawing/2015/10/21/chartex" xmlns:cx3="http://schemas.microsoft.com/office/drawing/2016/5/9/chartex" xmlns:cx4="http://schemas.microsoft.com/office/drawing/2016/5/10/chartex" xmlns:cx5="http://schemas.microsoft.com/office/drawing/2016/5/11/chartex" xmlns:cx6="http://schemas.microsoft.com/office/drawing/2016/5/12/chartex" xmlns:cx7="http://schemas.microsoft.com/office/drawing/2016/5/13/chartex" xmlns:cx8="http://schemas.microsoft.com/office/drawing/2016/5/14/chartex" xmlns:mc="http://schemas.openxmlformats.org/markup-compatibility/2006" xmlns:aink="http://schemas.microsoft.com/office/drawing/2016/ink" xmlns:am3d="http://schemas.microsoft.com/office/drawing/2017/model3d" xmlns:o="urn:schemas-microsoft-com:office:office" xmlns:oel="http://schemas.microsoft.com/office/2019/extlst" xmlns:r="http://schemas.openxmlformats.org/officeDocument/2006/relationships" xmlns:m="http://schemas.openxmlformats.org/officeDocument/2006/math" xmlns:v="urn:schemas-microsoft-com:vml" xmlns:wp14="http://schemas.microsoft.com/office/word/2010/wordprocessingDrawing" xmlns:wp="http://schemas.openxmlformats.org/drawingml/2006/wordprocessingDrawing" xmlns:w10="urn:schemas-microsoft-com:office:word" xmlns:w="http://schemas.openxmlformats.org/wordprocessingml/2006/main" xmlns:w14="http://schemas.microsoft.com/office/word/2010/wordml" xmlns:w15="http://schemas.microsoft.com/office/word/2012/wordml" xmlns:w16cex="http://schemas.microsoft.com/office/word/2018/wordml/cex" xmlns:w16cid="http://schemas.microsoft.com/office/word/2016/wordml/cid" xmlns:w16="http://schemas.microsoft.com/office/word/2018/wordml" xmlns:w16du="http://schemas.microsoft.com/office/word/2023/wordml/word16du" xmlns:w16sdtdh="http://schemas.microsoft.com/office/word/2020/wordml/sdtdatahash" xmlns:w16sdtfl="http://schemas.microsoft.com/office/word/2024/wordml/sdtformatlock" xmlns:w16se="http://schemas.microsoft.com/office/word/2015/wordml/symex" xmlns:wpg="http://schemas.microsoft.com/office/word/2010/wordprocessingGroup" xmlns:wpi="http://schemas.microsoft.com/office/word/2010/wordprocessingInk" xmlns:wne="http://schemas.microsoft.com/office/word/2006/wordml" xmlns:wps="http://schemas.microsoft.com/office/word/2010/wordprocessingShape" mc:Ignorable="w14 w15 w16se w16cid w16 w16cex w16sdtdh w16sdtfl w16du wp14">
   <w:abstractNum w:abstractNumId="0" w15:restartNumberingAfterBreak="0">
+    <w:nsid w:val="213A6F82"/>
+    <w:multiLevelType w:val="multilevel"/>
+    <w:tmpl w:val="5266798E"/>
+    <w:lvl w:ilvl="0">
+      <w:start w:val="1"/>
+      <w:numFmt w:val="bullet"/>
+      <w:lvlText w:val=""/>
+      <w:lvlJc w:val="left"/>
+      <w:pPr>
+        <w:tabs>
+          <w:tab w:val="num" w:pos="720"/>
+        </w:tabs>
+        <w:ind w:left="720" w:hanging="360"/>
+      </w:pPr>
+      <w:rPr>
+        <w:rFonts w:ascii="Symbol" w:hAnsi="Symbol" w:hint="default"/>
+        <w:sz w:val="20"/>
+      </w:rPr>
+    </w:lvl>
+    <w:lvl w:ilvl="1" w:tentative="1">
+      <w:start w:val="1"/>
+      <w:numFmt w:val="bullet"/>
+      <w:lvlText w:val="o"/>
+      <w:lvlJc w:val="left"/>
+      <w:pPr>
+        <w:tabs>
+          <w:tab w:val="num" w:pos="1440"/>
+        </w:tabs>
+        <w:ind w:left="1440" w:hanging="360"/>
+      </w:pPr>
+      <w:rPr>
+        <w:rFonts w:ascii="Courier New" w:hAnsi="Courier New" w:hint="default"/>
+        <w:sz w:val="20"/>
+      </w:rPr>
+    </w:lvl>
+    <w:lvl w:ilvl="2" w:tentative="1">
+      <w:start w:val="1"/>
+      <w:numFmt w:val="bullet"/>
+      <w:lvlText w:val=""/>
+      <w:lvlJc w:val="left"/>
+      <w:pPr>
+        <w:tabs>
+          <w:tab w:val="num" w:pos="2160"/>
+        </w:tabs>
+        <w:ind w:left="2160" w:hanging="360"/>
+      </w:pPr>
+      <w:rPr>
+        <w:rFonts w:ascii="Wingdings" w:hAnsi="Wingdings" w:hint="default"/>
+        <w:sz w:val="20"/>
+      </w:rPr>
+    </w:lvl>
+    <w:lvl w:ilvl="3" w:tentative="1">
+      <w:start w:val="1"/>
+      <w:numFmt w:val="bullet"/>
+      <w:lvlText w:val=""/>
+      <w:lvlJc w:val="left"/>
+      <w:pPr>
+        <w:tabs>
+          <w:tab w:val="num" w:pos="2880"/>
+        </w:tabs>
+        <w:ind w:left="2880" w:hanging="360"/>
+      </w:pPr>
+      <w:rPr>
+        <w:rFonts w:ascii="Wingdings" w:hAnsi="Wingdings" w:hint="default"/>
+        <w:sz w:val="20"/>
+      </w:rPr>
+    </w:lvl>
+    <w:lvl w:ilvl="4" w:tentative="1">
+      <w:start w:val="1"/>
+      <w:numFmt w:val="bullet"/>
+      <w:lvlText w:val=""/>
+      <w:lvlJc w:val="left"/>
+      <w:pPr>
+        <w:tabs>
+          <w:tab w:val="num" w:pos="3600"/>
+        </w:tabs>
+        <w:ind w:left="3600" w:hanging="360"/>
+      </w:pPr>
+      <w:rPr>
+        <w:rFonts w:ascii="Wingdings" w:hAnsi="Wingdings" w:hint="default"/>
+        <w:sz w:val="20"/>
+      </w:rPr>
+    </w:lvl>
+    <w:lvl w:ilvl="5" w:tentative="1">
+      <w:start w:val="1"/>
+      <w:numFmt w:val="bullet"/>
+      <w:lvlText w:val=""/>
+      <w:lvlJc w:val="left"/>
+      <w:pPr>
+        <w:tabs>
+          <w:tab w:val="num" w:pos="4320"/>
+        </w:tabs>
+        <w:ind w:left="4320" w:hanging="360"/>
+      </w:pPr>
+      <w:rPr>
+        <w:rFonts w:ascii="Wingdings" w:hAnsi="Wingdings" w:hint="default"/>
+        <w:sz w:val="20"/>
+      </w:rPr>
+    </w:lvl>
+    <w:lvl w:ilvl="6" w:tentative="1">
+      <w:start w:val="1"/>
+      <w:numFmt w:val="bullet"/>
+      <w:lvlText w:val=""/>
+      <w:lvlJc w:val="left"/>
+      <w:pPr>
+        <w:tabs>
+          <w:tab w:val="num" w:pos="5040"/>
+        </w:tabs>
+        <w:ind w:left="5040" w:hanging="360"/>
+      </w:pPr>
+      <w:rPr>
+        <w:rFonts w:ascii="Wingdings" w:hAnsi="Wingdings" w:hint="default"/>
+        <w:sz w:val="20"/>
+      </w:rPr>
+    </w:lvl>
+    <w:lvl w:ilvl="7" w:tentative="1">
+      <w:start w:val="1"/>
+      <w:numFmt w:val="bullet"/>
+      <w:lvlText w:val=""/>
+      <w:lvlJc w:val="left"/>
+      <w:pPr>
+        <w:tabs>
+          <w:tab w:val="num" w:pos="5760"/>
+        </w:tabs>
+        <w:ind w:left="5760" w:hanging="360"/>
+      </w:pPr>
+      <w:rPr>
+        <w:rFonts w:ascii="Wingdings" w:hAnsi="Wingdings" w:hint="default"/>
+        <w:sz w:val="20"/>
+      </w:rPr>
+    </w:lvl>
+    <w:lvl w:ilvl="8" w:tentative="1">
+      <w:start w:val="1"/>
+      <w:numFmt w:val="bullet"/>
+      <w:lvlText w:val=""/>
+      <w:lvlJc w:val="left"/>
+      <w:pPr>
+        <w:tabs>
+          <w:tab w:val="num" w:pos="6480"/>
+        </w:tabs>
+        <w:ind w:left="6480" w:hanging="360"/>
+      </w:pPr>
+      <w:rPr>
+        <w:rFonts w:ascii="Wingdings" w:hAnsi="Wingdings" w:hint="default"/>
+        <w:sz w:val="20"/>
+      </w:rPr>
+    </w:lvl>
+  </w:abstractNum>
+  <w:abstractNum w:abstractNumId="1" w15:restartNumberingAfterBreak="0">
+    <w:nsid w:val="35F8176C"/>
+    <w:multiLevelType w:val="multilevel"/>
+    <w:tmpl w:val="5936F5A8"/>
+    <w:lvl w:ilvl="0">
+      <w:start w:val="1"/>
+      <w:numFmt w:val="bullet"/>
+      <w:lvlText w:val=""/>
+      <w:lvlJc w:val="left"/>
+      <w:pPr>
+        <w:tabs>
+          <w:tab w:val="num" w:pos="720"/>
+        </w:tabs>
+        <w:ind w:left="720" w:hanging="360"/>
+      </w:pPr>
+      <w:rPr>
+        <w:rFonts w:ascii="Symbol" w:hAnsi="Symbol" w:hint="default"/>
+        <w:sz w:val="20"/>
+      </w:rPr>
+    </w:lvl>
+    <w:lvl w:ilvl="1" w:tentative="1">
+      <w:start w:val="1"/>
+      <w:numFmt w:val="bullet"/>
+      <w:lvlText w:val="o"/>
+      <w:lvlJc w:val="left"/>
+      <w:pPr>
+        <w:tabs>
+          <w:tab w:val="num" w:pos="1440"/>
+        </w:tabs>
+        <w:ind w:left="1440" w:hanging="360"/>
+      </w:pPr>
+      <w:rPr>
+        <w:rFonts w:ascii="Courier New" w:hAnsi="Courier New" w:hint="default"/>
+        <w:sz w:val="20"/>
+      </w:rPr>
+    </w:lvl>
+    <w:lvl w:ilvl="2" w:tentative="1">
+      <w:start w:val="1"/>
+      <w:numFmt w:val="bullet"/>
+      <w:lvlText w:val=""/>
+      <w:lvlJc w:val="left"/>
+      <w:pPr>
+        <w:tabs>
+          <w:tab w:val="num" w:pos="2160"/>
+        </w:tabs>
+        <w:ind w:left="2160" w:hanging="360"/>
+      </w:pPr>
+      <w:rPr>
+        <w:rFonts w:ascii="Wingdings" w:hAnsi="Wingdings" w:hint="default"/>
+        <w:sz w:val="20"/>
+      </w:rPr>
+    </w:lvl>
+    <w:lvl w:ilvl="3" w:tentative="1">
+      <w:start w:val="1"/>
+      <w:numFmt w:val="bullet"/>
+      <w:lvlText w:val=""/>
+      <w:lvlJc w:val="left"/>
+      <w:pPr>
+        <w:tabs>
+          <w:tab w:val="num" w:pos="2880"/>
+        </w:tabs>
+        <w:ind w:left="2880" w:hanging="360"/>
+      </w:pPr>
+      <w:rPr>
+        <w:rFonts w:ascii="Wingdings" w:hAnsi="Wingdings" w:hint="default"/>
+        <w:sz w:val="20"/>
+      </w:rPr>
+    </w:lvl>
+    <w:lvl w:ilvl="4" w:tentative="1">
+      <w:start w:val="1"/>
+      <w:numFmt w:val="bullet"/>
+      <w:lvlText w:val=""/>
+      <w:lvlJc w:val="left"/>
+      <w:pPr>
+        <w:tabs>
+          <w:tab w:val="num" w:pos="3600"/>
+        </w:tabs>
+        <w:ind w:left="3600" w:hanging="360"/>
+      </w:pPr>
+      <w:rPr>
+        <w:rFonts w:ascii="Wingdings" w:hAnsi="Wingdings" w:hint="default"/>
+        <w:sz w:val="20"/>
+      </w:rPr>
+    </w:lvl>
+    <w:lvl w:ilvl="5" w:tentative="1">
+      <w:start w:val="1"/>
+      <w:numFmt w:val="bullet"/>
+      <w:lvlText w:val=""/>
+      <w:lvlJc w:val="left"/>
+      <w:pPr>
+        <w:tabs>
+          <w:tab w:val="num" w:pos="4320"/>
+        </w:tabs>
+        <w:ind w:left="4320" w:hanging="360"/>
+      </w:pPr>
+      <w:rPr>
+        <w:rFonts w:ascii="Wingdings" w:hAnsi="Wingdings" w:hint="default"/>
+        <w:sz w:val="20"/>
+      </w:rPr>
+    </w:lvl>
+    <w:lvl w:ilvl="6" w:tentative="1">
+      <w:start w:val="1"/>
+      <w:numFmt w:val="bullet"/>
+      <w:lvlText w:val=""/>
+      <w:lvlJc w:val="left"/>
+      <w:pPr>
+        <w:tabs>
+          <w:tab w:val="num" w:pos="5040"/>
+        </w:tabs>
+        <w:ind w:left="5040" w:hanging="360"/>
+      </w:pPr>
+      <w:rPr>
+        <w:rFonts w:ascii="Wingdings" w:hAnsi="Wingdings" w:hint="default"/>
+        <w:sz w:val="20"/>
+      </w:rPr>
+    </w:lvl>
+    <w:lvl w:ilvl="7" w:tentative="1">
+      <w:start w:val="1"/>
+      <w:numFmt w:val="bullet"/>
+      <w:lvlText w:val=""/>
+      <w:lvlJc w:val="left"/>
+      <w:pPr>
+        <w:tabs>
+          <w:tab w:val="num" w:pos="5760"/>
+        </w:tabs>
+        <w:ind w:left="5760" w:hanging="360"/>
+      </w:pPr>
+      <w:rPr>
+        <w:rFonts w:ascii="Wingdings" w:hAnsi="Wingdings" w:hint="default"/>
+        <w:sz w:val="20"/>
+      </w:rPr>
+    </w:lvl>
+    <w:lvl w:ilvl="8" w:tentative="1">
+      <w:start w:val="1"/>
+      <w:numFmt w:val="bullet"/>
+      <w:lvlText w:val=""/>
+      <w:lvlJc w:val="left"/>
+      <w:pPr>
+        <w:tabs>
+          <w:tab w:val="num" w:pos="6480"/>
+        </w:tabs>
+        <w:ind w:left="6480" w:hanging="360"/>
+      </w:pPr>
+      <w:rPr>
+        <w:rFonts w:ascii="Wingdings" w:hAnsi="Wingdings" w:hint="default"/>
+        <w:sz w:val="20"/>
+      </w:rPr>
+    </w:lvl>
+  </w:abstractNum>
+  <w:abstractNum w:abstractNumId="2" w15:restartNumberingAfterBreak="0">
+    <w:nsid w:val="3B380508"/>
+    <w:multiLevelType w:val="multilevel"/>
+    <w:tmpl w:val="764A6A68"/>
+    <w:lvl w:ilvl="0">
+      <w:start w:val="1"/>
+      <w:numFmt w:val="bullet"/>
+      <w:lvlText w:val=""/>
+      <w:lvlJc w:val="left"/>
+      <w:pPr>
+        <w:tabs>
+          <w:tab w:val="num" w:pos="720"/>
+        </w:tabs>
+        <w:ind w:left="720" w:hanging="360"/>
+      </w:pPr>
+      <w:rPr>
+        <w:rFonts w:ascii="Symbol" w:hAnsi="Symbol" w:hint="default"/>
+        <w:sz w:val="20"/>
+      </w:rPr>
+    </w:lvl>
+    <w:lvl w:ilvl="1" w:tentative="1">
+      <w:start w:val="1"/>
+      <w:numFmt w:val="bullet"/>
+      <w:lvlText w:val="o"/>
+      <w:lvlJc w:val="left"/>
+      <w:pPr>
+        <w:tabs>
+          <w:tab w:val="num" w:pos="1440"/>
+        </w:tabs>
+        <w:ind w:left="1440" w:hanging="360"/>
+      </w:pPr>
+      <w:rPr>
+        <w:rFonts w:ascii="Courier New" w:hAnsi="Courier New" w:hint="default"/>
+        <w:sz w:val="20"/>
+      </w:rPr>
+    </w:lvl>
+    <w:lvl w:ilvl="2" w:tentative="1">
+      <w:start w:val="1"/>
+      <w:numFmt w:val="bullet"/>
+      <w:lvlText w:val=""/>
+      <w:lvlJc w:val="left"/>
+      <w:pPr>
+        <w:tabs>
+          <w:tab w:val="num" w:pos="2160"/>
+        </w:tabs>
+        <w:ind w:left="2160" w:hanging="360"/>
+      </w:pPr>
+      <w:rPr>
+        <w:rFonts w:ascii="Wingdings" w:hAnsi="Wingdings" w:hint="default"/>
+        <w:sz w:val="20"/>
+      </w:rPr>
+    </w:lvl>
+    <w:lvl w:ilvl="3" w:tentative="1">
+      <w:start w:val="1"/>
+      <w:numFmt w:val="bullet"/>
+      <w:lvlText w:val=""/>
+      <w:lvlJc w:val="left"/>
+      <w:pPr>
+        <w:tabs>
+          <w:tab w:val="num" w:pos="2880"/>
+        </w:tabs>
+        <w:ind w:left="2880" w:hanging="360"/>
+      </w:pPr>
+      <w:rPr>
+        <w:rFonts w:ascii="Wingdings" w:hAnsi="Wingdings" w:hint="default"/>
+        <w:sz w:val="20"/>
+      </w:rPr>
+    </w:lvl>
+    <w:lvl w:ilvl="4" w:tentative="1">
+      <w:start w:val="1"/>
+      <w:numFmt w:val="bullet"/>
+      <w:lvlText w:val=""/>
+      <w:lvlJc w:val="left"/>
+      <w:pPr>
+        <w:tabs>
+          <w:tab w:val="num" w:pos="3600"/>
+        </w:tabs>
+        <w:ind w:left="3600" w:hanging="360"/>
+      </w:pPr>
+      <w:rPr>
+        <w:rFonts w:ascii="Wingdings" w:hAnsi="Wingdings" w:hint="default"/>
+        <w:sz w:val="20"/>
+      </w:rPr>
+    </w:lvl>
+    <w:lvl w:ilvl="5" w:tentative="1">
+      <w:start w:val="1"/>
+      <w:numFmt w:val="bullet"/>
+      <w:lvlText w:val=""/>
+      <w:lvlJc w:val="left"/>
+      <w:pPr>
+        <w:tabs>
+          <w:tab w:val="num" w:pos="4320"/>
+        </w:tabs>
+        <w:ind w:left="4320" w:hanging="360"/>
+      </w:pPr>
+      <w:rPr>
+        <w:rFonts w:ascii="Wingdings" w:hAnsi="Wingdings" w:hint="default"/>
+        <w:sz w:val="20"/>
+      </w:rPr>
+    </w:lvl>
+    <w:lvl w:ilvl="6" w:tentative="1">
+      <w:start w:val="1"/>
+      <w:numFmt w:val="bullet"/>
+      <w:lvlText w:val=""/>
+      <w:lvlJc w:val="left"/>
+      <w:pPr>
+        <w:tabs>
+          <w:tab w:val="num" w:pos="5040"/>
+        </w:tabs>
+        <w:ind w:left="5040" w:hanging="360"/>
+      </w:pPr>
+      <w:rPr>
+        <w:rFonts w:ascii="Wingdings" w:hAnsi="Wingdings" w:hint="default"/>
+        <w:sz w:val="20"/>
+      </w:rPr>
+    </w:lvl>
+    <w:lvl w:ilvl="7" w:tentative="1">
+      <w:start w:val="1"/>
+      <w:numFmt w:val="bullet"/>
+      <w:lvlText w:val=""/>
+      <w:lvlJc w:val="left"/>
+      <w:pPr>
+        <w:tabs>
+          <w:tab w:val="num" w:pos="5760"/>
+        </w:tabs>
+        <w:ind w:left="5760" w:hanging="360"/>
+      </w:pPr>
+      <w:rPr>
+        <w:rFonts w:ascii="Wingdings" w:hAnsi="Wingdings" w:hint="default"/>
+        <w:sz w:val="20"/>
+      </w:rPr>
+    </w:lvl>
+    <w:lvl w:ilvl="8" w:tentative="1">
+      <w:start w:val="1"/>
+      <w:numFmt w:val="bullet"/>
+      <w:lvlText w:val=""/>
+      <w:lvlJc w:val="left"/>
+      <w:pPr>
+        <w:tabs>
+          <w:tab w:val="num" w:pos="6480"/>
+        </w:tabs>
+        <w:ind w:left="6480" w:hanging="360"/>
+      </w:pPr>
+      <w:rPr>
+        <w:rFonts w:ascii="Wingdings" w:hAnsi="Wingdings" w:hint="default"/>
+        <w:sz w:val="20"/>
+      </w:rPr>
+    </w:lvl>
+  </w:abstractNum>
+  <w:abstractNum w:abstractNumId="3" w15:restartNumberingAfterBreak="0">
+    <w:nsid w:val="40536434"/>
+    <w:multiLevelType w:val="multilevel"/>
+    <w:tmpl w:val="B2A63018"/>
+    <w:lvl w:ilvl="0">
+      <w:start w:val="1"/>
+      <w:numFmt w:val="bullet"/>
+      <w:lvlText w:val=""/>
+      <w:lvlJc w:val="left"/>
+      <w:pPr>
+        <w:tabs>
+          <w:tab w:val="num" w:pos="720"/>
+        </w:tabs>
+        <w:ind w:left="720" w:hanging="360"/>
+      </w:pPr>
+      <w:rPr>
+        <w:rFonts w:ascii="Symbol" w:hAnsi="Symbol" w:hint="default"/>
+        <w:sz w:val="20"/>
+      </w:rPr>
+    </w:lvl>
+    <w:lvl w:ilvl="1" w:tentative="1">
+      <w:start w:val="1"/>
+      <w:numFmt w:val="bullet"/>
+      <w:lvlText w:val="o"/>
+      <w:lvlJc w:val="left"/>
+      <w:pPr>
+        <w:tabs>
+          <w:tab w:val="num" w:pos="1440"/>
+        </w:tabs>
+        <w:ind w:left="1440" w:hanging="360"/>
+      </w:pPr>
+      <w:rPr>
+        <w:rFonts w:ascii="Courier New" w:hAnsi="Courier New" w:hint="default"/>
+        <w:sz w:val="20"/>
+      </w:rPr>
+    </w:lvl>
+    <w:lvl w:ilvl="2" w:tentative="1">
+      <w:start w:val="1"/>
+      <w:numFmt w:val="bullet"/>
+      <w:lvlText w:val=""/>
+      <w:lvlJc w:val="left"/>
+      <w:pPr>
+        <w:tabs>
+          <w:tab w:val="num" w:pos="2160"/>
+        </w:tabs>
+        <w:ind w:left="2160" w:hanging="360"/>
+      </w:pPr>
+      <w:rPr>
+        <w:rFonts w:ascii="Wingdings" w:hAnsi="Wingdings" w:hint="default"/>
+        <w:sz w:val="20"/>
+      </w:rPr>
+    </w:lvl>
+    <w:lvl w:ilvl="3" w:tentative="1">
+      <w:start w:val="1"/>
+      <w:numFmt w:val="bullet"/>
+      <w:lvlText w:val=""/>
+      <w:lvlJc w:val="left"/>
+      <w:pPr>
+        <w:tabs>
+          <w:tab w:val="num" w:pos="2880"/>
+        </w:tabs>
+        <w:ind w:left="2880" w:hanging="360"/>
+      </w:pPr>
+      <w:rPr>
+        <w:rFonts w:ascii="Wingdings" w:hAnsi="Wingdings" w:hint="default"/>
+        <w:sz w:val="20"/>
+      </w:rPr>
+    </w:lvl>
+    <w:lvl w:ilvl="4" w:tentative="1">
+      <w:start w:val="1"/>
+      <w:numFmt w:val="bullet"/>
+      <w:lvlText w:val=""/>
+      <w:lvlJc w:val="left"/>
+      <w:pPr>
+        <w:tabs>
+          <w:tab w:val="num" w:pos="3600"/>
+        </w:tabs>
+        <w:ind w:left="3600" w:hanging="360"/>
+      </w:pPr>
+      <w:rPr>
+        <w:rFonts w:ascii="Wingdings" w:hAnsi="Wingdings" w:hint="default"/>
+        <w:sz w:val="20"/>
+      </w:rPr>
+    </w:lvl>
+    <w:lvl w:ilvl="5" w:tentative="1">
+      <w:start w:val="1"/>
+      <w:numFmt w:val="bullet"/>
+      <w:lvlText w:val=""/>
+      <w:lvlJc w:val="left"/>
+      <w:pPr>
+        <w:tabs>
+          <w:tab w:val="num" w:pos="4320"/>
+        </w:tabs>
+        <w:ind w:left="4320" w:hanging="360"/>
+      </w:pPr>
+      <w:rPr>
+        <w:rFonts w:ascii="Wingdings" w:hAnsi="Wingdings" w:hint="default"/>
+        <w:sz w:val="20"/>
+      </w:rPr>
+    </w:lvl>
+    <w:lvl w:ilvl="6" w:tentative="1">
+      <w:start w:val="1"/>
+      <w:numFmt w:val="bullet"/>
+      <w:lvlText w:val=""/>
+      <w:lvlJc w:val="left"/>
+      <w:pPr>
+        <w:tabs>
+          <w:tab w:val="num" w:pos="5040"/>
+        </w:tabs>
+        <w:ind w:left="5040" w:hanging="360"/>
+      </w:pPr>
+      <w:rPr>
+        <w:rFonts w:ascii="Wingdings" w:hAnsi="Wingdings" w:hint="default"/>
+        <w:sz w:val="20"/>
+      </w:rPr>
+    </w:lvl>
+    <w:lvl w:ilvl="7" w:tentative="1">
+      <w:start w:val="1"/>
+      <w:numFmt w:val="bullet"/>
+      <w:lvlText w:val=""/>
+      <w:lvlJc w:val="left"/>
+      <w:pPr>
+        <w:tabs>
+          <w:tab w:val="num" w:pos="5760"/>
+        </w:tabs>
+        <w:ind w:left="5760" w:hanging="360"/>
+      </w:pPr>
+      <w:rPr>
+        <w:rFonts w:ascii="Wingdings" w:hAnsi="Wingdings" w:hint="default"/>
+        <w:sz w:val="20"/>
+      </w:rPr>
+    </w:lvl>
+    <w:lvl w:ilvl="8" w:tentative="1">
+      <w:start w:val="1"/>
+      <w:numFmt w:val="bullet"/>
+      <w:lvlText w:val=""/>
+      <w:lvlJc w:val="left"/>
+      <w:pPr>
+        <w:tabs>
+          <w:tab w:val="num" w:pos="6480"/>
+        </w:tabs>
+        <w:ind w:left="6480" w:hanging="360"/>
+      </w:pPr>
+      <w:rPr>
+        <w:rFonts w:ascii="Wingdings" w:hAnsi="Wingdings" w:hint="default"/>
+        <w:sz w:val="20"/>
+      </w:rPr>
+    </w:lvl>
+  </w:abstractNum>
+  <w:abstractNum w:abstractNumId="4" w15:restartNumberingAfterBreak="0">
+    <w:nsid w:val="41743750"/>
+    <w:multiLevelType w:val="multilevel"/>
+    <w:tmpl w:val="7E343746"/>
+    <w:lvl w:ilvl="0">
+      <w:start w:val="1"/>
+      <w:numFmt w:val="bullet"/>
+      <w:lvlText w:val=""/>
+      <w:lvlJc w:val="left"/>
+      <w:pPr>
+        <w:tabs>
+          <w:tab w:val="num" w:pos="720"/>
+        </w:tabs>
+        <w:ind w:left="720" w:hanging="360"/>
+      </w:pPr>
+      <w:rPr>
+        <w:rFonts w:ascii="Symbol" w:hAnsi="Symbol" w:hint="default"/>
+        <w:sz w:val="20"/>
+      </w:rPr>
+    </w:lvl>
+    <w:lvl w:ilvl="1" w:tentative="1">
+      <w:start w:val="1"/>
+      <w:numFmt w:val="bullet"/>
+      <w:lvlText w:val="o"/>
+      <w:lvlJc w:val="left"/>
+      <w:pPr>
+        <w:tabs>
+          <w:tab w:val="num" w:pos="1440"/>
+        </w:tabs>
+        <w:ind w:left="1440" w:hanging="360"/>
+      </w:pPr>
+      <w:rPr>
+        <w:rFonts w:ascii="Courier New" w:hAnsi="Courier New" w:hint="default"/>
+        <w:sz w:val="20"/>
+      </w:rPr>
+    </w:lvl>
+    <w:lvl w:ilvl="2" w:tentative="1">
+      <w:start w:val="1"/>
+      <w:numFmt w:val="bullet"/>
+      <w:lvlText w:val=""/>
+      <w:lvlJc w:val="left"/>
+      <w:pPr>
+        <w:tabs>
+          <w:tab w:val="num" w:pos="2160"/>
+        </w:tabs>
+        <w:ind w:left="2160" w:hanging="360"/>
+      </w:pPr>
+      <w:rPr>
+        <w:rFonts w:ascii="Wingdings" w:hAnsi="Wingdings" w:hint="default"/>
+        <w:sz w:val="20"/>
+      </w:rPr>
+    </w:lvl>
+    <w:lvl w:ilvl="3" w:tentative="1">
+      <w:start w:val="1"/>
+      <w:numFmt w:val="bullet"/>
+      <w:lvlText w:val=""/>
+      <w:lvlJc w:val="left"/>
+      <w:pPr>
+        <w:tabs>
+          <w:tab w:val="num" w:pos="2880"/>
+        </w:tabs>
+        <w:ind w:left="2880" w:hanging="360"/>
+      </w:pPr>
+      <w:rPr>
+        <w:rFonts w:ascii="Wingdings" w:hAnsi="Wingdings" w:hint="default"/>
+        <w:sz w:val="20"/>
+      </w:rPr>
+    </w:lvl>
+    <w:lvl w:ilvl="4" w:tentative="1">
+      <w:start w:val="1"/>
+      <w:numFmt w:val="bullet"/>
+      <w:lvlText w:val=""/>
+      <w:lvlJc w:val="left"/>
+      <w:pPr>
+        <w:tabs>
+          <w:tab w:val="num" w:pos="3600"/>
+        </w:tabs>
+        <w:ind w:left="3600" w:hanging="360"/>
+      </w:pPr>
+      <w:rPr>
+        <w:rFonts w:ascii="Wingdings" w:hAnsi="Wingdings" w:hint="default"/>
+        <w:sz w:val="20"/>
+      </w:rPr>
+    </w:lvl>
+    <w:lvl w:ilvl="5" w:tentative="1">
+      <w:start w:val="1"/>
+      <w:numFmt w:val="bullet"/>
+      <w:lvlText w:val=""/>
+      <w:lvlJc w:val="left"/>
+      <w:pPr>
+        <w:tabs>
+          <w:tab w:val="num" w:pos="4320"/>
+        </w:tabs>
+        <w:ind w:left="4320" w:hanging="360"/>
+      </w:pPr>
+      <w:rPr>
+        <w:rFonts w:ascii="Wingdings" w:hAnsi="Wingdings" w:hint="default"/>
+        <w:sz w:val="20"/>
+      </w:rPr>
+    </w:lvl>
+    <w:lvl w:ilvl="6" w:tentative="1">
+      <w:start w:val="1"/>
+      <w:numFmt w:val="bullet"/>
+      <w:lvlText w:val=""/>
+      <w:lvlJc w:val="left"/>
+      <w:pPr>
+        <w:tabs>
+          <w:tab w:val="num" w:pos="5040"/>
+        </w:tabs>
+        <w:ind w:left="5040" w:hanging="360"/>
+      </w:pPr>
+      <w:rPr>
+        <w:rFonts w:ascii="Wingdings" w:hAnsi="Wingdings" w:hint="default"/>
+        <w:sz w:val="20"/>
+      </w:rPr>
+    </w:lvl>
+    <w:lvl w:ilvl="7" w:tentative="1">
+      <w:start w:val="1"/>
+      <w:numFmt w:val="bullet"/>
+      <w:lvlText w:val=""/>
+      <w:lvlJc w:val="left"/>
+      <w:pPr>
+        <w:tabs>
+          <w:tab w:val="num" w:pos="5760"/>
+        </w:tabs>
+        <w:ind w:left="5760" w:hanging="360"/>
+      </w:pPr>
+      <w:rPr>
+        <w:rFonts w:ascii="Wingdings" w:hAnsi="Wingdings" w:hint="default"/>
+        <w:sz w:val="20"/>
+      </w:rPr>
+    </w:lvl>
+    <w:lvl w:ilvl="8" w:tentative="1">
+      <w:start w:val="1"/>
+      <w:numFmt w:val="bullet"/>
+      <w:lvlText w:val=""/>
+      <w:lvlJc w:val="left"/>
+      <w:pPr>
+        <w:tabs>
+          <w:tab w:val="num" w:pos="6480"/>
+        </w:tabs>
+        <w:ind w:left="6480" w:hanging="360"/>
+      </w:pPr>
+      <w:rPr>
+        <w:rFonts w:ascii="Wingdings" w:hAnsi="Wingdings" w:hint="default"/>
+        <w:sz w:val="20"/>
+      </w:rPr>
+    </w:lvl>
+  </w:abstractNum>
+  <w:abstractNum w:abstractNumId="5" w15:restartNumberingAfterBreak="0">
+    <w:nsid w:val="48761EFF"/>
+    <w:multiLevelType w:val="multilevel"/>
+    <w:tmpl w:val="9DB0F246"/>
+    <w:lvl w:ilvl="0">
+      <w:start w:val="1"/>
+      <w:numFmt w:val="bullet"/>
+      <w:lvlText w:val=""/>
+      <w:lvlJc w:val="left"/>
+      <w:pPr>
+        <w:tabs>
+          <w:tab w:val="num" w:pos="720"/>
+        </w:tabs>
+        <w:ind w:left="720" w:hanging="360"/>
+      </w:pPr>
+      <w:rPr>
+        <w:rFonts w:ascii="Symbol" w:hAnsi="Symbol" w:hint="default"/>
+        <w:sz w:val="20"/>
+      </w:rPr>
+    </w:lvl>
+    <w:lvl w:ilvl="1" w:tentative="1">
+      <w:start w:val="1"/>
+      <w:numFmt w:val="bullet"/>
+      <w:lvlText w:val="o"/>
+      <w:lvlJc w:val="left"/>
+      <w:pPr>
+        <w:tabs>
+          <w:tab w:val="num" w:pos="1440"/>
+        </w:tabs>
+        <w:ind w:left="1440" w:hanging="360"/>
+      </w:pPr>
+      <w:rPr>
+        <w:rFonts w:ascii="Courier New" w:hAnsi="Courier New" w:hint="default"/>
+        <w:sz w:val="20"/>
+      </w:rPr>
+    </w:lvl>
+    <w:lvl w:ilvl="2" w:tentative="1">
+      <w:start w:val="1"/>
+      <w:numFmt w:val="bullet"/>
+      <w:lvlText w:val=""/>
+      <w:lvlJc w:val="left"/>
+      <w:pPr>
+        <w:tabs>
+          <w:tab w:val="num" w:pos="2160"/>
+        </w:tabs>
+        <w:ind w:left="2160" w:hanging="360"/>
+      </w:pPr>
+      <w:rPr>
+        <w:rFonts w:ascii="Wingdings" w:hAnsi="Wingdings" w:hint="default"/>
+        <w:sz w:val="20"/>
+      </w:rPr>
+    </w:lvl>
+    <w:lvl w:ilvl="3" w:tentative="1">
+      <w:start w:val="1"/>
+      <w:numFmt w:val="bullet"/>
+      <w:lvlText w:val=""/>
+      <w:lvlJc w:val="left"/>
+      <w:pPr>
+        <w:tabs>
+          <w:tab w:val="num" w:pos="2880"/>
+        </w:tabs>
+        <w:ind w:left="2880" w:hanging="360"/>
+      </w:pPr>
+      <w:rPr>
+        <w:rFonts w:ascii="Wingdings" w:hAnsi="Wingdings" w:hint="default"/>
+        <w:sz w:val="20"/>
+      </w:rPr>
+    </w:lvl>
+    <w:lvl w:ilvl="4" w:tentative="1">
+      <w:start w:val="1"/>
+      <w:numFmt w:val="bullet"/>
+      <w:lvlText w:val=""/>
+      <w:lvlJc w:val="left"/>
+      <w:pPr>
+        <w:tabs>
+          <w:tab w:val="num" w:pos="3600"/>
+        </w:tabs>
+        <w:ind w:left="3600" w:hanging="360"/>
+      </w:pPr>
+      <w:rPr>
+        <w:rFonts w:ascii="Wingdings" w:hAnsi="Wingdings" w:hint="default"/>
+        <w:sz w:val="20"/>
+      </w:rPr>
+    </w:lvl>
+    <w:lvl w:ilvl="5" w:tentative="1">
+      <w:start w:val="1"/>
+      <w:numFmt w:val="bullet"/>
+      <w:lvlText w:val=""/>
+      <w:lvlJc w:val="left"/>
+      <w:pPr>
+        <w:tabs>
+          <w:tab w:val="num" w:pos="4320"/>
+        </w:tabs>
+        <w:ind w:left="4320" w:hanging="360"/>
+      </w:pPr>
+      <w:rPr>
+        <w:rFonts w:ascii="Wingdings" w:hAnsi="Wingdings" w:hint="default"/>
+        <w:sz w:val="20"/>
+      </w:rPr>
+    </w:lvl>
+    <w:lvl w:ilvl="6" w:tentative="1">
+      <w:start w:val="1"/>
+      <w:numFmt w:val="bullet"/>
+      <w:lvlText w:val=""/>
+      <w:lvlJc w:val="left"/>
+      <w:pPr>
+        <w:tabs>
+          <w:tab w:val="num" w:pos="5040"/>
+        </w:tabs>
+        <w:ind w:left="5040" w:hanging="360"/>
+      </w:pPr>
+      <w:rPr>
+        <w:rFonts w:ascii="Wingdings" w:hAnsi="Wingdings" w:hint="default"/>
+        <w:sz w:val="20"/>
+      </w:rPr>
+    </w:lvl>
+    <w:lvl w:ilvl="7" w:tentative="1">
+      <w:start w:val="1"/>
+      <w:numFmt w:val="bullet"/>
+      <w:lvlText w:val=""/>
+      <w:lvlJc w:val="left"/>
+      <w:pPr>
+        <w:tabs>
+          <w:tab w:val="num" w:pos="5760"/>
+        </w:tabs>
+        <w:ind w:left="5760" w:hanging="360"/>
+      </w:pPr>
+      <w:rPr>
+        <w:rFonts w:ascii="Wingdings" w:hAnsi="Wingdings" w:hint="default"/>
+        <w:sz w:val="20"/>
+      </w:rPr>
+    </w:lvl>
+    <w:lvl w:ilvl="8" w:tentative="1">
+      <w:start w:val="1"/>
+      <w:numFmt w:val="bullet"/>
+      <w:lvlText w:val=""/>
+      <w:lvlJc w:val="left"/>
+      <w:pPr>
+        <w:tabs>
+          <w:tab w:val="num" w:pos="6480"/>
+        </w:tabs>
+        <w:ind w:left="6480" w:hanging="360"/>
+      </w:pPr>
+      <w:rPr>
+        <w:rFonts w:ascii="Wingdings" w:hAnsi="Wingdings" w:hint="default"/>
+        <w:sz w:val="20"/>
+      </w:rPr>
+    </w:lvl>
+  </w:abstractNum>
+  <w:abstractNum w:abstractNumId="6" w15:restartNumberingAfterBreak="0">
+    <w:nsid w:val="4B3C04E9"/>
+    <w:multiLevelType w:val="multilevel"/>
+    <w:tmpl w:val="240894EA"/>
+    <w:lvl w:ilvl="0">
+      <w:start w:val="1"/>
+      <w:numFmt w:val="bullet"/>
+      <w:lvlText w:val=""/>
+      <w:lvlJc w:val="left"/>
+      <w:pPr>
+        <w:tabs>
+          <w:tab w:val="num" w:pos="720"/>
+        </w:tabs>
+        <w:ind w:left="720" w:hanging="360"/>
+      </w:pPr>
+      <w:rPr>
+        <w:rFonts w:ascii="Symbol" w:hAnsi="Symbol" w:hint="default"/>
+        <w:sz w:val="20"/>
+      </w:rPr>
+    </w:lvl>
+    <w:lvl w:ilvl="1" w:tentative="1">
+      <w:start w:val="1"/>
+      <w:numFmt w:val="bullet"/>
+      <w:lvlText w:val="o"/>
+      <w:lvlJc w:val="left"/>
+      <w:pPr>
+        <w:tabs>
+          <w:tab w:val="num" w:pos="1440"/>
+        </w:tabs>
+        <w:ind w:left="1440" w:hanging="360"/>
+      </w:pPr>
+      <w:rPr>
+        <w:rFonts w:ascii="Courier New" w:hAnsi="Courier New" w:hint="default"/>
+        <w:sz w:val="20"/>
+      </w:rPr>
+    </w:lvl>
+    <w:lvl w:ilvl="2" w:tentative="1">
+      <w:start w:val="1"/>
+      <w:numFmt w:val="bullet"/>
+      <w:lvlText w:val=""/>
+      <w:lvlJc w:val="left"/>
+      <w:pPr>
+        <w:tabs>
+          <w:tab w:val="num" w:pos="2160"/>
+        </w:tabs>
+        <w:ind w:left="2160" w:hanging="360"/>
+      </w:pPr>
+      <w:rPr>
+        <w:rFonts w:ascii="Wingdings" w:hAnsi="Wingdings" w:hint="default"/>
+        <w:sz w:val="20"/>
+      </w:rPr>
+    </w:lvl>
+    <w:lvl w:ilvl="3" w:tentative="1">
+      <w:start w:val="1"/>
+      <w:numFmt w:val="bullet"/>
+      <w:lvlText w:val=""/>
+      <w:lvlJc w:val="left"/>
+      <w:pPr>
+        <w:tabs>
+          <w:tab w:val="num" w:pos="2880"/>
+        </w:tabs>
+        <w:ind w:left="2880" w:hanging="360"/>
+      </w:pPr>
+      <w:rPr>
+        <w:rFonts w:ascii="Wingdings" w:hAnsi="Wingdings" w:hint="default"/>
+        <w:sz w:val="20"/>
+      </w:rPr>
+    </w:lvl>
+    <w:lvl w:ilvl="4" w:tentative="1">
+      <w:start w:val="1"/>
+      <w:numFmt w:val="bullet"/>
+      <w:lvlText w:val=""/>
+      <w:lvlJc w:val="left"/>
+      <w:pPr>
+        <w:tabs>
+          <w:tab w:val="num" w:pos="3600"/>
+        </w:tabs>
+        <w:ind w:left="3600" w:hanging="360"/>
+      </w:pPr>
+      <w:rPr>
+        <w:rFonts w:ascii="Wingdings" w:hAnsi="Wingdings" w:hint="default"/>
+        <w:sz w:val="20"/>
+      </w:rPr>
+    </w:lvl>
+    <w:lvl w:ilvl="5" w:tentative="1">
+      <w:start w:val="1"/>
+      <w:numFmt w:val="bullet"/>
+      <w:lvlText w:val=""/>
+      <w:lvlJc w:val="left"/>
+      <w:pPr>
+        <w:tabs>
+          <w:tab w:val="num" w:pos="4320"/>
+        </w:tabs>
+        <w:ind w:left="4320" w:hanging="360"/>
+      </w:pPr>
+      <w:rPr>
+        <w:rFonts w:ascii="Wingdings" w:hAnsi="Wingdings" w:hint="default"/>
+        <w:sz w:val="20"/>
+      </w:rPr>
+    </w:lvl>
+    <w:lvl w:ilvl="6" w:tentative="1">
+      <w:start w:val="1"/>
+      <w:numFmt w:val="bullet"/>
+      <w:lvlText w:val=""/>
+      <w:lvlJc w:val="left"/>
+      <w:pPr>
+        <w:tabs>
+          <w:tab w:val="num" w:pos="5040"/>
+        </w:tabs>
+        <w:ind w:left="5040" w:hanging="360"/>
+      </w:pPr>
+      <w:rPr>
+        <w:rFonts w:ascii="Wingdings" w:hAnsi="Wingdings" w:hint="default"/>
+        <w:sz w:val="20"/>
+      </w:rPr>
+    </w:lvl>
+    <w:lvl w:ilvl="7" w:tentative="1">
+      <w:start w:val="1"/>
+      <w:numFmt w:val="bullet"/>
+      <w:lvlText w:val=""/>
+      <w:lvlJc w:val="left"/>
+      <w:pPr>
+        <w:tabs>
+          <w:tab w:val="num" w:pos="5760"/>
+        </w:tabs>
+        <w:ind w:left="5760" w:hanging="360"/>
+      </w:pPr>
+      <w:rPr>
+        <w:rFonts w:ascii="Wingdings" w:hAnsi="Wingdings" w:hint="default"/>
+        <w:sz w:val="20"/>
+      </w:rPr>
+    </w:lvl>
+    <w:lvl w:ilvl="8" w:tentative="1">
+      <w:start w:val="1"/>
+      <w:numFmt w:val="bullet"/>
+      <w:lvlText w:val=""/>
+      <w:lvlJc w:val="left"/>
+      <w:pPr>
+        <w:tabs>
+          <w:tab w:val="num" w:pos="6480"/>
+        </w:tabs>
+        <w:ind w:left="6480" w:hanging="360"/>
+      </w:pPr>
+      <w:rPr>
+        <w:rFonts w:ascii="Wingdings" w:hAnsi="Wingdings" w:hint="default"/>
+        <w:sz w:val="20"/>
+      </w:rPr>
+    </w:lvl>
+  </w:abstractNum>
+  <w:abstractNum w:abstractNumId="7" w15:restartNumberingAfterBreak="0">
+    <w:nsid w:val="4DAD3613"/>
+    <w:multiLevelType w:val="multilevel"/>
+    <w:tmpl w:val="448E770C"/>
+    <w:lvl w:ilvl="0">
+      <w:start w:val="1"/>
+      <w:numFmt w:val="bullet"/>
+      <w:lvlText w:val=""/>
+      <w:lvlJc w:val="left"/>
+      <w:pPr>
+        <w:tabs>
+          <w:tab w:val="num" w:pos="720"/>
+        </w:tabs>
+        <w:ind w:left="720" w:hanging="360"/>
+      </w:pPr>
+      <w:rPr>
+        <w:rFonts w:ascii="Symbol" w:hAnsi="Symbol" w:hint="default"/>
+        <w:sz w:val="20"/>
+      </w:rPr>
+    </w:lvl>
+    <w:lvl w:ilvl="1" w:tentative="1">
+      <w:start w:val="1"/>
+      <w:numFmt w:val="bullet"/>
+      <w:lvlText w:val="o"/>
+      <w:lvlJc w:val="left"/>
+      <w:pPr>
+        <w:tabs>
+          <w:tab w:val="num" w:pos="1440"/>
+        </w:tabs>
+        <w:ind w:left="1440" w:hanging="360"/>
+      </w:pPr>
+      <w:rPr>
+        <w:rFonts w:ascii="Courier New" w:hAnsi="Courier New" w:hint="default"/>
+        <w:sz w:val="20"/>
+      </w:rPr>
+    </w:lvl>
+    <w:lvl w:ilvl="2" w:tentative="1">
+      <w:start w:val="1"/>
+      <w:numFmt w:val="bullet"/>
+      <w:lvlText w:val=""/>
+      <w:lvlJc w:val="left"/>
+      <w:pPr>
+        <w:tabs>
+          <w:tab w:val="num" w:pos="2160"/>
+        </w:tabs>
+        <w:ind w:left="2160" w:hanging="360"/>
+      </w:pPr>
+      <w:rPr>
+        <w:rFonts w:ascii="Wingdings" w:hAnsi="Wingdings" w:hint="default"/>
+        <w:sz w:val="20"/>
+      </w:rPr>
+    </w:lvl>
+    <w:lvl w:ilvl="3" w:tentative="1">
+      <w:start w:val="1"/>
+      <w:numFmt w:val="bullet"/>
+      <w:lvlText w:val=""/>
+      <w:lvlJc w:val="left"/>
+      <w:pPr>
+        <w:tabs>
+          <w:tab w:val="num" w:pos="2880"/>
+        </w:tabs>
+        <w:ind w:left="2880" w:hanging="360"/>
+      </w:pPr>
+      <w:rPr>
+        <w:rFonts w:ascii="Wingdings" w:hAnsi="Wingdings" w:hint="default"/>
+        <w:sz w:val="20"/>
+      </w:rPr>
+    </w:lvl>
+    <w:lvl w:ilvl="4" w:tentative="1">
+      <w:start w:val="1"/>
+      <w:numFmt w:val="bullet"/>
+      <w:lvlText w:val=""/>
+      <w:lvlJc w:val="left"/>
+      <w:pPr>
+        <w:tabs>
+          <w:tab w:val="num" w:pos="3600"/>
+        </w:tabs>
+        <w:ind w:left="3600" w:hanging="360"/>
+      </w:pPr>
+      <w:rPr>
+        <w:rFonts w:ascii="Wingdings" w:hAnsi="Wingdings" w:hint="default"/>
+        <w:sz w:val="20"/>
+      </w:rPr>
+    </w:lvl>
+    <w:lvl w:ilvl="5" w:tentative="1">
+      <w:start w:val="1"/>
+      <w:numFmt w:val="bullet"/>
+      <w:lvlText w:val=""/>
+      <w:lvlJc w:val="left"/>
+      <w:pPr>
+        <w:tabs>
+          <w:tab w:val="num" w:pos="4320"/>
+        </w:tabs>
+        <w:ind w:left="4320" w:hanging="360"/>
+      </w:pPr>
+      <w:rPr>
+        <w:rFonts w:ascii="Wingdings" w:hAnsi="Wingdings" w:hint="default"/>
+        <w:sz w:val="20"/>
+      </w:rPr>
+    </w:lvl>
+    <w:lvl w:ilvl="6" w:tentative="1">
+      <w:start w:val="1"/>
+      <w:numFmt w:val="bullet"/>
+      <w:lvlText w:val=""/>
+      <w:lvlJc w:val="left"/>
+      <w:pPr>
+        <w:tabs>
+          <w:tab w:val="num" w:pos="5040"/>
+        </w:tabs>
+        <w:ind w:left="5040" w:hanging="360"/>
+      </w:pPr>
+      <w:rPr>
+        <w:rFonts w:ascii="Wingdings" w:hAnsi="Wingdings" w:hint="default"/>
+        <w:sz w:val="20"/>
+      </w:rPr>
+    </w:lvl>
+    <w:lvl w:ilvl="7" w:tentative="1">
+      <w:start w:val="1"/>
+      <w:numFmt w:val="bullet"/>
+      <w:lvlText w:val=""/>
+      <w:lvlJc w:val="left"/>
+      <w:pPr>
+        <w:tabs>
+          <w:tab w:val="num" w:pos="5760"/>
+        </w:tabs>
+        <w:ind w:left="5760" w:hanging="360"/>
+      </w:pPr>
+      <w:rPr>
+        <w:rFonts w:ascii="Wingdings" w:hAnsi="Wingdings" w:hint="default"/>
+        <w:sz w:val="20"/>
+      </w:rPr>
+    </w:lvl>
+    <w:lvl w:ilvl="8" w:tentative="1">
+      <w:start w:val="1"/>
+      <w:numFmt w:val="bullet"/>
+      <w:lvlText w:val=""/>
+      <w:lvlJc w:val="left"/>
+      <w:pPr>
+        <w:tabs>
+          <w:tab w:val="num" w:pos="6480"/>
+        </w:tabs>
+        <w:ind w:left="6480" w:hanging="360"/>
+      </w:pPr>
+      <w:rPr>
+        <w:rFonts w:ascii="Wingdings" w:hAnsi="Wingdings" w:hint="default"/>
+        <w:sz w:val="20"/>
+      </w:rPr>
+    </w:lvl>
+  </w:abstractNum>
+  <w:abstractNum w:abstractNumId="8" w15:restartNumberingAfterBreak="0">
+    <w:nsid w:val="4EF55582"/>
+    <w:multiLevelType w:val="multilevel"/>
+    <w:tmpl w:val="62EC62A8"/>
+    <w:lvl w:ilvl="0">
+      <w:start w:val="1"/>
+      <w:numFmt w:val="bullet"/>
+      <w:lvlText w:val=""/>
+      <w:lvlJc w:val="left"/>
+      <w:pPr>
+        <w:tabs>
+          <w:tab w:val="num" w:pos="720"/>
+        </w:tabs>
+        <w:ind w:left="720" w:hanging="360"/>
+      </w:pPr>
+      <w:rPr>
+        <w:rFonts w:ascii="Symbol" w:hAnsi="Symbol" w:hint="default"/>
+        <w:sz w:val="20"/>
+      </w:rPr>
+    </w:lvl>
+    <w:lvl w:ilvl="1" w:tentative="1">
+      <w:start w:val="1"/>
+      <w:numFmt w:val="bullet"/>
+      <w:lvlText w:val="o"/>
+      <w:lvlJc w:val="left"/>
+      <w:pPr>
+        <w:tabs>
+          <w:tab w:val="num" w:pos="1440"/>
+        </w:tabs>
+        <w:ind w:left="1440" w:hanging="360"/>
+      </w:pPr>
+      <w:rPr>
+        <w:rFonts w:ascii="Courier New" w:hAnsi="Courier New" w:hint="default"/>
+        <w:sz w:val="20"/>
+      </w:rPr>
+    </w:lvl>
+    <w:lvl w:ilvl="2" w:tentative="1">
+      <w:start w:val="1"/>
+      <w:numFmt w:val="bullet"/>
+      <w:lvlText w:val=""/>
+      <w:lvlJc w:val="left"/>
+      <w:pPr>
+        <w:tabs>
+          <w:tab w:val="num" w:pos="2160"/>
+        </w:tabs>
+        <w:ind w:left="2160" w:hanging="360"/>
+      </w:pPr>
+      <w:rPr>
+        <w:rFonts w:ascii="Wingdings" w:hAnsi="Wingdings" w:hint="default"/>
+        <w:sz w:val="20"/>
+      </w:rPr>
+    </w:lvl>
+    <w:lvl w:ilvl="3" w:tentative="1">
+      <w:start w:val="1"/>
+      <w:numFmt w:val="bullet"/>
+      <w:lvlText w:val=""/>
+      <w:lvlJc w:val="left"/>
+      <w:pPr>
+        <w:tabs>
+          <w:tab w:val="num" w:pos="2880"/>
+        </w:tabs>
+        <w:ind w:left="2880" w:hanging="360"/>
+      </w:pPr>
+      <w:rPr>
+        <w:rFonts w:ascii="Wingdings" w:hAnsi="Wingdings" w:hint="default"/>
+        <w:sz w:val="20"/>
+      </w:rPr>
+    </w:lvl>
+    <w:lvl w:ilvl="4" w:tentative="1">
+      <w:start w:val="1"/>
+      <w:numFmt w:val="bullet"/>
+      <w:lvlText w:val=""/>
+      <w:lvlJc w:val="left"/>
+      <w:pPr>
+        <w:tabs>
+          <w:tab w:val="num" w:pos="3600"/>
+        </w:tabs>
+        <w:ind w:left="3600" w:hanging="360"/>
+      </w:pPr>
+      <w:rPr>
+        <w:rFonts w:ascii="Wingdings" w:hAnsi="Wingdings" w:hint="default"/>
+        <w:sz w:val="20"/>
+      </w:rPr>
+    </w:lvl>
+    <w:lvl w:ilvl="5" w:tentative="1">
+      <w:start w:val="1"/>
+      <w:numFmt w:val="bullet"/>
+      <w:lvlText w:val=""/>
+      <w:lvlJc w:val="left"/>
+      <w:pPr>
+        <w:tabs>
+          <w:tab w:val="num" w:pos="4320"/>
+        </w:tabs>
+        <w:ind w:left="4320" w:hanging="360"/>
+      </w:pPr>
+      <w:rPr>
+        <w:rFonts w:ascii="Wingdings" w:hAnsi="Wingdings" w:hint="default"/>
+        <w:sz w:val="20"/>
+      </w:rPr>
+    </w:lvl>
+    <w:lvl w:ilvl="6" w:tentative="1">
+      <w:start w:val="1"/>
+      <w:numFmt w:val="bullet"/>
+      <w:lvlText w:val=""/>
+      <w:lvlJc w:val="left"/>
+      <w:pPr>
+        <w:tabs>
+          <w:tab w:val="num" w:pos="5040"/>
+        </w:tabs>
+        <w:ind w:left="5040" w:hanging="360"/>
+      </w:pPr>
+      <w:rPr>
+        <w:rFonts w:ascii="Wingdings" w:hAnsi="Wingdings" w:hint="default"/>
+        <w:sz w:val="20"/>
+      </w:rPr>
+    </w:lvl>
+    <w:lvl w:ilvl="7" w:tentative="1">
+      <w:start w:val="1"/>
+      <w:numFmt w:val="bullet"/>
+      <w:lvlText w:val=""/>
+      <w:lvlJc w:val="left"/>
+      <w:pPr>
+        <w:tabs>
+          <w:tab w:val="num" w:pos="5760"/>
+        </w:tabs>
+        <w:ind w:left="5760" w:hanging="360"/>
+      </w:pPr>
+      <w:rPr>
+        <w:rFonts w:ascii="Wingdings" w:hAnsi="Wingdings" w:hint="default"/>
+        <w:sz w:val="20"/>
+      </w:rPr>
+    </w:lvl>
+    <w:lvl w:ilvl="8" w:tentative="1">
+      <w:start w:val="1"/>
+      <w:numFmt w:val="bullet"/>
+      <w:lvlText w:val=""/>
+      <w:lvlJc w:val="left"/>
+      <w:pPr>
+        <w:tabs>
+          <w:tab w:val="num" w:pos="6480"/>
+        </w:tabs>
+        <w:ind w:left="6480" w:hanging="360"/>
+      </w:pPr>
+      <w:rPr>
+        <w:rFonts w:ascii="Wingdings" w:hAnsi="Wingdings" w:hint="default"/>
+        <w:sz w:val="20"/>
+      </w:rPr>
+    </w:lvl>
+  </w:abstractNum>
+  <w:abstractNum w:abstractNumId="9" w15:restartNumberingAfterBreak="0">
+    <w:nsid w:val="63725BEB"/>
+    <w:multiLevelType w:val="multilevel"/>
+    <w:tmpl w:val="41F2741C"/>
+    <w:lvl w:ilvl="0">
+      <w:start w:val="1"/>
+      <w:numFmt w:val="bullet"/>
+      <w:lvlText w:val=""/>
+      <w:lvlJc w:val="left"/>
+      <w:pPr>
+        <w:tabs>
+          <w:tab w:val="num" w:pos="720"/>
+        </w:tabs>
+        <w:ind w:left="720" w:hanging="360"/>
+      </w:pPr>
+      <w:rPr>
+        <w:rFonts w:ascii="Symbol" w:hAnsi="Symbol" w:hint="default"/>
+        <w:sz w:val="20"/>
+      </w:rPr>
+    </w:lvl>
+    <w:lvl w:ilvl="1" w:tentative="1">
+      <w:start w:val="1"/>
+      <w:numFmt w:val="bullet"/>
+      <w:lvlText w:val="o"/>
+      <w:lvlJc w:val="left"/>
+      <w:pPr>
+        <w:tabs>
+          <w:tab w:val="num" w:pos="1440"/>
+        </w:tabs>
+        <w:ind w:left="1440" w:hanging="360"/>
+      </w:pPr>
+      <w:rPr>
+        <w:rFonts w:ascii="Courier New" w:hAnsi="Courier New" w:hint="default"/>
+        <w:sz w:val="20"/>
+      </w:rPr>
+    </w:lvl>
+    <w:lvl w:ilvl="2" w:tentative="1">
+      <w:start w:val="1"/>
+      <w:numFmt w:val="bullet"/>
+      <w:lvlText w:val=""/>
+      <w:lvlJc w:val="left"/>
+      <w:pPr>
+        <w:tabs>
+          <w:tab w:val="num" w:pos="2160"/>
+        </w:tabs>
+        <w:ind w:left="2160" w:hanging="360"/>
+      </w:pPr>
+      <w:rPr>
+        <w:rFonts w:ascii="Wingdings" w:hAnsi="Wingdings" w:hint="default"/>
+        <w:sz w:val="20"/>
+      </w:rPr>
+    </w:lvl>
+    <w:lvl w:ilvl="3" w:tentative="1">
+      <w:start w:val="1"/>
+      <w:numFmt w:val="bullet"/>
+      <w:lvlText w:val=""/>
+      <w:lvlJc w:val="left"/>
+      <w:pPr>
+        <w:tabs>
+          <w:tab w:val="num" w:pos="2880"/>
+        </w:tabs>
+        <w:ind w:left="2880" w:hanging="360"/>
+      </w:pPr>
+      <w:rPr>
+        <w:rFonts w:ascii="Wingdings" w:hAnsi="Wingdings" w:hint="default"/>
+        <w:sz w:val="20"/>
+      </w:rPr>
+    </w:lvl>
+    <w:lvl w:ilvl="4" w:tentative="1">
+      <w:start w:val="1"/>
+      <w:numFmt w:val="bullet"/>
+      <w:lvlText w:val=""/>
+      <w:lvlJc w:val="left"/>
+      <w:pPr>
+        <w:tabs>
+          <w:tab w:val="num" w:pos="3600"/>
+        </w:tabs>
+        <w:ind w:left="3600" w:hanging="360"/>
+      </w:pPr>
+      <w:rPr>
+        <w:rFonts w:ascii="Wingdings" w:hAnsi="Wingdings" w:hint="default"/>
+        <w:sz w:val="20"/>
+      </w:rPr>
+    </w:lvl>
+    <w:lvl w:ilvl="5" w:tentative="1">
+      <w:start w:val="1"/>
+      <w:numFmt w:val="bullet"/>
+      <w:lvlText w:val=""/>
+      <w:lvlJc w:val="left"/>
+      <w:pPr>
+        <w:tabs>
+          <w:tab w:val="num" w:pos="4320"/>
+        </w:tabs>
+        <w:ind w:left="4320" w:hanging="360"/>
+      </w:pPr>
+      <w:rPr>
+        <w:rFonts w:ascii="Wingdings" w:hAnsi="Wingdings" w:hint="default"/>
+        <w:sz w:val="20"/>
+      </w:rPr>
+    </w:lvl>
+    <w:lvl w:ilvl="6" w:tentative="1">
+      <w:start w:val="1"/>
+      <w:numFmt w:val="bullet"/>
+      <w:lvlText w:val=""/>
+      <w:lvlJc w:val="left"/>
+      <w:pPr>
+        <w:tabs>
+          <w:tab w:val="num" w:pos="5040"/>
+        </w:tabs>
+        <w:ind w:left="5040" w:hanging="360"/>
+      </w:pPr>
+      <w:rPr>
+        <w:rFonts w:ascii="Wingdings" w:hAnsi="Wingdings" w:hint="default"/>
+        <w:sz w:val="20"/>
+      </w:rPr>
+    </w:lvl>
+    <w:lvl w:ilvl="7" w:tentative="1">
+      <w:start w:val="1"/>
+      <w:numFmt w:val="bullet"/>
+      <w:lvlText w:val=""/>
+      <w:lvlJc w:val="left"/>
+      <w:pPr>
+        <w:tabs>
+          <w:tab w:val="num" w:pos="5760"/>
+        </w:tabs>
+        <w:ind w:left="5760" w:hanging="360"/>
+      </w:pPr>
+      <w:rPr>
+        <w:rFonts w:ascii="Wingdings" w:hAnsi="Wingdings" w:hint="default"/>
+        <w:sz w:val="20"/>
+      </w:rPr>
+    </w:lvl>
+    <w:lvl w:ilvl="8" w:tentative="1">
+      <w:start w:val="1"/>
+      <w:numFmt w:val="bullet"/>
+      <w:lvlText w:val=""/>
+      <w:lvlJc w:val="left"/>
+      <w:pPr>
+        <w:tabs>
+          <w:tab w:val="num" w:pos="6480"/>
+        </w:tabs>
+        <w:ind w:left="6480" w:hanging="360"/>
+      </w:pPr>
+      <w:rPr>
+        <w:rFonts w:ascii="Wingdings" w:hAnsi="Wingdings" w:hint="default"/>
+        <w:sz w:val="20"/>
+      </w:rPr>
+    </w:lvl>
+  </w:abstractNum>
+  <w:abstractNum w:abstractNumId="10" w15:restartNumberingAfterBreak="0">
     <w:nsid w:val="63DD6F43"/>
     <w:multiLevelType w:val="multilevel"/>
     <w:tmpl w:val="57CCC218"/>
@@ -1441,7 +3714,603 @@
       </w:rPr>
     </w:lvl>
   </w:abstractNum>
-  <w:abstractNum w:abstractNumId="1" w15:restartNumberingAfterBreak="0">
+  <w:abstractNum w:abstractNumId="11" w15:restartNumberingAfterBreak="0">
+    <w:nsid w:val="6AAF1129"/>
+    <w:multiLevelType w:val="multilevel"/>
+    <w:tmpl w:val="FB0A3762"/>
+    <w:lvl w:ilvl="0">
+      <w:start w:val="1"/>
+      <w:numFmt w:val="bullet"/>
+      <w:lvlText w:val=""/>
+      <w:lvlJc w:val="left"/>
+      <w:pPr>
+        <w:tabs>
+          <w:tab w:val="num" w:pos="720"/>
+        </w:tabs>
+        <w:ind w:left="720" w:hanging="360"/>
+      </w:pPr>
+      <w:rPr>
+        <w:rFonts w:ascii="Symbol" w:hAnsi="Symbol" w:hint="default"/>
+        <w:sz w:val="20"/>
+      </w:rPr>
+    </w:lvl>
+    <w:lvl w:ilvl="1" w:tentative="1">
+      <w:start w:val="1"/>
+      <w:numFmt w:val="bullet"/>
+      <w:lvlText w:val="o"/>
+      <w:lvlJc w:val="left"/>
+      <w:pPr>
+        <w:tabs>
+          <w:tab w:val="num" w:pos="1440"/>
+        </w:tabs>
+        <w:ind w:left="1440" w:hanging="360"/>
+      </w:pPr>
+      <w:rPr>
+        <w:rFonts w:ascii="Courier New" w:hAnsi="Courier New" w:hint="default"/>
+        <w:sz w:val="20"/>
+      </w:rPr>
+    </w:lvl>
+    <w:lvl w:ilvl="2" w:tentative="1">
+      <w:start w:val="1"/>
+      <w:numFmt w:val="bullet"/>
+      <w:lvlText w:val=""/>
+      <w:lvlJc w:val="left"/>
+      <w:pPr>
+        <w:tabs>
+          <w:tab w:val="num" w:pos="2160"/>
+        </w:tabs>
+        <w:ind w:left="2160" w:hanging="360"/>
+      </w:pPr>
+      <w:rPr>
+        <w:rFonts w:ascii="Wingdings" w:hAnsi="Wingdings" w:hint="default"/>
+        <w:sz w:val="20"/>
+      </w:rPr>
+    </w:lvl>
+    <w:lvl w:ilvl="3" w:tentative="1">
+      <w:start w:val="1"/>
+      <w:numFmt w:val="bullet"/>
+      <w:lvlText w:val=""/>
+      <w:lvlJc w:val="left"/>
+      <w:pPr>
+        <w:tabs>
+          <w:tab w:val="num" w:pos="2880"/>
+        </w:tabs>
+        <w:ind w:left="2880" w:hanging="360"/>
+      </w:pPr>
+      <w:rPr>
+        <w:rFonts w:ascii="Wingdings" w:hAnsi="Wingdings" w:hint="default"/>
+        <w:sz w:val="20"/>
+      </w:rPr>
+    </w:lvl>
+    <w:lvl w:ilvl="4" w:tentative="1">
+      <w:start w:val="1"/>
+      <w:numFmt w:val="bullet"/>
+      <w:lvlText w:val=""/>
+      <w:lvlJc w:val="left"/>
+      <w:pPr>
+        <w:tabs>
+          <w:tab w:val="num" w:pos="3600"/>
+        </w:tabs>
+        <w:ind w:left="3600" w:hanging="360"/>
+      </w:pPr>
+      <w:rPr>
+        <w:rFonts w:ascii="Wingdings" w:hAnsi="Wingdings" w:hint="default"/>
+        <w:sz w:val="20"/>
+      </w:rPr>
+    </w:lvl>
+    <w:lvl w:ilvl="5" w:tentative="1">
+      <w:start w:val="1"/>
+      <w:numFmt w:val="bullet"/>
+      <w:lvlText w:val=""/>
+      <w:lvlJc w:val="left"/>
+      <w:pPr>
+        <w:tabs>
+          <w:tab w:val="num" w:pos="4320"/>
+        </w:tabs>
+        <w:ind w:left="4320" w:hanging="360"/>
+      </w:pPr>
+      <w:rPr>
+        <w:rFonts w:ascii="Wingdings" w:hAnsi="Wingdings" w:hint="default"/>
+        <w:sz w:val="20"/>
+      </w:rPr>
+    </w:lvl>
+    <w:lvl w:ilvl="6" w:tentative="1">
+      <w:start w:val="1"/>
+      <w:numFmt w:val="bullet"/>
+      <w:lvlText w:val=""/>
+      <w:lvlJc w:val="left"/>
+      <w:pPr>
+        <w:tabs>
+          <w:tab w:val="num" w:pos="5040"/>
+        </w:tabs>
+        <w:ind w:left="5040" w:hanging="360"/>
+      </w:pPr>
+      <w:rPr>
+        <w:rFonts w:ascii="Wingdings" w:hAnsi="Wingdings" w:hint="default"/>
+        <w:sz w:val="20"/>
+      </w:rPr>
+    </w:lvl>
+    <w:lvl w:ilvl="7" w:tentative="1">
+      <w:start w:val="1"/>
+      <w:numFmt w:val="bullet"/>
+      <w:lvlText w:val=""/>
+      <w:lvlJc w:val="left"/>
+      <w:pPr>
+        <w:tabs>
+          <w:tab w:val="num" w:pos="5760"/>
+        </w:tabs>
+        <w:ind w:left="5760" w:hanging="360"/>
+      </w:pPr>
+      <w:rPr>
+        <w:rFonts w:ascii="Wingdings" w:hAnsi="Wingdings" w:hint="default"/>
+        <w:sz w:val="20"/>
+      </w:rPr>
+    </w:lvl>
+    <w:lvl w:ilvl="8" w:tentative="1">
+      <w:start w:val="1"/>
+      <w:numFmt w:val="bullet"/>
+      <w:lvlText w:val=""/>
+      <w:lvlJc w:val="left"/>
+      <w:pPr>
+        <w:tabs>
+          <w:tab w:val="num" w:pos="6480"/>
+        </w:tabs>
+        <w:ind w:left="6480" w:hanging="360"/>
+      </w:pPr>
+      <w:rPr>
+        <w:rFonts w:ascii="Wingdings" w:hAnsi="Wingdings" w:hint="default"/>
+        <w:sz w:val="20"/>
+      </w:rPr>
+    </w:lvl>
+  </w:abstractNum>
+  <w:abstractNum w:abstractNumId="12" w15:restartNumberingAfterBreak="0">
+    <w:nsid w:val="6FD17058"/>
+    <w:multiLevelType w:val="multilevel"/>
+    <w:tmpl w:val="60EE11DE"/>
+    <w:lvl w:ilvl="0">
+      <w:start w:val="1"/>
+      <w:numFmt w:val="bullet"/>
+      <w:lvlText w:val=""/>
+      <w:lvlJc w:val="left"/>
+      <w:pPr>
+        <w:tabs>
+          <w:tab w:val="num" w:pos="720"/>
+        </w:tabs>
+        <w:ind w:left="720" w:hanging="360"/>
+      </w:pPr>
+      <w:rPr>
+        <w:rFonts w:ascii="Symbol" w:hAnsi="Symbol" w:hint="default"/>
+        <w:sz w:val="20"/>
+      </w:rPr>
+    </w:lvl>
+    <w:lvl w:ilvl="1" w:tentative="1">
+      <w:start w:val="1"/>
+      <w:numFmt w:val="bullet"/>
+      <w:lvlText w:val="o"/>
+      <w:lvlJc w:val="left"/>
+      <w:pPr>
+        <w:tabs>
+          <w:tab w:val="num" w:pos="1440"/>
+        </w:tabs>
+        <w:ind w:left="1440" w:hanging="360"/>
+      </w:pPr>
+      <w:rPr>
+        <w:rFonts w:ascii="Courier New" w:hAnsi="Courier New" w:hint="default"/>
+        <w:sz w:val="20"/>
+      </w:rPr>
+    </w:lvl>
+    <w:lvl w:ilvl="2" w:tentative="1">
+      <w:start w:val="1"/>
+      <w:numFmt w:val="bullet"/>
+      <w:lvlText w:val=""/>
+      <w:lvlJc w:val="left"/>
+      <w:pPr>
+        <w:tabs>
+          <w:tab w:val="num" w:pos="2160"/>
+        </w:tabs>
+        <w:ind w:left="2160" w:hanging="360"/>
+      </w:pPr>
+      <w:rPr>
+        <w:rFonts w:ascii="Wingdings" w:hAnsi="Wingdings" w:hint="default"/>
+        <w:sz w:val="20"/>
+      </w:rPr>
+    </w:lvl>
+    <w:lvl w:ilvl="3" w:tentative="1">
+      <w:start w:val="1"/>
+      <w:numFmt w:val="bullet"/>
+      <w:lvlText w:val=""/>
+      <w:lvlJc w:val="left"/>
+      <w:pPr>
+        <w:tabs>
+          <w:tab w:val="num" w:pos="2880"/>
+        </w:tabs>
+        <w:ind w:left="2880" w:hanging="360"/>
+      </w:pPr>
+      <w:rPr>
+        <w:rFonts w:ascii="Wingdings" w:hAnsi="Wingdings" w:hint="default"/>
+        <w:sz w:val="20"/>
+      </w:rPr>
+    </w:lvl>
+    <w:lvl w:ilvl="4" w:tentative="1">
+      <w:start w:val="1"/>
+      <w:numFmt w:val="bullet"/>
+      <w:lvlText w:val=""/>
+      <w:lvlJc w:val="left"/>
+      <w:pPr>
+        <w:tabs>
+          <w:tab w:val="num" w:pos="3600"/>
+        </w:tabs>
+        <w:ind w:left="3600" w:hanging="360"/>
+      </w:pPr>
+      <w:rPr>
+        <w:rFonts w:ascii="Wingdings" w:hAnsi="Wingdings" w:hint="default"/>
+        <w:sz w:val="20"/>
+      </w:rPr>
+    </w:lvl>
+    <w:lvl w:ilvl="5" w:tentative="1">
+      <w:start w:val="1"/>
+      <w:numFmt w:val="bullet"/>
+      <w:lvlText w:val=""/>
+      <w:lvlJc w:val="left"/>
+      <w:pPr>
+        <w:tabs>
+          <w:tab w:val="num" w:pos="4320"/>
+        </w:tabs>
+        <w:ind w:left="4320" w:hanging="360"/>
+      </w:pPr>
+      <w:rPr>
+        <w:rFonts w:ascii="Wingdings" w:hAnsi="Wingdings" w:hint="default"/>
+        <w:sz w:val="20"/>
+      </w:rPr>
+    </w:lvl>
+    <w:lvl w:ilvl="6" w:tentative="1">
+      <w:start w:val="1"/>
+      <w:numFmt w:val="bullet"/>
+      <w:lvlText w:val=""/>
+      <w:lvlJc w:val="left"/>
+      <w:pPr>
+        <w:tabs>
+          <w:tab w:val="num" w:pos="5040"/>
+        </w:tabs>
+        <w:ind w:left="5040" w:hanging="360"/>
+      </w:pPr>
+      <w:rPr>
+        <w:rFonts w:ascii="Wingdings" w:hAnsi="Wingdings" w:hint="default"/>
+        <w:sz w:val="20"/>
+      </w:rPr>
+    </w:lvl>
+    <w:lvl w:ilvl="7" w:tentative="1">
+      <w:start w:val="1"/>
+      <w:numFmt w:val="bullet"/>
+      <w:lvlText w:val=""/>
+      <w:lvlJc w:val="left"/>
+      <w:pPr>
+        <w:tabs>
+          <w:tab w:val="num" w:pos="5760"/>
+        </w:tabs>
+        <w:ind w:left="5760" w:hanging="360"/>
+      </w:pPr>
+      <w:rPr>
+        <w:rFonts w:ascii="Wingdings" w:hAnsi="Wingdings" w:hint="default"/>
+        <w:sz w:val="20"/>
+      </w:rPr>
+    </w:lvl>
+    <w:lvl w:ilvl="8" w:tentative="1">
+      <w:start w:val="1"/>
+      <w:numFmt w:val="bullet"/>
+      <w:lvlText w:val=""/>
+      <w:lvlJc w:val="left"/>
+      <w:pPr>
+        <w:tabs>
+          <w:tab w:val="num" w:pos="6480"/>
+        </w:tabs>
+        <w:ind w:left="6480" w:hanging="360"/>
+      </w:pPr>
+      <w:rPr>
+        <w:rFonts w:ascii="Wingdings" w:hAnsi="Wingdings" w:hint="default"/>
+        <w:sz w:val="20"/>
+      </w:rPr>
+    </w:lvl>
+  </w:abstractNum>
+  <w:abstractNum w:abstractNumId="13" w15:restartNumberingAfterBreak="0">
+    <w:nsid w:val="72C543B5"/>
+    <w:multiLevelType w:val="multilevel"/>
+    <w:tmpl w:val="66900362"/>
+    <w:lvl w:ilvl="0">
+      <w:start w:val="1"/>
+      <w:numFmt w:val="bullet"/>
+      <w:lvlText w:val=""/>
+      <w:lvlJc w:val="left"/>
+      <w:pPr>
+        <w:tabs>
+          <w:tab w:val="num" w:pos="720"/>
+        </w:tabs>
+        <w:ind w:left="720" w:hanging="360"/>
+      </w:pPr>
+      <w:rPr>
+        <w:rFonts w:ascii="Symbol" w:hAnsi="Symbol" w:hint="default"/>
+        <w:sz w:val="20"/>
+      </w:rPr>
+    </w:lvl>
+    <w:lvl w:ilvl="1" w:tentative="1">
+      <w:start w:val="1"/>
+      <w:numFmt w:val="bullet"/>
+      <w:lvlText w:val="o"/>
+      <w:lvlJc w:val="left"/>
+      <w:pPr>
+        <w:tabs>
+          <w:tab w:val="num" w:pos="1440"/>
+        </w:tabs>
+        <w:ind w:left="1440" w:hanging="360"/>
+      </w:pPr>
+      <w:rPr>
+        <w:rFonts w:ascii="Courier New" w:hAnsi="Courier New" w:hint="default"/>
+        <w:sz w:val="20"/>
+      </w:rPr>
+    </w:lvl>
+    <w:lvl w:ilvl="2" w:tentative="1">
+      <w:start w:val="1"/>
+      <w:numFmt w:val="bullet"/>
+      <w:lvlText w:val=""/>
+      <w:lvlJc w:val="left"/>
+      <w:pPr>
+        <w:tabs>
+          <w:tab w:val="num" w:pos="2160"/>
+        </w:tabs>
+        <w:ind w:left="2160" w:hanging="360"/>
+      </w:pPr>
+      <w:rPr>
+        <w:rFonts w:ascii="Wingdings" w:hAnsi="Wingdings" w:hint="default"/>
+        <w:sz w:val="20"/>
+      </w:rPr>
+    </w:lvl>
+    <w:lvl w:ilvl="3" w:tentative="1">
+      <w:start w:val="1"/>
+      <w:numFmt w:val="bullet"/>
+      <w:lvlText w:val=""/>
+      <w:lvlJc w:val="left"/>
+      <w:pPr>
+        <w:tabs>
+          <w:tab w:val="num" w:pos="2880"/>
+        </w:tabs>
+        <w:ind w:left="2880" w:hanging="360"/>
+      </w:pPr>
+      <w:rPr>
+        <w:rFonts w:ascii="Wingdings" w:hAnsi="Wingdings" w:hint="default"/>
+        <w:sz w:val="20"/>
+      </w:rPr>
+    </w:lvl>
+    <w:lvl w:ilvl="4" w:tentative="1">
+      <w:start w:val="1"/>
+      <w:numFmt w:val="bullet"/>
+      <w:lvlText w:val=""/>
+      <w:lvlJc w:val="left"/>
+      <w:pPr>
+        <w:tabs>
+          <w:tab w:val="num" w:pos="3600"/>
+        </w:tabs>
+        <w:ind w:left="3600" w:hanging="360"/>
+      </w:pPr>
+      <w:rPr>
+        <w:rFonts w:ascii="Wingdings" w:hAnsi="Wingdings" w:hint="default"/>
+        <w:sz w:val="20"/>
+      </w:rPr>
+    </w:lvl>
+    <w:lvl w:ilvl="5" w:tentative="1">
+      <w:start w:val="1"/>
+      <w:numFmt w:val="bullet"/>
+      <w:lvlText w:val=""/>
+      <w:lvlJc w:val="left"/>
+      <w:pPr>
+        <w:tabs>
+          <w:tab w:val="num" w:pos="4320"/>
+        </w:tabs>
+        <w:ind w:left="4320" w:hanging="360"/>
+      </w:pPr>
+      <w:rPr>
+        <w:rFonts w:ascii="Wingdings" w:hAnsi="Wingdings" w:hint="default"/>
+        <w:sz w:val="20"/>
+      </w:rPr>
+    </w:lvl>
+    <w:lvl w:ilvl="6" w:tentative="1">
+      <w:start w:val="1"/>
+      <w:numFmt w:val="bullet"/>
+      <w:lvlText w:val=""/>
+      <w:lvlJc w:val="left"/>
+      <w:pPr>
+        <w:tabs>
+          <w:tab w:val="num" w:pos="5040"/>
+        </w:tabs>
+        <w:ind w:left="5040" w:hanging="360"/>
+      </w:pPr>
+      <w:rPr>
+        <w:rFonts w:ascii="Wingdings" w:hAnsi="Wingdings" w:hint="default"/>
+        <w:sz w:val="20"/>
+      </w:rPr>
+    </w:lvl>
+    <w:lvl w:ilvl="7" w:tentative="1">
+      <w:start w:val="1"/>
+      <w:numFmt w:val="bullet"/>
+      <w:lvlText w:val=""/>
+      <w:lvlJc w:val="left"/>
+      <w:pPr>
+        <w:tabs>
+          <w:tab w:val="num" w:pos="5760"/>
+        </w:tabs>
+        <w:ind w:left="5760" w:hanging="360"/>
+      </w:pPr>
+      <w:rPr>
+        <w:rFonts w:ascii="Wingdings" w:hAnsi="Wingdings" w:hint="default"/>
+        <w:sz w:val="20"/>
+      </w:rPr>
+    </w:lvl>
+    <w:lvl w:ilvl="8" w:tentative="1">
+      <w:start w:val="1"/>
+      <w:numFmt w:val="bullet"/>
+      <w:lvlText w:val=""/>
+      <w:lvlJc w:val="left"/>
+      <w:pPr>
+        <w:tabs>
+          <w:tab w:val="num" w:pos="6480"/>
+        </w:tabs>
+        <w:ind w:left="6480" w:hanging="360"/>
+      </w:pPr>
+      <w:rPr>
+        <w:rFonts w:ascii="Wingdings" w:hAnsi="Wingdings" w:hint="default"/>
+        <w:sz w:val="20"/>
+      </w:rPr>
+    </w:lvl>
+  </w:abstractNum>
+  <w:abstractNum w:abstractNumId="14" w15:restartNumberingAfterBreak="0">
+    <w:nsid w:val="78674CE1"/>
+    <w:multiLevelType w:val="multilevel"/>
+    <w:tmpl w:val="2A86D992"/>
+    <w:lvl w:ilvl="0">
+      <w:start w:val="1"/>
+      <w:numFmt w:val="bullet"/>
+      <w:lvlText w:val=""/>
+      <w:lvlJc w:val="left"/>
+      <w:pPr>
+        <w:tabs>
+          <w:tab w:val="num" w:pos="720"/>
+        </w:tabs>
+        <w:ind w:left="720" w:hanging="360"/>
+      </w:pPr>
+      <w:rPr>
+        <w:rFonts w:ascii="Symbol" w:hAnsi="Symbol" w:hint="default"/>
+        <w:sz w:val="20"/>
+      </w:rPr>
+    </w:lvl>
+    <w:lvl w:ilvl="1" w:tentative="1">
+      <w:start w:val="1"/>
+      <w:numFmt w:val="bullet"/>
+      <w:lvlText w:val="o"/>
+      <w:lvlJc w:val="left"/>
+      <w:pPr>
+        <w:tabs>
+          <w:tab w:val="num" w:pos="1440"/>
+        </w:tabs>
+        <w:ind w:left="1440" w:hanging="360"/>
+      </w:pPr>
+      <w:rPr>
+        <w:rFonts w:ascii="Courier New" w:hAnsi="Courier New" w:hint="default"/>
+        <w:sz w:val="20"/>
+      </w:rPr>
+    </w:lvl>
+    <w:lvl w:ilvl="2" w:tentative="1">
+      <w:start w:val="1"/>
+      <w:numFmt w:val="bullet"/>
+      <w:lvlText w:val=""/>
+      <w:lvlJc w:val="left"/>
+      <w:pPr>
+        <w:tabs>
+          <w:tab w:val="num" w:pos="2160"/>
+        </w:tabs>
+        <w:ind w:left="2160" w:hanging="360"/>
+      </w:pPr>
+      <w:rPr>
+        <w:rFonts w:ascii="Wingdings" w:hAnsi="Wingdings" w:hint="default"/>
+        <w:sz w:val="20"/>
+      </w:rPr>
+    </w:lvl>
+    <w:lvl w:ilvl="3" w:tentative="1">
+      <w:start w:val="1"/>
+      <w:numFmt w:val="bullet"/>
+      <w:lvlText w:val=""/>
+      <w:lvlJc w:val="left"/>
+      <w:pPr>
+        <w:tabs>
+          <w:tab w:val="num" w:pos="2880"/>
+        </w:tabs>
+        <w:ind w:left="2880" w:hanging="360"/>
+      </w:pPr>
+      <w:rPr>
+        <w:rFonts w:ascii="Wingdings" w:hAnsi="Wingdings" w:hint="default"/>
+        <w:sz w:val="20"/>
+      </w:rPr>
+    </w:lvl>
+    <w:lvl w:ilvl="4" w:tentative="1">
+      <w:start w:val="1"/>
+      <w:numFmt w:val="bullet"/>
+      <w:lvlText w:val=""/>
+      <w:lvlJc w:val="left"/>
+      <w:pPr>
+        <w:tabs>
+          <w:tab w:val="num" w:pos="3600"/>
+        </w:tabs>
+        <w:ind w:left="3600" w:hanging="360"/>
+      </w:pPr>
+      <w:rPr>
+        <w:rFonts w:ascii="Wingdings" w:hAnsi="Wingdings" w:hint="default"/>
+        <w:sz w:val="20"/>
+      </w:rPr>
+    </w:lvl>
+    <w:lvl w:ilvl="5" w:tentative="1">
+      <w:start w:val="1"/>
+      <w:numFmt w:val="bullet"/>
+      <w:lvlText w:val=""/>
+      <w:lvlJc w:val="left"/>
+      <w:pPr>
+        <w:tabs>
+          <w:tab w:val="num" w:pos="4320"/>
+        </w:tabs>
+        <w:ind w:left="4320" w:hanging="360"/>
+      </w:pPr>
+      <w:rPr>
+        <w:rFonts w:ascii="Wingdings" w:hAnsi="Wingdings" w:hint="default"/>
+        <w:sz w:val="20"/>
+      </w:rPr>
+    </w:lvl>
+    <w:lvl w:ilvl="6" w:tentative="1">
+      <w:start w:val="1"/>
+      <w:numFmt w:val="bullet"/>
+      <w:lvlText w:val=""/>
+      <w:lvlJc w:val="left"/>
+      <w:pPr>
+        <w:tabs>
+          <w:tab w:val="num" w:pos="5040"/>
+        </w:tabs>
+        <w:ind w:left="5040" w:hanging="360"/>
+      </w:pPr>
+      <w:rPr>
+        <w:rFonts w:ascii="Wingdings" w:hAnsi="Wingdings" w:hint="default"/>
+        <w:sz w:val="20"/>
+      </w:rPr>
+    </w:lvl>
+    <w:lvl w:ilvl="7" w:tentative="1">
+      <w:start w:val="1"/>
+      <w:numFmt w:val="bullet"/>
+      <w:lvlText w:val=""/>
+      <w:lvlJc w:val="left"/>
+      <w:pPr>
+        <w:tabs>
+          <w:tab w:val="num" w:pos="5760"/>
+        </w:tabs>
+        <w:ind w:left="5760" w:hanging="360"/>
+      </w:pPr>
+      <w:rPr>
+        <w:rFonts w:ascii="Wingdings" w:hAnsi="Wingdings" w:hint="default"/>
+        <w:sz w:val="20"/>
+      </w:rPr>
+    </w:lvl>
+    <w:lvl w:ilvl="8" w:tentative="1">
+      <w:start w:val="1"/>
+      <w:numFmt w:val="bullet"/>
+      <w:lvlText w:val=""/>
+      <w:lvlJc w:val="left"/>
+      <w:pPr>
+        <w:tabs>
+          <w:tab w:val="num" w:pos="6480"/>
+        </w:tabs>
+        <w:ind w:left="6480" w:hanging="360"/>
+      </w:pPr>
+      <w:rPr>
+        <w:rFonts w:ascii="Wingdings" w:hAnsi="Wingdings" w:hint="default"/>
+        <w:sz w:val="20"/>
+      </w:rPr>
+    </w:lvl>
+  </w:abstractNum>
+  <w:abstractNum w:abstractNumId="15" w15:restartNumberingAfterBreak="0">
     <w:nsid w:val="7A236C9B"/>
     <w:multiLevelType w:val="multilevel"/>
     <w:tmpl w:val="9C4222C2"/>
@@ -1562,11 +4431,205 @@
       </w:pPr>
     </w:lvl>
   </w:abstractNum>
+  <w:abstractNum w:abstractNumId="16" w15:restartNumberingAfterBreak="0">
+    <w:nsid w:val="7FF76C11"/>
+    <w:multiLevelType w:val="multilevel"/>
+    <w:tmpl w:val="10760570"/>
+    <w:lvl w:ilvl="0">
+      <w:start w:val="1"/>
+      <w:numFmt w:val="bullet"/>
+      <w:lvlText w:val=""/>
+      <w:lvlJc w:val="left"/>
+      <w:pPr>
+        <w:tabs>
+          <w:tab w:val="num" w:pos="720"/>
+        </w:tabs>
+        <w:ind w:left="720" w:hanging="360"/>
+      </w:pPr>
+      <w:rPr>
+        <w:rFonts w:ascii="Symbol" w:hAnsi="Symbol" w:hint="default"/>
+        <w:sz w:val="20"/>
+      </w:rPr>
+    </w:lvl>
+    <w:lvl w:ilvl="1" w:tentative="1">
+      <w:start w:val="1"/>
+      <w:numFmt w:val="bullet"/>
+      <w:lvlText w:val="o"/>
+      <w:lvlJc w:val="left"/>
+      <w:pPr>
+        <w:tabs>
+          <w:tab w:val="num" w:pos="1440"/>
+        </w:tabs>
+        <w:ind w:left="1440" w:hanging="360"/>
+      </w:pPr>
+      <w:rPr>
+        <w:rFonts w:ascii="Courier New" w:hAnsi="Courier New" w:hint="default"/>
+        <w:sz w:val="20"/>
+      </w:rPr>
+    </w:lvl>
+    <w:lvl w:ilvl="2" w:tentative="1">
+      <w:start w:val="1"/>
+      <w:numFmt w:val="bullet"/>
+      <w:lvlText w:val=""/>
+      <w:lvlJc w:val="left"/>
+      <w:pPr>
+        <w:tabs>
+          <w:tab w:val="num" w:pos="2160"/>
+        </w:tabs>
+        <w:ind w:left="2160" w:hanging="360"/>
+      </w:pPr>
+      <w:rPr>
+        <w:rFonts w:ascii="Wingdings" w:hAnsi="Wingdings" w:hint="default"/>
+        <w:sz w:val="20"/>
+      </w:rPr>
+    </w:lvl>
+    <w:lvl w:ilvl="3" w:tentative="1">
+      <w:start w:val="1"/>
+      <w:numFmt w:val="bullet"/>
+      <w:lvlText w:val=""/>
+      <w:lvlJc w:val="left"/>
+      <w:pPr>
+        <w:tabs>
+          <w:tab w:val="num" w:pos="2880"/>
+        </w:tabs>
+        <w:ind w:left="2880" w:hanging="360"/>
+      </w:pPr>
+      <w:rPr>
+        <w:rFonts w:ascii="Wingdings" w:hAnsi="Wingdings" w:hint="default"/>
+        <w:sz w:val="20"/>
+      </w:rPr>
+    </w:lvl>
+    <w:lvl w:ilvl="4" w:tentative="1">
+      <w:start w:val="1"/>
+      <w:numFmt w:val="bullet"/>
+      <w:lvlText w:val=""/>
+      <w:lvlJc w:val="left"/>
+      <w:pPr>
+        <w:tabs>
+          <w:tab w:val="num" w:pos="3600"/>
+        </w:tabs>
+        <w:ind w:left="3600" w:hanging="360"/>
+      </w:pPr>
+      <w:rPr>
+        <w:rFonts w:ascii="Wingdings" w:hAnsi="Wingdings" w:hint="default"/>
+        <w:sz w:val="20"/>
+      </w:rPr>
+    </w:lvl>
+    <w:lvl w:ilvl="5" w:tentative="1">
+      <w:start w:val="1"/>
+      <w:numFmt w:val="bullet"/>
+      <w:lvlText w:val=""/>
+      <w:lvlJc w:val="left"/>
+      <w:pPr>
+        <w:tabs>
+          <w:tab w:val="num" w:pos="4320"/>
+        </w:tabs>
+        <w:ind w:left="4320" w:hanging="360"/>
+      </w:pPr>
+      <w:rPr>
+        <w:rFonts w:ascii="Wingdings" w:hAnsi="Wingdings" w:hint="default"/>
+        <w:sz w:val="20"/>
+      </w:rPr>
+    </w:lvl>
+    <w:lvl w:ilvl="6" w:tentative="1">
+      <w:start w:val="1"/>
+      <w:numFmt w:val="bullet"/>
+      <w:lvlText w:val=""/>
+      <w:lvlJc w:val="left"/>
+      <w:pPr>
+        <w:tabs>
+          <w:tab w:val="num" w:pos="5040"/>
+        </w:tabs>
+        <w:ind w:left="5040" w:hanging="360"/>
+      </w:pPr>
+      <w:rPr>
+        <w:rFonts w:ascii="Wingdings" w:hAnsi="Wingdings" w:hint="default"/>
+        <w:sz w:val="20"/>
+      </w:rPr>
+    </w:lvl>
+    <w:lvl w:ilvl="7" w:tentative="1">
+      <w:start w:val="1"/>
+      <w:numFmt w:val="bullet"/>
+      <w:lvlText w:val=""/>
+      <w:lvlJc w:val="left"/>
+      <w:pPr>
+        <w:tabs>
+          <w:tab w:val="num" w:pos="5760"/>
+        </w:tabs>
+        <w:ind w:left="5760" w:hanging="360"/>
+      </w:pPr>
+      <w:rPr>
+        <w:rFonts w:ascii="Wingdings" w:hAnsi="Wingdings" w:hint="default"/>
+        <w:sz w:val="20"/>
+      </w:rPr>
+    </w:lvl>
+    <w:lvl w:ilvl="8" w:tentative="1">
+      <w:start w:val="1"/>
+      <w:numFmt w:val="bullet"/>
+      <w:lvlText w:val=""/>
+      <w:lvlJc w:val="left"/>
+      <w:pPr>
+        <w:tabs>
+          <w:tab w:val="num" w:pos="6480"/>
+        </w:tabs>
+        <w:ind w:left="6480" w:hanging="360"/>
+      </w:pPr>
+      <w:rPr>
+        <w:rFonts w:ascii="Wingdings" w:hAnsi="Wingdings" w:hint="default"/>
+        <w:sz w:val="20"/>
+      </w:rPr>
+    </w:lvl>
+  </w:abstractNum>
   <w:num w:numId="1" w16cid:durableId="1504781923">
+    <w:abstractNumId w:val="15"/>
+  </w:num>
+  <w:num w:numId="2" w16cid:durableId="1337879428">
+    <w:abstractNumId w:val="10"/>
+  </w:num>
+  <w:num w:numId="3" w16cid:durableId="763845631">
+    <w:abstractNumId w:val="8"/>
+  </w:num>
+  <w:num w:numId="4" w16cid:durableId="1395858176">
+    <w:abstractNumId w:val="2"/>
+  </w:num>
+  <w:num w:numId="5" w16cid:durableId="529878952">
+    <w:abstractNumId w:val="13"/>
+  </w:num>
+  <w:num w:numId="6" w16cid:durableId="1741825014">
+    <w:abstractNumId w:val="0"/>
+  </w:num>
+  <w:num w:numId="7" w16cid:durableId="2071297195">
+    <w:abstractNumId w:val="5"/>
+  </w:num>
+  <w:num w:numId="8" w16cid:durableId="206526027">
+    <w:abstractNumId w:val="16"/>
+  </w:num>
+  <w:num w:numId="9" w16cid:durableId="2045599215">
+    <w:abstractNumId w:val="4"/>
+  </w:num>
+  <w:num w:numId="10" w16cid:durableId="1868060005">
+    <w:abstractNumId w:val="12"/>
+  </w:num>
+  <w:num w:numId="11" w16cid:durableId="754862727">
+    <w:abstractNumId w:val="6"/>
+  </w:num>
+  <w:num w:numId="12" w16cid:durableId="1531146466">
+    <w:abstractNumId w:val="9"/>
+  </w:num>
+  <w:num w:numId="13" w16cid:durableId="2033191627">
+    <w:abstractNumId w:val="11"/>
+  </w:num>
+  <w:num w:numId="14" w16cid:durableId="658268874">
+    <w:abstractNumId w:val="3"/>
+  </w:num>
+  <w:num w:numId="15" w16cid:durableId="1632706496">
     <w:abstractNumId w:val="1"/>
   </w:num>
-  <w:num w:numId="2" w16cid:durableId="1337879428">
-    <w:abstractNumId w:val="0"/>
+  <w:num w:numId="16" w16cid:durableId="993796727">
+    <w:abstractNumId w:val="7"/>
+  </w:num>
+  <w:num w:numId="17" w16cid:durableId="674844973">
+    <w:abstractNumId w:val="14"/>
   </w:num>
 </w:numbering>
 </file>
@@ -1969,11 +5032,11 @@
     <w:qFormat/>
     <w:rsid w:val="002F2FD0"/>
   </w:style>
-  <w:style w:type="paragraph" w:styleId="Heading1">
+  <w:style w:type="paragraph" w:styleId="Titre1">
     <w:name w:val="heading 1"/>
     <w:basedOn w:val="Normal"/>
     <w:next w:val="Normal"/>
-    <w:link w:val="Heading1Char"/>
+    <w:link w:val="Titre1Car"/>
     <w:uiPriority w:val="9"/>
     <w:qFormat/>
     <w:rsid w:val="002F2FD0"/>
@@ -1996,11 +5059,11 @@
       <w:szCs w:val="22"/>
     </w:rPr>
   </w:style>
-  <w:style w:type="paragraph" w:styleId="Heading2">
+  <w:style w:type="paragraph" w:styleId="Titre2">
     <w:name w:val="heading 2"/>
     <w:basedOn w:val="Normal"/>
     <w:next w:val="Normal"/>
-    <w:link w:val="Heading2Char"/>
+    <w:link w:val="Titre2Car"/>
     <w:uiPriority w:val="9"/>
     <w:unhideWhenUsed/>
     <w:qFormat/>
@@ -2021,11 +5084,11 @@
       <w:spacing w:val="15"/>
     </w:rPr>
   </w:style>
-  <w:style w:type="paragraph" w:styleId="Heading3">
+  <w:style w:type="paragraph" w:styleId="Titre3">
     <w:name w:val="heading 3"/>
     <w:basedOn w:val="Normal"/>
     <w:next w:val="Normal"/>
-    <w:link w:val="Heading3Char"/>
+    <w:link w:val="Titre3Car"/>
     <w:uiPriority w:val="9"/>
     <w:unhideWhenUsed/>
     <w:qFormat/>
@@ -2043,11 +5106,11 @@
       <w:spacing w:val="15"/>
     </w:rPr>
   </w:style>
-  <w:style w:type="paragraph" w:styleId="Heading4">
+  <w:style w:type="paragraph" w:styleId="Titre4">
     <w:name w:val="heading 4"/>
     <w:basedOn w:val="Normal"/>
     <w:next w:val="Normal"/>
-    <w:link w:val="Heading4Char"/>
+    <w:link w:val="Titre4Car"/>
     <w:uiPriority w:val="9"/>
     <w:semiHidden/>
     <w:unhideWhenUsed/>
@@ -2066,11 +5129,11 @@
       <w:spacing w:val="10"/>
     </w:rPr>
   </w:style>
-  <w:style w:type="paragraph" w:styleId="Heading5">
+  <w:style w:type="paragraph" w:styleId="Titre5">
     <w:name w:val="heading 5"/>
     <w:basedOn w:val="Normal"/>
     <w:next w:val="Normal"/>
-    <w:link w:val="Heading5Char"/>
+    <w:link w:val="Titre5Car"/>
     <w:uiPriority w:val="9"/>
     <w:semiHidden/>
     <w:unhideWhenUsed/>
@@ -2089,11 +5152,11 @@
       <w:spacing w:val="10"/>
     </w:rPr>
   </w:style>
-  <w:style w:type="paragraph" w:styleId="Heading6">
+  <w:style w:type="paragraph" w:styleId="Titre6">
     <w:name w:val="heading 6"/>
     <w:basedOn w:val="Normal"/>
     <w:next w:val="Normal"/>
-    <w:link w:val="Heading6Char"/>
+    <w:link w:val="Titre6Car"/>
     <w:uiPriority w:val="9"/>
     <w:semiHidden/>
     <w:unhideWhenUsed/>
@@ -2112,11 +5175,11 @@
       <w:spacing w:val="10"/>
     </w:rPr>
   </w:style>
-  <w:style w:type="paragraph" w:styleId="Heading7">
+  <w:style w:type="paragraph" w:styleId="Titre7">
     <w:name w:val="heading 7"/>
     <w:basedOn w:val="Normal"/>
     <w:next w:val="Normal"/>
-    <w:link w:val="Heading7Char"/>
+    <w:link w:val="Titre7Car"/>
     <w:uiPriority w:val="9"/>
     <w:semiHidden/>
     <w:unhideWhenUsed/>
@@ -2132,11 +5195,11 @@
       <w:spacing w:val="10"/>
     </w:rPr>
   </w:style>
-  <w:style w:type="paragraph" w:styleId="Heading8">
+  <w:style w:type="paragraph" w:styleId="Titre8">
     <w:name w:val="heading 8"/>
     <w:basedOn w:val="Normal"/>
     <w:next w:val="Normal"/>
-    <w:link w:val="Heading8Char"/>
+    <w:link w:val="Titre8Car"/>
     <w:uiPriority w:val="9"/>
     <w:semiHidden/>
     <w:unhideWhenUsed/>
@@ -2153,11 +5216,11 @@
       <w:szCs w:val="18"/>
     </w:rPr>
   </w:style>
-  <w:style w:type="paragraph" w:styleId="Heading9">
+  <w:style w:type="paragraph" w:styleId="Titre9">
     <w:name w:val="heading 9"/>
     <w:basedOn w:val="Normal"/>
     <w:next w:val="Normal"/>
-    <w:link w:val="Heading9Char"/>
+    <w:link w:val="Titre9Car"/>
     <w:uiPriority w:val="9"/>
     <w:semiHidden/>
     <w:unhideWhenUsed/>
@@ -2176,13 +5239,12 @@
       <w:szCs w:val="18"/>
     </w:rPr>
   </w:style>
-  <w:style w:type="character" w:default="1" w:styleId="DefaultParagraphFont">
+  <w:style w:type="character" w:default="1" w:styleId="Policepardfaut">
     <w:name w:val="Default Paragraph Font"/>
     <w:uiPriority w:val="1"/>
-    <w:semiHidden/>
     <w:unhideWhenUsed/>
   </w:style>
-  <w:style w:type="table" w:default="1" w:styleId="TableNormal">
+  <w:style w:type="table" w:default="1" w:styleId="TableauNormal">
     <w:name w:val="Normal Table"/>
     <w:uiPriority w:val="99"/>
     <w:semiHidden/>
@@ -2197,16 +5259,16 @@
       </w:tblCellMar>
     </w:tblPr>
   </w:style>
-  <w:style w:type="numbering" w:default="1" w:styleId="NoList">
+  <w:style w:type="numbering" w:default="1" w:styleId="Aucuneliste">
     <w:name w:val="No List"/>
     <w:uiPriority w:val="99"/>
     <w:semiHidden/>
     <w:unhideWhenUsed/>
   </w:style>
-  <w:style w:type="character" w:customStyle="1" w:styleId="Heading1Char">
-    <w:name w:val="Heading 1 Char"/>
-    <w:basedOn w:val="DefaultParagraphFont"/>
-    <w:link w:val="Heading1"/>
+  <w:style w:type="character" w:customStyle="1" w:styleId="Titre1Car">
+    <w:name w:val="Titre 1 Car"/>
+    <w:basedOn w:val="Policepardfaut"/>
+    <w:link w:val="Titre1"/>
     <w:uiPriority w:val="9"/>
     <w:rsid w:val="002F2FD0"/>
     <w:rPr>
@@ -2218,10 +5280,10 @@
       <w:shd w:val="clear" w:color="auto" w:fill="156082" w:themeFill="accent1"/>
     </w:rPr>
   </w:style>
-  <w:style w:type="character" w:customStyle="1" w:styleId="Heading2Char">
-    <w:name w:val="Heading 2 Char"/>
-    <w:basedOn w:val="DefaultParagraphFont"/>
-    <w:link w:val="Heading2"/>
+  <w:style w:type="character" w:customStyle="1" w:styleId="Titre2Car">
+    <w:name w:val="Titre 2 Car"/>
+    <w:basedOn w:val="Policepardfaut"/>
+    <w:link w:val="Titre2"/>
     <w:uiPriority w:val="9"/>
     <w:rsid w:val="002F2FD0"/>
     <w:rPr>
@@ -2230,10 +5292,10 @@
       <w:shd w:val="clear" w:color="auto" w:fill="C1E4F5" w:themeFill="accent1" w:themeFillTint="33"/>
     </w:rPr>
   </w:style>
-  <w:style w:type="character" w:customStyle="1" w:styleId="Heading3Char">
-    <w:name w:val="Heading 3 Char"/>
-    <w:basedOn w:val="DefaultParagraphFont"/>
-    <w:link w:val="Heading3"/>
+  <w:style w:type="character" w:customStyle="1" w:styleId="Titre3Car">
+    <w:name w:val="Titre 3 Car"/>
+    <w:basedOn w:val="Policepardfaut"/>
+    <w:link w:val="Titre3"/>
     <w:uiPriority w:val="9"/>
     <w:rsid w:val="002F2FD0"/>
     <w:rPr>
@@ -2242,10 +5304,10 @@
       <w:spacing w:val="15"/>
     </w:rPr>
   </w:style>
-  <w:style w:type="character" w:customStyle="1" w:styleId="Heading4Char">
-    <w:name w:val="Heading 4 Char"/>
-    <w:basedOn w:val="DefaultParagraphFont"/>
-    <w:link w:val="Heading4"/>
+  <w:style w:type="character" w:customStyle="1" w:styleId="Titre4Car">
+    <w:name w:val="Titre 4 Car"/>
+    <w:basedOn w:val="Policepardfaut"/>
+    <w:link w:val="Titre4"/>
     <w:uiPriority w:val="9"/>
     <w:semiHidden/>
     <w:rsid w:val="002F2FD0"/>
@@ -2255,10 +5317,10 @@
       <w:spacing w:val="10"/>
     </w:rPr>
   </w:style>
-  <w:style w:type="character" w:customStyle="1" w:styleId="Heading5Char">
-    <w:name w:val="Heading 5 Char"/>
-    <w:basedOn w:val="DefaultParagraphFont"/>
-    <w:link w:val="Heading5"/>
+  <w:style w:type="character" w:customStyle="1" w:styleId="Titre5Car">
+    <w:name w:val="Titre 5 Car"/>
+    <w:basedOn w:val="Policepardfaut"/>
+    <w:link w:val="Titre5"/>
     <w:uiPriority w:val="9"/>
     <w:semiHidden/>
     <w:rsid w:val="002F2FD0"/>
@@ -2268,10 +5330,10 @@
       <w:spacing w:val="10"/>
     </w:rPr>
   </w:style>
-  <w:style w:type="character" w:customStyle="1" w:styleId="Heading6Char">
-    <w:name w:val="Heading 6 Char"/>
-    <w:basedOn w:val="DefaultParagraphFont"/>
-    <w:link w:val="Heading6"/>
+  <w:style w:type="character" w:customStyle="1" w:styleId="Titre6Car">
+    <w:name w:val="Titre 6 Car"/>
+    <w:basedOn w:val="Policepardfaut"/>
+    <w:link w:val="Titre6"/>
     <w:uiPriority w:val="9"/>
     <w:semiHidden/>
     <w:rsid w:val="002F2FD0"/>
@@ -2281,10 +5343,10 @@
       <w:spacing w:val="10"/>
     </w:rPr>
   </w:style>
-  <w:style w:type="character" w:customStyle="1" w:styleId="Heading7Char">
-    <w:name w:val="Heading 7 Char"/>
-    <w:basedOn w:val="DefaultParagraphFont"/>
-    <w:link w:val="Heading7"/>
+  <w:style w:type="character" w:customStyle="1" w:styleId="Titre7Car">
+    <w:name w:val="Titre 7 Car"/>
+    <w:basedOn w:val="Policepardfaut"/>
+    <w:link w:val="Titre7"/>
     <w:uiPriority w:val="9"/>
     <w:semiHidden/>
     <w:rsid w:val="002F2FD0"/>
@@ -2294,10 +5356,10 @@
       <w:spacing w:val="10"/>
     </w:rPr>
   </w:style>
-  <w:style w:type="character" w:customStyle="1" w:styleId="Heading8Char">
-    <w:name w:val="Heading 8 Char"/>
-    <w:basedOn w:val="DefaultParagraphFont"/>
-    <w:link w:val="Heading8"/>
+  <w:style w:type="character" w:customStyle="1" w:styleId="Titre8Car">
+    <w:name w:val="Titre 8 Car"/>
+    <w:basedOn w:val="Policepardfaut"/>
+    <w:link w:val="Titre8"/>
     <w:uiPriority w:val="9"/>
     <w:semiHidden/>
     <w:rsid w:val="002F2FD0"/>
@@ -2308,10 +5370,10 @@
       <w:szCs w:val="18"/>
     </w:rPr>
   </w:style>
-  <w:style w:type="character" w:customStyle="1" w:styleId="Heading9Char">
-    <w:name w:val="Heading 9 Char"/>
-    <w:basedOn w:val="DefaultParagraphFont"/>
-    <w:link w:val="Heading9"/>
+  <w:style w:type="character" w:customStyle="1" w:styleId="Titre9Car">
+    <w:name w:val="Titre 9 Car"/>
+    <w:basedOn w:val="Policepardfaut"/>
+    <w:link w:val="Titre9"/>
     <w:uiPriority w:val="9"/>
     <w:semiHidden/>
     <w:rsid w:val="002F2FD0"/>
@@ -2324,11 +5386,11 @@
       <w:szCs w:val="18"/>
     </w:rPr>
   </w:style>
-  <w:style w:type="paragraph" w:styleId="Title">
+  <w:style w:type="paragraph" w:styleId="Titre">
     <w:name w:val="Title"/>
     <w:basedOn w:val="Normal"/>
     <w:next w:val="Normal"/>
-    <w:link w:val="TitleChar"/>
+    <w:link w:val="TitreCar"/>
     <w:uiPriority w:val="10"/>
     <w:qFormat/>
     <w:rsid w:val="002F2FD0"/>
@@ -2344,10 +5406,10 @@
       <w:szCs w:val="52"/>
     </w:rPr>
   </w:style>
-  <w:style w:type="character" w:customStyle="1" w:styleId="TitleChar">
-    <w:name w:val="Title Char"/>
-    <w:basedOn w:val="DefaultParagraphFont"/>
-    <w:link w:val="Title"/>
+  <w:style w:type="character" w:customStyle="1" w:styleId="TitreCar">
+    <w:name w:val="Titre Car"/>
+    <w:basedOn w:val="Policepardfaut"/>
+    <w:link w:val="Titre"/>
     <w:uiPriority w:val="10"/>
     <w:rsid w:val="002F2FD0"/>
     <w:rPr>
@@ -2359,11 +5421,11 @@
       <w:szCs w:val="52"/>
     </w:rPr>
   </w:style>
-  <w:style w:type="paragraph" w:styleId="Subtitle">
+  <w:style w:type="paragraph" w:styleId="Sous-titre">
     <w:name w:val="Subtitle"/>
     <w:basedOn w:val="Normal"/>
     <w:next w:val="Normal"/>
-    <w:link w:val="SubtitleChar"/>
+    <w:link w:val="Sous-titreCar"/>
     <w:uiPriority w:val="11"/>
     <w:qFormat/>
     <w:rsid w:val="002F2FD0"/>
@@ -2378,10 +5440,10 @@
       <w:szCs w:val="21"/>
     </w:rPr>
   </w:style>
-  <w:style w:type="character" w:customStyle="1" w:styleId="SubtitleChar">
-    <w:name w:val="Subtitle Char"/>
-    <w:basedOn w:val="DefaultParagraphFont"/>
-    <w:link w:val="Subtitle"/>
+  <w:style w:type="character" w:customStyle="1" w:styleId="Sous-titreCar">
+    <w:name w:val="Sous-titre Car"/>
+    <w:basedOn w:val="Policepardfaut"/>
+    <w:link w:val="Sous-titre"/>
     <w:uiPriority w:val="11"/>
     <w:rsid w:val="002F2FD0"/>
     <w:rPr>
@@ -2392,11 +5454,11 @@
       <w:szCs w:val="21"/>
     </w:rPr>
   </w:style>
-  <w:style w:type="paragraph" w:styleId="Quote">
+  <w:style w:type="paragraph" w:styleId="Citation">
     <w:name w:val="Quote"/>
     <w:basedOn w:val="Normal"/>
     <w:next w:val="Normal"/>
-    <w:link w:val="QuoteChar"/>
+    <w:link w:val="CitationCar"/>
     <w:uiPriority w:val="29"/>
     <w:qFormat/>
     <w:rsid w:val="002F2FD0"/>
@@ -2407,10 +5469,10 @@
       <w:szCs w:val="24"/>
     </w:rPr>
   </w:style>
-  <w:style w:type="character" w:customStyle="1" w:styleId="QuoteChar">
-    <w:name w:val="Quote Char"/>
-    <w:basedOn w:val="DefaultParagraphFont"/>
-    <w:link w:val="Quote"/>
+  <w:style w:type="character" w:customStyle="1" w:styleId="CitationCar">
+    <w:name w:val="Citation Car"/>
+    <w:basedOn w:val="Policepardfaut"/>
+    <w:link w:val="Citation"/>
     <w:uiPriority w:val="29"/>
     <w:rsid w:val="002F2FD0"/>
     <w:rPr>
@@ -2420,7 +5482,7 @@
       <w:szCs w:val="24"/>
     </w:rPr>
   </w:style>
-  <w:style w:type="paragraph" w:styleId="ListParagraph">
+  <w:style w:type="paragraph" w:styleId="Paragraphedeliste">
     <w:name w:val="List Paragraph"/>
     <w:basedOn w:val="Normal"/>
     <w:uiPriority w:val="34"/>
@@ -2431,7 +5493,7 @@
       <w:contextualSpacing/>
     </w:pPr>
   </w:style>
-  <w:style w:type="character" w:styleId="IntenseEmphasis">
+  <w:style w:type="character" w:styleId="Accentuationintense">
     <w:name w:val="Intense Emphasis"/>
     <w:uiPriority w:val="21"/>
     <w:qFormat/>
@@ -2444,11 +5506,11 @@
       <w:spacing w:val="10"/>
     </w:rPr>
   </w:style>
-  <w:style w:type="paragraph" w:styleId="IntenseQuote">
+  <w:style w:type="paragraph" w:styleId="Citationintense">
     <w:name w:val="Intense Quote"/>
     <w:basedOn w:val="Normal"/>
     <w:next w:val="Normal"/>
-    <w:link w:val="IntenseQuoteChar"/>
+    <w:link w:val="CitationintenseCar"/>
     <w:uiPriority w:val="30"/>
     <w:qFormat/>
     <w:rsid w:val="002F2FD0"/>
@@ -2463,10 +5525,10 @@
       <w:szCs w:val="24"/>
     </w:rPr>
   </w:style>
-  <w:style w:type="character" w:customStyle="1" w:styleId="IntenseQuoteChar">
-    <w:name w:val="Intense Quote Char"/>
-    <w:basedOn w:val="DefaultParagraphFont"/>
-    <w:link w:val="IntenseQuote"/>
+  <w:style w:type="character" w:customStyle="1" w:styleId="CitationintenseCar">
+    <w:name w:val="Citation intense Car"/>
+    <w:basedOn w:val="Policepardfaut"/>
+    <w:link w:val="Citationintense"/>
     <w:uiPriority w:val="30"/>
     <w:rsid w:val="002F2FD0"/>
     <w:rPr>
@@ -2475,7 +5537,7 @@
       <w:szCs w:val="24"/>
     </w:rPr>
   </w:style>
-  <w:style w:type="character" w:styleId="IntenseReference">
+  <w:style w:type="character" w:styleId="Rfrenceintense">
     <w:name w:val="Intense Reference"/>
     <w:uiPriority w:val="32"/>
     <w:qFormat/>
@@ -2489,7 +5551,7 @@
       <w:color w:val="156082" w:themeColor="accent1"/>
     </w:rPr>
   </w:style>
-  <w:style w:type="paragraph" w:styleId="Caption">
+  <w:style w:type="paragraph" w:styleId="Lgende">
     <w:name w:val="caption"/>
     <w:basedOn w:val="Normal"/>
     <w:next w:val="Normal"/>
@@ -2506,7 +5568,7 @@
       <w:szCs w:val="16"/>
     </w:rPr>
   </w:style>
-  <w:style w:type="character" w:styleId="Strong">
+  <w:style w:type="character" w:styleId="lev">
     <w:name w:val="Strong"/>
     <w:uiPriority w:val="22"/>
     <w:qFormat/>
@@ -2516,7 +5578,7 @@
       <w:bCs/>
     </w:rPr>
   </w:style>
-  <w:style w:type="character" w:styleId="Emphasis">
+  <w:style w:type="character" w:styleId="Accentuation">
     <w:name w:val="Emphasis"/>
     <w:uiPriority w:val="20"/>
     <w:qFormat/>
@@ -2527,7 +5589,7 @@
       <w:spacing w:val="5"/>
     </w:rPr>
   </w:style>
-  <w:style w:type="paragraph" w:styleId="NoSpacing">
+  <w:style w:type="paragraph" w:styleId="Sansinterligne">
     <w:name w:val="No Spacing"/>
     <w:uiPriority w:val="1"/>
     <w:qFormat/>
@@ -2536,7 +5598,7 @@
       <w:spacing w:after="0" w:line="240" w:lineRule="auto"/>
     </w:pPr>
   </w:style>
-  <w:style w:type="character" w:styleId="SubtleEmphasis">
+  <w:style w:type="character" w:styleId="Accentuationlgre">
     <w:name w:val="Subtle Emphasis"/>
     <w:uiPriority w:val="19"/>
     <w:qFormat/>
@@ -2547,7 +5609,7 @@
       <w:color w:val="0A2F40" w:themeColor="accent1" w:themeShade="7F"/>
     </w:rPr>
   </w:style>
-  <w:style w:type="character" w:styleId="SubtleReference">
+  <w:style w:type="character" w:styleId="Rfrencelgre">
     <w:name w:val="Subtle Reference"/>
     <w:uiPriority w:val="31"/>
     <w:qFormat/>
@@ -2558,7 +5620,7 @@
       <w:color w:val="156082" w:themeColor="accent1"/>
     </w:rPr>
   </w:style>
-  <w:style w:type="character" w:styleId="BookTitle">
+  <w:style w:type="character" w:styleId="Titredulivre">
     <w:name w:val="Book Title"/>
     <w:uiPriority w:val="33"/>
     <w:qFormat/>
@@ -2571,9 +5633,9 @@
       <w:spacing w:val="0"/>
     </w:rPr>
   </w:style>
-  <w:style w:type="paragraph" w:styleId="TOCHeading">
+  <w:style w:type="paragraph" w:styleId="En-ttedetabledesmatires">
     <w:name w:val="TOC Heading"/>
-    <w:basedOn w:val="Heading1"/>
+    <w:basedOn w:val="Titre1"/>
     <w:next w:val="Normal"/>
     <w:uiPriority w:val="39"/>
     <w:semiHidden/>
@@ -2584,10 +5646,10 @@
       <w:outlineLvl w:val="9"/>
     </w:pPr>
   </w:style>
-  <w:style w:type="paragraph" w:styleId="Header">
+  <w:style w:type="paragraph" w:styleId="En-tte">
     <w:name w:val="header"/>
     <w:basedOn w:val="Normal"/>
-    <w:link w:val="HeaderChar"/>
+    <w:link w:val="En-tteCar"/>
     <w:uiPriority w:val="99"/>
     <w:unhideWhenUsed/>
     <w:rsid w:val="00061C1C"/>
@@ -2599,17 +5661,17 @@
       <w:spacing w:before="0" w:after="0" w:line="240" w:lineRule="auto"/>
     </w:pPr>
   </w:style>
-  <w:style w:type="character" w:customStyle="1" w:styleId="HeaderChar">
-    <w:name w:val="Header Char"/>
-    <w:basedOn w:val="DefaultParagraphFont"/>
-    <w:link w:val="Header"/>
+  <w:style w:type="character" w:customStyle="1" w:styleId="En-tteCar">
+    <w:name w:val="En-tête Car"/>
+    <w:basedOn w:val="Policepardfaut"/>
+    <w:link w:val="En-tte"/>
     <w:uiPriority w:val="99"/>
     <w:rsid w:val="00061C1C"/>
   </w:style>
-  <w:style w:type="paragraph" w:styleId="Footer">
+  <w:style w:type="paragraph" w:styleId="Pieddepage">
     <w:name w:val="footer"/>
     <w:basedOn w:val="Normal"/>
-    <w:link w:val="FooterChar"/>
+    <w:link w:val="PieddepageCar"/>
     <w:uiPriority w:val="99"/>
     <w:unhideWhenUsed/>
     <w:rsid w:val="00061C1C"/>
@@ -2621,10 +5683,10 @@
       <w:spacing w:before="0" w:after="0" w:line="240" w:lineRule="auto"/>
     </w:pPr>
   </w:style>
-  <w:style w:type="character" w:customStyle="1" w:styleId="FooterChar">
-    <w:name w:val="Footer Char"/>
-    <w:basedOn w:val="DefaultParagraphFont"/>
-    <w:link w:val="Footer"/>
+  <w:style w:type="character" w:customStyle="1" w:styleId="PieddepageCar">
+    <w:name w:val="Pied de page Car"/>
+    <w:basedOn w:val="Policepardfaut"/>
+    <w:link w:val="Pieddepage"/>
     <w:uiPriority w:val="99"/>
     <w:rsid w:val="00061C1C"/>
   </w:style>

</xml_diff>

<commit_message>
modification de equipe par unite
</commit_message>
<xml_diff>
--- a/IFT2821_Projet_Session.docx
+++ b/IFT2821_Projet_Session.docx
@@ -887,6 +887,7 @@
       <w:r>
         <w:t>Usager(</w:t>
       </w:r>
+      <w:proofErr w:type="spellStart"/>
       <w:proofErr w:type="gramEnd"/>
       <w:r>
         <w:rPr>
@@ -894,6 +895,7 @@
         </w:rPr>
         <w:t>usager_id</w:t>
       </w:r>
+      <w:proofErr w:type="spellEnd"/>
       <w:r>
         <w:t>,</w:t>
       </w:r>
@@ -906,6 +908,7 @@
       <w:r>
         <w:t xml:space="preserve"> </w:t>
       </w:r>
+      <w:proofErr w:type="spellStart"/>
       <w:r>
         <w:t>pre</w:t>
       </w:r>
@@ -913,7 +916,11 @@
         <w:t>n</w:t>
       </w:r>
       <w:r>
-        <w:t>om,</w:t>
+        <w:t>om</w:t>
+      </w:r>
+      <w:proofErr w:type="spellEnd"/>
+      <w:r>
+        <w:t>,</w:t>
       </w:r>
       <w:r>
         <w:t xml:space="preserve"> </w:t>
@@ -946,10 +953,16 @@
       </w:r>
     </w:p>
     <w:p>
+      <w:proofErr w:type="spellStart"/>
       <w:proofErr w:type="gramStart"/>
       <w:r>
-        <w:t>Benevole(</w:t>
-      </w:r>
+        <w:t>Benevole</w:t>
+      </w:r>
+      <w:proofErr w:type="spellEnd"/>
+      <w:r>
+        <w:t>(</w:t>
+      </w:r>
+      <w:proofErr w:type="spellStart"/>
       <w:proofErr w:type="gramEnd"/>
       <w:r>
         <w:rPr>
@@ -957,11 +970,20 @@
         </w:rPr>
         <w:t>benevole_id</w:t>
       </w:r>
-      <w:r>
-        <w:t xml:space="preserve">, nom, prenom, </w:t>
+      <w:proofErr w:type="spellEnd"/>
+      <w:r>
+        <w:t xml:space="preserve">, nom, </w:t>
       </w:r>
       <w:proofErr w:type="spellStart"/>
       <w:r>
+        <w:t>prenom</w:t>
+      </w:r>
+      <w:proofErr w:type="spellEnd"/>
+      <w:r>
+        <w:t xml:space="preserve">, </w:t>
+      </w:r>
+      <w:proofErr w:type="spellStart"/>
+      <w:r>
         <w:t>telephone</w:t>
       </w:r>
       <w:proofErr w:type="spellEnd"/>
@@ -972,8 +994,13 @@
         <w:t>adresse</w:t>
       </w:r>
       <w:r>
-        <w:t>, possede_voiture</w:t>
-      </w:r>
+        <w:t xml:space="preserve">, </w:t>
+      </w:r>
+      <w:proofErr w:type="spellStart"/>
+      <w:r>
+        <w:t>possede_voiture</w:t>
+      </w:r>
+      <w:proofErr w:type="spellEnd"/>
       <w:r>
         <w:t>, #secteur_id</w:t>
       </w:r>
@@ -982,20 +1009,30 @@
       </w:r>
     </w:p>
     <w:p>
+      <w:proofErr w:type="spellStart"/>
       <w:proofErr w:type="gramStart"/>
       <w:r>
         <w:t>Unite</w:t>
       </w:r>
+      <w:proofErr w:type="spellEnd"/>
       <w:r>
         <w:t>(</w:t>
       </w:r>
+      <w:proofErr w:type="spellStart"/>
       <w:proofErr w:type="gramEnd"/>
       <w:r>
         <w:rPr>
           <w:u w:val="single"/>
         </w:rPr>
-        <w:t>equipe_id</w:t>
-      </w:r>
+        <w:t>unite</w:t>
+      </w:r>
+      <w:r>
+        <w:rPr>
+          <w:u w:val="single"/>
+        </w:rPr>
+        <w:t>_id</w:t>
+      </w:r>
+      <w:proofErr w:type="spellEnd"/>
       <w:r>
         <w:t>,</w:t>
       </w:r>
@@ -1378,12 +1415,62 @@
           <w:bCs/>
         </w:rPr>
       </w:pPr>
+      <w:proofErr w:type="spellStart"/>
+      <w:proofErr w:type="gramStart"/>
       <w:r>
         <w:rPr>
           <w:b/>
           <w:bCs/>
         </w:rPr>
-        <w:t>Unite(equipe_id, est_disponible, #benevole_id_1, #benevole_id_2, #secteur_id)</w:t>
+        <w:t>Unite</w:t>
+      </w:r>
+      <w:proofErr w:type="spellEnd"/>
+      <w:r>
+        <w:rPr>
+          <w:b/>
+          <w:bCs/>
+        </w:rPr>
+        <w:t>(</w:t>
+      </w:r>
+      <w:proofErr w:type="spellStart"/>
+      <w:proofErr w:type="gramEnd"/>
+      <w:r>
+        <w:rPr>
+          <w:b/>
+          <w:bCs/>
+        </w:rPr>
+        <w:t>unite</w:t>
+      </w:r>
+      <w:r>
+        <w:rPr>
+          <w:b/>
+          <w:bCs/>
+        </w:rPr>
+        <w:t>_id</w:t>
+      </w:r>
+      <w:proofErr w:type="spellEnd"/>
+      <w:r>
+        <w:rPr>
+          <w:b/>
+          <w:bCs/>
+        </w:rPr>
+        <w:t xml:space="preserve">, </w:t>
+      </w:r>
+      <w:proofErr w:type="spellStart"/>
+      <w:r>
+        <w:rPr>
+          <w:b/>
+          <w:bCs/>
+        </w:rPr>
+        <w:t>est_disponible</w:t>
+      </w:r>
+      <w:proofErr w:type="spellEnd"/>
+      <w:r>
+        <w:rPr>
+          <w:b/>
+          <w:bCs/>
+        </w:rPr>
+        <w:t>, #benevole_id_1, #benevole_id_2, #secteur_id)</w:t>
       </w:r>
     </w:p>
     <w:p>
@@ -1394,8 +1481,16 @@
         </w:numPr>
       </w:pPr>
       <w:r>
-        <w:t>Clé primaire : equipe_id</w:t>
-      </w:r>
+        <w:t xml:space="preserve">Clé primaire : </w:t>
+      </w:r>
+      <w:proofErr w:type="spellStart"/>
+      <w:r>
+        <w:t>unite</w:t>
+      </w:r>
+      <w:r>
+        <w:t>_id</w:t>
+      </w:r>
+      <w:proofErr w:type="spellEnd"/>
     </w:p>
     <w:p>
       <w:pPr>
@@ -1405,7 +1500,18 @@
         </w:numPr>
       </w:pPr>
       <w:r>
-        <w:t>Tous les attributs dépendent de equipe_id.</w:t>
+        <w:t xml:space="preserve">Tous les attributs dépendent de </w:t>
+      </w:r>
+      <w:proofErr w:type="spellStart"/>
+      <w:r>
+        <w:t>unite</w:t>
+      </w:r>
+      <w:r>
+        <w:t>_id</w:t>
+      </w:r>
+      <w:proofErr w:type="spellEnd"/>
+      <w:r>
+        <w:t>.</w:t>
       </w:r>
       <w:r>
         <w:br/>
@@ -1745,11 +1851,9 @@
           <w:numId w:val="14"/>
         </w:numPr>
       </w:pPr>
-      <w:proofErr w:type="gramStart"/>
-      <w:r>
-        <w:t>equipe</w:t>
-      </w:r>
-      <w:proofErr w:type="gramEnd"/>
+      <w:r>
+        <w:t>unite</w:t>
+      </w:r>
       <w:r>
         <w:t>_id → tout le reste. Pas de dépendance transitive apparente.</w:t>
       </w:r>
@@ -1883,8 +1987,11 @@
     </w:p>
     <w:p>
       <w:r>
+        <w:rPr>
+          <w:noProof/>
+        </w:rPr>
         <w:pict w14:anchorId="4CD08BB3">
-          <v:rect id="_x0000_i1038" style="width:0;height:1.5pt" o:hralign="center" o:hrstd="t" o:hr="t" fillcolor="#a0a0a0" stroked="f"/>
+          <v:rect id="_x0000_i1025" alt="" style="width:6in;height:.05pt;mso-width-percent:0;mso-height-percent:0;mso-width-percent:0;mso-height-percent:0" o:hralign="center" o:hrstd="t" o:hr="t" fillcolor="#a0a0a0" stroked="f"/>
         </w:pict>
       </w:r>
     </w:p>
@@ -5242,6 +5349,7 @@
   <w:style w:type="character" w:default="1" w:styleId="Policepardfaut">
     <w:name w:val="Default Paragraph Font"/>
     <w:uiPriority w:val="1"/>
+    <w:semiHidden/>
     <w:unhideWhenUsed/>
   </w:style>
   <w:style w:type="table" w:default="1" w:styleId="TableauNormal">

</xml_diff>